<commit_message>
document updated add paragraph "lexer"
</commit_message>
<xml_diff>
--- a/sasl2/doc/How To Build A Practical Compiler.docx
+++ b/sasl2/doc/How To Build A Practical Compiler.docx
@@ -497,51 +497,67 @@
     </w:sdt>
     <w:p>
       <w:pPr>
-        <w:pStyle w:val="a5"/>
         <w:spacing w:before="163"/>
-        <w:rPr>
-          <w:sz w:val="48"/>
+        <w:ind w:firstLineChars="0" w:firstLine="0"/>
+        <w:jc w:val="center"/>
+        <w:rPr>
+          <w:rStyle w:val="ad"/>
+          <w:sz w:val="56"/>
         </w:rPr>
       </w:pPr>
-      <w:r>
-        <w:rPr>
-          <w:rFonts w:hint="eastAsia"/>
-          <w:sz w:val="48"/>
+      <w:bookmarkStart w:id="0" w:name="_Toc248421131"/>
+      <w:r>
+        <w:rPr>
+          <w:rStyle w:val="ad"/>
+          <w:rFonts w:hint="eastAsia"/>
+          <w:sz w:val="56"/>
         </w:rPr>
         <w:lastRenderedPageBreak/>
         <w:t>实用编译器构建指南</w:t>
       </w:r>
+      <w:bookmarkEnd w:id="0"/>
     </w:p>
     <w:p>
       <w:pPr>
-        <w:pStyle w:val="aa"/>
         <w:spacing w:before="163"/>
+        <w:ind w:firstLineChars="0" w:firstLine="0"/>
+        <w:jc w:val="center"/>
+        <w:rPr>
+          <w:b/>
+        </w:rPr>
       </w:pPr>
-      <w:r>
-        <w:rPr>
-          <w:rFonts w:hint="eastAsia"/>
+      <w:bookmarkStart w:id="1" w:name="_Toc248421132"/>
+      <w:r>
+        <w:rPr>
+          <w:rFonts w:hint="eastAsia"/>
+          <w:b/>
         </w:rPr>
         <w:t>Ye Wu</w:t>
       </w:r>
       <w:r>
         <w:rPr>
           <w:rFonts w:hint="eastAsia"/>
+          <w:b/>
         </w:rPr>
         <w:t>，</w:t>
       </w:r>
       <w:r>
         <w:rPr>
           <w:rFonts w:hint="eastAsia"/>
+          <w:b/>
         </w:rPr>
         <w:t>SoftArt Development Group</w:t>
       </w:r>
+      <w:bookmarkEnd w:id="1"/>
     </w:p>
     <w:p>
       <w:pPr>
-        <w:pStyle w:val="aa"/>
         <w:spacing w:before="163"/>
+        <w:ind w:firstLineChars="0" w:firstLine="0"/>
+        <w:jc w:val="center"/>
       </w:pPr>
       <w:hyperlink r:id="rId9" w:history="1">
+        <w:bookmarkStart w:id="2" w:name="_Toc248421133"/>
         <w:r>
           <w:rPr>
             <w:rStyle w:val="a6"/>
@@ -549,19 +565,631 @@
           </w:rPr>
           <w:t>wuye9036@gmail.com</w:t>
         </w:r>
+        <w:bookmarkEnd w:id="2"/>
       </w:hyperlink>
+    </w:p>
+    <w:sdt>
+      <w:sdtPr>
+        <w:rPr>
+          <w:rFonts w:asciiTheme="minorHAnsi" w:eastAsiaTheme="minorEastAsia" w:hAnsiTheme="minorHAnsi" w:cstheme="minorBidi"/>
+          <w:b w:val="0"/>
+          <w:bCs w:val="0"/>
+          <w:color w:val="0000FF" w:themeColor="hyperlink"/>
+          <w:kern w:val="2"/>
+          <w:sz w:val="24"/>
+          <w:szCs w:val="22"/>
+          <w:u w:val="single"/>
+          <w:lang w:val="zh-CN"/>
+        </w:rPr>
+        <w:id w:val="32038178"/>
+        <w:docPartObj>
+          <w:docPartGallery w:val="Table of Contents"/>
+          <w:docPartUnique/>
+        </w:docPartObj>
+      </w:sdtPr>
+      <w:sdtEndPr>
+        <w:rPr>
+          <w:color w:val="auto"/>
+          <w:lang w:val="en-US"/>
+        </w:rPr>
+      </w:sdtEndPr>
+      <w:sdtContent>
+        <w:p>
+          <w:pPr>
+            <w:pStyle w:val="TOC"/>
+            <w:spacing w:before="163"/>
+            <w:ind w:firstLine="480"/>
+          </w:pPr>
+          <w:r>
+            <w:rPr>
+              <w:lang w:val="zh-CN"/>
+            </w:rPr>
+            <w:t>目录</w:t>
+          </w:r>
+        </w:p>
+        <w:p>
+          <w:pPr>
+            <w:pStyle w:val="10"/>
+            <w:tabs>
+              <w:tab w:val="left" w:pos="1050"/>
+              <w:tab w:val="right" w:leader="dot" w:pos="8296"/>
+            </w:tabs>
+            <w:spacing w:before="163"/>
+            <w:ind w:firstLine="480"/>
+            <w:rPr>
+              <w:noProof/>
+              <w:sz w:val="21"/>
+            </w:rPr>
+          </w:pPr>
+          <w:r>
+            <w:fldChar w:fldCharType="begin"/>
+          </w:r>
+          <w:r>
+            <w:instrText xml:space="preserve"> TOC \o "1-3" \h \z \u </w:instrText>
+          </w:r>
+          <w:r>
+            <w:fldChar w:fldCharType="separate"/>
+          </w:r>
+          <w:hyperlink w:anchor="_Toc248424287" w:history="1">
+            <w:r>
+              <w:rPr>
+                <w:rStyle w:val="a6"/>
+                <w:noProof/>
+              </w:rPr>
+              <w:t>1.</w:t>
+            </w:r>
+            <w:r>
+              <w:rPr>
+                <w:noProof/>
+                <w:sz w:val="21"/>
+              </w:rPr>
+              <w:tab/>
+            </w:r>
+            <w:r>
+              <w:rPr>
+                <w:rStyle w:val="a6"/>
+                <w:rFonts w:hint="eastAsia"/>
+                <w:noProof/>
+              </w:rPr>
+              <w:t>前言</w:t>
+            </w:r>
+            <w:r>
+              <w:rPr>
+                <w:noProof/>
+                <w:webHidden/>
+              </w:rPr>
+              <w:tab/>
+            </w:r>
+            <w:r>
+              <w:rPr>
+                <w:noProof/>
+                <w:webHidden/>
+              </w:rPr>
+              <w:fldChar w:fldCharType="begin"/>
+            </w:r>
+            <w:r>
+              <w:rPr>
+                <w:noProof/>
+                <w:webHidden/>
+              </w:rPr>
+              <w:instrText xml:space="preserve"> PAGEREF _Toc248424287 \h </w:instrText>
+            </w:r>
+            <w:r>
+              <w:rPr>
+                <w:noProof/>
+                <w:webHidden/>
+              </w:rPr>
+            </w:r>
+            <w:r>
+              <w:rPr>
+                <w:noProof/>
+                <w:webHidden/>
+              </w:rPr>
+              <w:fldChar w:fldCharType="separate"/>
+            </w:r>
+            <w:r>
+              <w:rPr>
+                <w:noProof/>
+                <w:webHidden/>
+              </w:rPr>
+              <w:t>1</w:t>
+            </w:r>
+            <w:r>
+              <w:rPr>
+                <w:noProof/>
+                <w:webHidden/>
+              </w:rPr>
+              <w:fldChar w:fldCharType="end"/>
+            </w:r>
+          </w:hyperlink>
+        </w:p>
+        <w:p>
+          <w:pPr>
+            <w:pStyle w:val="10"/>
+            <w:tabs>
+              <w:tab w:val="left" w:pos="1050"/>
+              <w:tab w:val="right" w:leader="dot" w:pos="8296"/>
+            </w:tabs>
+            <w:spacing w:before="163"/>
+            <w:ind w:firstLine="480"/>
+            <w:rPr>
+              <w:noProof/>
+              <w:sz w:val="21"/>
+            </w:rPr>
+          </w:pPr>
+          <w:hyperlink w:anchor="_Toc248424288" w:history="1">
+            <w:r>
+              <w:rPr>
+                <w:rStyle w:val="a6"/>
+                <w:noProof/>
+              </w:rPr>
+              <w:t>2.</w:t>
+            </w:r>
+            <w:r>
+              <w:rPr>
+                <w:noProof/>
+                <w:sz w:val="21"/>
+              </w:rPr>
+              <w:tab/>
+            </w:r>
+            <w:r>
+              <w:rPr>
+                <w:rStyle w:val="a6"/>
+                <w:rFonts w:hint="eastAsia"/>
+                <w:noProof/>
+              </w:rPr>
+              <w:t>更新说明</w:t>
+            </w:r>
+            <w:r>
+              <w:rPr>
+                <w:noProof/>
+                <w:webHidden/>
+              </w:rPr>
+              <w:tab/>
+            </w:r>
+            <w:r>
+              <w:rPr>
+                <w:noProof/>
+                <w:webHidden/>
+              </w:rPr>
+              <w:fldChar w:fldCharType="begin"/>
+            </w:r>
+            <w:r>
+              <w:rPr>
+                <w:noProof/>
+                <w:webHidden/>
+              </w:rPr>
+              <w:instrText xml:space="preserve"> PAGEREF _Toc248424288 \h </w:instrText>
+            </w:r>
+            <w:r>
+              <w:rPr>
+                <w:noProof/>
+                <w:webHidden/>
+              </w:rPr>
+            </w:r>
+            <w:r>
+              <w:rPr>
+                <w:noProof/>
+                <w:webHidden/>
+              </w:rPr>
+              <w:fldChar w:fldCharType="separate"/>
+            </w:r>
+            <w:r>
+              <w:rPr>
+                <w:noProof/>
+                <w:webHidden/>
+              </w:rPr>
+              <w:t>2</w:t>
+            </w:r>
+            <w:r>
+              <w:rPr>
+                <w:noProof/>
+                <w:webHidden/>
+              </w:rPr>
+              <w:fldChar w:fldCharType="end"/>
+            </w:r>
+          </w:hyperlink>
+        </w:p>
+        <w:p>
+          <w:pPr>
+            <w:pStyle w:val="10"/>
+            <w:tabs>
+              <w:tab w:val="left" w:pos="1050"/>
+              <w:tab w:val="right" w:leader="dot" w:pos="8296"/>
+            </w:tabs>
+            <w:spacing w:before="163"/>
+            <w:ind w:firstLine="480"/>
+            <w:rPr>
+              <w:noProof/>
+              <w:sz w:val="21"/>
+            </w:rPr>
+          </w:pPr>
+          <w:hyperlink w:anchor="_Toc248424289" w:history="1">
+            <w:r>
+              <w:rPr>
+                <w:rStyle w:val="a6"/>
+                <w:noProof/>
+              </w:rPr>
+              <w:t>3.</w:t>
+            </w:r>
+            <w:r>
+              <w:rPr>
+                <w:noProof/>
+                <w:sz w:val="21"/>
+              </w:rPr>
+              <w:tab/>
+            </w:r>
+            <w:r>
+              <w:rPr>
+                <w:rStyle w:val="a6"/>
+                <w:rFonts w:hint="eastAsia"/>
+                <w:noProof/>
+              </w:rPr>
+              <w:t>本文的使用说明</w:t>
+            </w:r>
+            <w:r>
+              <w:rPr>
+                <w:noProof/>
+                <w:webHidden/>
+              </w:rPr>
+              <w:tab/>
+            </w:r>
+            <w:r>
+              <w:rPr>
+                <w:noProof/>
+                <w:webHidden/>
+              </w:rPr>
+              <w:fldChar w:fldCharType="begin"/>
+            </w:r>
+            <w:r>
+              <w:rPr>
+                <w:noProof/>
+                <w:webHidden/>
+              </w:rPr>
+              <w:instrText xml:space="preserve"> PAGEREF _Toc248424289 \h </w:instrText>
+            </w:r>
+            <w:r>
+              <w:rPr>
+                <w:noProof/>
+                <w:webHidden/>
+              </w:rPr>
+            </w:r>
+            <w:r>
+              <w:rPr>
+                <w:noProof/>
+                <w:webHidden/>
+              </w:rPr>
+              <w:fldChar w:fldCharType="separate"/>
+            </w:r>
+            <w:r>
+              <w:rPr>
+                <w:noProof/>
+                <w:webHidden/>
+              </w:rPr>
+              <w:t>3</w:t>
+            </w:r>
+            <w:r>
+              <w:rPr>
+                <w:noProof/>
+                <w:webHidden/>
+              </w:rPr>
+              <w:fldChar w:fldCharType="end"/>
+            </w:r>
+          </w:hyperlink>
+        </w:p>
+        <w:p>
+          <w:pPr>
+            <w:pStyle w:val="10"/>
+            <w:tabs>
+              <w:tab w:val="left" w:pos="1050"/>
+              <w:tab w:val="right" w:leader="dot" w:pos="8296"/>
+            </w:tabs>
+            <w:spacing w:before="163"/>
+            <w:ind w:firstLine="480"/>
+            <w:rPr>
+              <w:noProof/>
+              <w:sz w:val="21"/>
+            </w:rPr>
+          </w:pPr>
+          <w:hyperlink w:anchor="_Toc248424290" w:history="1">
+            <w:r>
+              <w:rPr>
+                <w:rStyle w:val="a6"/>
+                <w:noProof/>
+              </w:rPr>
+              <w:t>4.</w:t>
+            </w:r>
+            <w:r>
+              <w:rPr>
+                <w:noProof/>
+                <w:sz w:val="21"/>
+              </w:rPr>
+              <w:tab/>
+            </w:r>
+            <w:r>
+              <w:rPr>
+                <w:rStyle w:val="a6"/>
+                <w:rFonts w:hint="eastAsia"/>
+                <w:noProof/>
+              </w:rPr>
+              <w:t>迷你虚拟机</w:t>
+            </w:r>
+            <w:r>
+              <w:rPr>
+                <w:noProof/>
+                <w:webHidden/>
+              </w:rPr>
+              <w:tab/>
+            </w:r>
+            <w:r>
+              <w:rPr>
+                <w:noProof/>
+                <w:webHidden/>
+              </w:rPr>
+              <w:fldChar w:fldCharType="begin"/>
+            </w:r>
+            <w:r>
+              <w:rPr>
+                <w:noProof/>
+                <w:webHidden/>
+              </w:rPr>
+              <w:instrText xml:space="preserve"> PAGEREF _Toc248424290 \h </w:instrText>
+            </w:r>
+            <w:r>
+              <w:rPr>
+                <w:noProof/>
+                <w:webHidden/>
+              </w:rPr>
+            </w:r>
+            <w:r>
+              <w:rPr>
+                <w:noProof/>
+                <w:webHidden/>
+              </w:rPr>
+              <w:fldChar w:fldCharType="separate"/>
+            </w:r>
+            <w:r>
+              <w:rPr>
+                <w:noProof/>
+                <w:webHidden/>
+              </w:rPr>
+              <w:t>4</w:t>
+            </w:r>
+            <w:r>
+              <w:rPr>
+                <w:noProof/>
+                <w:webHidden/>
+              </w:rPr>
+              <w:fldChar w:fldCharType="end"/>
+            </w:r>
+          </w:hyperlink>
+        </w:p>
+        <w:p>
+          <w:pPr>
+            <w:pStyle w:val="10"/>
+            <w:tabs>
+              <w:tab w:val="left" w:pos="1050"/>
+              <w:tab w:val="right" w:leader="dot" w:pos="8296"/>
+            </w:tabs>
+            <w:spacing w:before="163"/>
+            <w:ind w:firstLine="480"/>
+            <w:rPr>
+              <w:noProof/>
+              <w:sz w:val="21"/>
+            </w:rPr>
+          </w:pPr>
+          <w:hyperlink w:anchor="_Toc248424291" w:history="1">
+            <w:r>
+              <w:rPr>
+                <w:rStyle w:val="a6"/>
+                <w:noProof/>
+              </w:rPr>
+              <w:t>5.</w:t>
+            </w:r>
+            <w:r>
+              <w:rPr>
+                <w:noProof/>
+                <w:sz w:val="21"/>
+              </w:rPr>
+              <w:tab/>
+            </w:r>
+            <w:r>
+              <w:rPr>
+                <w:rStyle w:val="a6"/>
+                <w:rFonts w:hint="eastAsia"/>
+                <w:noProof/>
+              </w:rPr>
+              <w:t>从语法树到</w:t>
+            </w:r>
+            <w:r>
+              <w:rPr>
+                <w:rStyle w:val="a6"/>
+                <w:noProof/>
+              </w:rPr>
+              <w:t>OP CODE</w:t>
+            </w:r>
+            <w:r>
+              <w:rPr>
+                <w:noProof/>
+                <w:webHidden/>
+              </w:rPr>
+              <w:tab/>
+            </w:r>
+            <w:r>
+              <w:rPr>
+                <w:noProof/>
+                <w:webHidden/>
+              </w:rPr>
+              <w:fldChar w:fldCharType="begin"/>
+            </w:r>
+            <w:r>
+              <w:rPr>
+                <w:noProof/>
+                <w:webHidden/>
+              </w:rPr>
+              <w:instrText xml:space="preserve"> PAGEREF _Toc248424291 \h </w:instrText>
+            </w:r>
+            <w:r>
+              <w:rPr>
+                <w:noProof/>
+                <w:webHidden/>
+              </w:rPr>
+            </w:r>
+            <w:r>
+              <w:rPr>
+                <w:noProof/>
+                <w:webHidden/>
+              </w:rPr>
+              <w:fldChar w:fldCharType="separate"/>
+            </w:r>
+            <w:r>
+              <w:rPr>
+                <w:noProof/>
+                <w:webHidden/>
+              </w:rPr>
+              <w:t>8</w:t>
+            </w:r>
+            <w:r>
+              <w:rPr>
+                <w:noProof/>
+                <w:webHidden/>
+              </w:rPr>
+              <w:fldChar w:fldCharType="end"/>
+            </w:r>
+          </w:hyperlink>
+        </w:p>
+        <w:p>
+          <w:pPr>
+            <w:pStyle w:val="10"/>
+            <w:tabs>
+              <w:tab w:val="left" w:pos="1050"/>
+              <w:tab w:val="right" w:leader="dot" w:pos="8296"/>
+            </w:tabs>
+            <w:spacing w:before="163"/>
+            <w:ind w:firstLine="480"/>
+            <w:rPr>
+              <w:noProof/>
+              <w:sz w:val="21"/>
+            </w:rPr>
+          </w:pPr>
+          <w:hyperlink w:anchor="_Toc248424292" w:history="1">
+            <w:r>
+              <w:rPr>
+                <w:rStyle w:val="a6"/>
+                <w:noProof/>
+              </w:rPr>
+              <w:t>6.</w:t>
+            </w:r>
+            <w:r>
+              <w:rPr>
+                <w:noProof/>
+                <w:sz w:val="21"/>
+              </w:rPr>
+              <w:tab/>
+            </w:r>
+            <w:r>
+              <w:rPr>
+                <w:rStyle w:val="a6"/>
+                <w:rFonts w:hint="eastAsia"/>
+                <w:noProof/>
+              </w:rPr>
+              <w:t>起源：词法分析</w:t>
+            </w:r>
+            <w:r>
+              <w:rPr>
+                <w:noProof/>
+                <w:webHidden/>
+              </w:rPr>
+              <w:tab/>
+            </w:r>
+            <w:r>
+              <w:rPr>
+                <w:noProof/>
+                <w:webHidden/>
+              </w:rPr>
+              <w:fldChar w:fldCharType="begin"/>
+            </w:r>
+            <w:r>
+              <w:rPr>
+                <w:noProof/>
+                <w:webHidden/>
+              </w:rPr>
+              <w:instrText xml:space="preserve"> PAGEREF _Toc248424292 \h </w:instrText>
+            </w:r>
+            <w:r>
+              <w:rPr>
+                <w:noProof/>
+                <w:webHidden/>
+              </w:rPr>
+            </w:r>
+            <w:r>
+              <w:rPr>
+                <w:noProof/>
+                <w:webHidden/>
+              </w:rPr>
+              <w:fldChar w:fldCharType="separate"/>
+            </w:r>
+            <w:r>
+              <w:rPr>
+                <w:noProof/>
+                <w:webHidden/>
+              </w:rPr>
+              <w:t>11</w:t>
+            </w:r>
+            <w:r>
+              <w:rPr>
+                <w:noProof/>
+                <w:webHidden/>
+              </w:rPr>
+              <w:fldChar w:fldCharType="end"/>
+            </w:r>
+          </w:hyperlink>
+        </w:p>
+        <w:p>
+          <w:pPr>
+            <w:spacing w:before="163"/>
+            <w:ind w:firstLine="480"/>
+          </w:pPr>
+          <w:r>
+            <w:fldChar w:fldCharType="end"/>
+          </w:r>
+        </w:p>
+      </w:sdtContent>
+    </w:sdt>
+    <w:p>
+      <w:pPr>
+        <w:widowControl/>
+        <w:spacing w:beforeLines="0" w:line="240" w:lineRule="auto"/>
+        <w:ind w:firstLineChars="0" w:firstLine="0"/>
+        <w:sectPr>
+          <w:headerReference w:type="even" r:id="rId10"/>
+          <w:headerReference w:type="default" r:id="rId11"/>
+          <w:footerReference w:type="even" r:id="rId12"/>
+          <w:footerReference w:type="default" r:id="rId13"/>
+          <w:headerReference w:type="first" r:id="rId14"/>
+          <w:footerReference w:type="first" r:id="rId15"/>
+          <w:pgSz w:w="11906" w:h="16838"/>
+          <w:pgMar w:top="1440" w:right="1800" w:bottom="1440" w:left="1800" w:header="851" w:footer="992" w:gutter="0"/>
+          <w:cols w:space="425"/>
+          <w:titlePg/>
+          <w:docGrid w:type="lines" w:linePitch="326"/>
+        </w:sectPr>
+      </w:pPr>
     </w:p>
     <w:p>
       <w:pPr>
         <w:pStyle w:val="1"/>
         <w:spacing w:before="163"/>
       </w:pPr>
-      <w:r>
-        <w:rPr>
-          <w:rFonts w:hint="eastAsia"/>
-        </w:rPr>
+      <w:bookmarkStart w:id="3" w:name="_Toc248424287"/>
+      <w:r>
+        <w:rPr>
+          <w:rFonts w:hint="eastAsia"/>
+        </w:rPr>
+        <w:lastRenderedPageBreak/>
         <w:t>前言</w:t>
       </w:r>
+      <w:bookmarkEnd w:id="3"/>
     </w:p>
     <w:p>
       <w:pPr>
@@ -814,7 +1442,7 @@
         </w:rPr>
         <w:t>的项目主页</w:t>
       </w:r>
-      <w:hyperlink r:id="rId10" w:history="1">
+      <w:hyperlink r:id="rId16" w:history="1">
         <w:r>
           <w:rPr>
             <w:rStyle w:val="a6"/>
@@ -841,7 +1469,7 @@
         </w:rPr>
         <w:t>项目介绍</w:t>
       </w:r>
-      <w:hyperlink r:id="rId11" w:history="1">
+      <w:hyperlink r:id="rId17" w:history="1">
         <w:r>
           <w:rPr>
             <w:rStyle w:val="a6"/>
@@ -854,39 +1482,45 @@
       <w:pPr>
         <w:spacing w:before="163"/>
         <w:ind w:firstLine="480"/>
-        <w:rPr>
-          <w:rFonts w:hint="eastAsia"/>
-        </w:rPr>
       </w:pPr>
       <w:r>
         <w:rPr>
           <w:rFonts w:hint="eastAsia"/>
         </w:rPr>
         <w:t>换句话说，我们所走的弯路，你一样得走（哈哈，被我们坑的），我们所路过的捷径，一样也会成为你的捷径。祝大家好运。</w:t>
+      </w:r>
+    </w:p>
+    <w:p>
+      <w:pPr>
+        <w:widowControl/>
+        <w:spacing w:beforeLines="0" w:line="240" w:lineRule="auto"/>
+        <w:ind w:firstLineChars="0" w:firstLine="0"/>
+      </w:pPr>
+      <w:r>
+        <w:br w:type="page"/>
       </w:r>
     </w:p>
     <w:p>
       <w:pPr>
         <w:pStyle w:val="1"/>
         <w:spacing w:before="163"/>
-        <w:rPr>
-          <w:rFonts w:hint="eastAsia"/>
-        </w:rPr>
       </w:pPr>
-      <w:r>
-        <w:rPr>
-          <w:rFonts w:hint="eastAsia"/>
-        </w:rPr>
+      <w:bookmarkStart w:id="4" w:name="_Toc248421135"/>
+      <w:bookmarkStart w:id="5" w:name="_Toc248424288"/>
+      <w:r>
+        <w:rPr>
+          <w:rFonts w:hint="eastAsia"/>
+        </w:rPr>
+        <w:lastRenderedPageBreak/>
         <w:t>更新说明</w:t>
       </w:r>
+      <w:bookmarkEnd w:id="4"/>
+      <w:bookmarkEnd w:id="5"/>
     </w:p>
     <w:p>
       <w:pPr>
         <w:spacing w:before="163"/>
         <w:ind w:firstLine="480"/>
-        <w:rPr>
-          <w:rFonts w:hint="eastAsia"/>
-        </w:rPr>
       </w:pPr>
       <w:r>
         <w:rPr>
@@ -910,7 +1544,6 @@
         <w:rPr>
           <w:rFonts w:hint="eastAsia"/>
         </w:rPr>
-        <w:lastRenderedPageBreak/>
         <w:t>PDF</w:t>
       </w:r>
       <w:r>
@@ -942,97 +1575,6 @@
           <w:rFonts w:hint="eastAsia"/>
         </w:rPr>
         <w:t>中提领对应版本的源代码。</w:t>
-      </w:r>
-    </w:p>
-    <w:p>
-      <w:pPr>
-        <w:pStyle w:val="a7"/>
-        <w:numPr>
-          <w:ilvl w:val="0"/>
-          <w:numId w:val="10"/>
-        </w:numPr>
-        <w:spacing w:before="163"/>
-        <w:ind w:firstLineChars="0"/>
-        <w:rPr>
-          <w:rFonts w:hint="eastAsia"/>
-        </w:rPr>
-      </w:pPr>
-      <w:r>
-        <w:rPr>
-          <w:rFonts w:hint="eastAsia"/>
-        </w:rPr>
-        <w:t>Rev. 32</w:t>
-      </w:r>
-      <w:r>
-        <w:rPr>
-          <w:rFonts w:hint="eastAsia"/>
-        </w:rPr>
-        <w:t>：添加了文档，完成</w:t>
-      </w:r>
-      <w:r>
-        <w:rPr>
-          <w:rFonts w:hint="eastAsia"/>
-        </w:rPr>
-        <w:t xml:space="preserve">1 </w:t>
-      </w:r>
-      <w:r>
-        <w:t>–</w:t>
-      </w:r>
-      <w:r>
-        <w:rPr>
-          <w:rFonts w:hint="eastAsia"/>
-        </w:rPr>
-        <w:t xml:space="preserve"> </w:t>
-      </w:r>
-      <w:r>
-        <w:rPr>
-          <w:rFonts w:hint="eastAsia"/>
-        </w:rPr>
-        <w:t>4</w:t>
-      </w:r>
-      <w:r>
-        <w:rPr>
-          <w:rFonts w:hint="eastAsia"/>
-        </w:rPr>
-        <w:t>章</w:t>
-      </w:r>
-    </w:p>
-    <w:p>
-      <w:pPr>
-        <w:pStyle w:val="a7"/>
-        <w:numPr>
-          <w:ilvl w:val="0"/>
-          <w:numId w:val="10"/>
-        </w:numPr>
-        <w:spacing w:before="163"/>
-        <w:ind w:firstLineChars="0"/>
-        <w:rPr>
-          <w:rFonts w:hint="eastAsia"/>
-        </w:rPr>
-      </w:pPr>
-      <w:r>
-        <w:rPr>
-          <w:rFonts w:hint="eastAsia"/>
-        </w:rPr>
-        <w:t>Rev.33</w:t>
-      </w:r>
-      <w:r>
-        <w:rPr>
-          <w:rFonts w:hint="eastAsia"/>
-        </w:rPr>
-        <w:t>：完成第</w:t>
-      </w:r>
-      <w:r>
-        <w:rPr>
-          <w:rFonts w:hint="eastAsia"/>
-        </w:rPr>
-        <w:t>5</w:t>
-      </w:r>
-      <w:r>
-        <w:rPr>
-          <w:rFonts w:hint="eastAsia"/>
-        </w:rPr>
-        <w:t>章</w:t>
       </w:r>
     </w:p>
     <w:p>
@@ -1049,6 +1591,91 @@
         <w:rPr>
           <w:rFonts w:hint="eastAsia"/>
         </w:rPr>
+        <w:t>Rev. 32</w:t>
+      </w:r>
+      <w:r>
+        <w:rPr>
+          <w:rFonts w:hint="eastAsia"/>
+        </w:rPr>
+        <w:t>：</w:t>
+      </w:r>
+      <w:r>
+        <w:rPr>
+          <w:rFonts w:hint="eastAsia"/>
+        </w:rPr>
+        <w:t>新增章节：前言</w:t>
+      </w:r>
+      <w:r>
+        <w:rPr>
+          <w:rFonts w:hint="eastAsia"/>
+        </w:rPr>
+        <w:t xml:space="preserve"> </w:t>
+      </w:r>
+      <w:r>
+        <w:rPr>
+          <w:rFonts w:hint="eastAsia"/>
+        </w:rPr>
+        <w:t>——</w:t>
+      </w:r>
+      <w:r>
+        <w:rPr>
+          <w:rFonts w:hint="eastAsia"/>
+        </w:rPr>
+        <w:t xml:space="preserve"> </w:t>
+      </w:r>
+      <w:r>
+        <w:rPr>
+          <w:rFonts w:hint="eastAsia"/>
+        </w:rPr>
+        <w:t>迷你虚拟机</w:t>
+      </w:r>
+    </w:p>
+    <w:p>
+      <w:pPr>
+        <w:pStyle w:val="a7"/>
+        <w:numPr>
+          <w:ilvl w:val="0"/>
+          <w:numId w:val="10"/>
+        </w:numPr>
+        <w:spacing w:before="163"/>
+        <w:ind w:firstLineChars="0"/>
+      </w:pPr>
+      <w:r>
+        <w:rPr>
+          <w:rFonts w:hint="eastAsia"/>
+        </w:rPr>
+        <w:t>Rev.33</w:t>
+      </w:r>
+      <w:r>
+        <w:rPr>
+          <w:rFonts w:hint="eastAsia"/>
+        </w:rPr>
+        <w:t>：新增章节：语法树到</w:t>
+      </w:r>
+      <w:r>
+        <w:rPr>
+          <w:rFonts w:hint="eastAsia"/>
+        </w:rPr>
+        <w:t>OP CODE</w:t>
+      </w:r>
+    </w:p>
+    <w:p>
+      <w:pPr>
+        <w:pStyle w:val="a7"/>
+        <w:numPr>
+          <w:ilvl w:val="0"/>
+          <w:numId w:val="10"/>
+        </w:numPr>
+        <w:spacing w:before="163"/>
+        <w:ind w:firstLineChars="0"/>
+        <w:rPr>
+          <w:rFonts w:hint="eastAsia"/>
+        </w:rPr>
+      </w:pPr>
+      <w:r>
+        <w:rPr>
+          <w:rFonts w:hint="eastAsia"/>
+        </w:rPr>
         <w:t>Rev.35</w:t>
       </w:r>
       <w:r>
@@ -1061,7 +1688,23 @@
         <w:rPr>
           <w:rFonts w:hint="eastAsia"/>
         </w:rPr>
-        <w:t>加入第六章：词法分析</w:t>
+        <w:t>新增章节：</w:t>
+      </w:r>
+      <w:r>
+        <w:rPr>
+          <w:rFonts w:hint="eastAsia"/>
+        </w:rPr>
+        <w:t>词法分析</w:t>
+      </w:r>
+    </w:p>
+    <w:p>
+      <w:pPr>
+        <w:widowControl/>
+        <w:spacing w:beforeLines="0" w:line="240" w:lineRule="auto"/>
+        <w:ind w:firstLineChars="0" w:firstLine="0"/>
+      </w:pPr>
+      <w:r>
+        <w:br w:type="page"/>
       </w:r>
     </w:p>
     <w:p>
@@ -1069,12 +1712,17 @@
         <w:pStyle w:val="1"/>
         <w:spacing w:before="163"/>
       </w:pPr>
-      <w:r>
-        <w:rPr>
-          <w:rFonts w:hint="eastAsia"/>
-        </w:rPr>
+      <w:bookmarkStart w:id="6" w:name="_Toc248421136"/>
+      <w:bookmarkStart w:id="7" w:name="_Toc248424289"/>
+      <w:r>
+        <w:rPr>
+          <w:rFonts w:hint="eastAsia"/>
+        </w:rPr>
+        <w:lastRenderedPageBreak/>
         <w:t>本文的使用说明</w:t>
       </w:r>
+      <w:bookmarkEnd w:id="6"/>
+      <w:bookmarkEnd w:id="7"/>
     </w:p>
     <w:p>
       <w:pPr>
@@ -1385,12 +2033,25 @@
         </w:numPr>
         <w:spacing w:before="163"/>
         <w:ind w:firstLineChars="0"/>
+        <w:rPr>
+          <w:rFonts w:hint="eastAsia"/>
+        </w:rPr>
       </w:pPr>
       <w:r>
         <w:rPr>
           <w:rFonts w:hint="eastAsia"/>
         </w:rPr>
         <w:t>反模板联盟</w:t>
+      </w:r>
+    </w:p>
+    <w:p>
+      <w:pPr>
+        <w:widowControl/>
+        <w:spacing w:beforeLines="0" w:line="240" w:lineRule="auto"/>
+        <w:ind w:firstLineChars="0" w:firstLine="0"/>
+      </w:pPr>
+      <w:r>
+        <w:br w:type="page"/>
       </w:r>
     </w:p>
     <w:p>
@@ -1398,6 +2059,8 @@
         <w:pStyle w:val="1"/>
         <w:spacing w:before="163"/>
       </w:pPr>
+      <w:bookmarkStart w:id="8" w:name="_Toc248421137"/>
+      <w:bookmarkStart w:id="9" w:name="_Toc248424290"/>
       <w:r>
         <w:rPr>
           <w:rFonts w:hint="eastAsia"/>
@@ -1405,6 +2068,8 @@
         <w:lastRenderedPageBreak/>
         <w:t>迷你虚拟机</w:t>
       </w:r>
+      <w:bookmarkEnd w:id="8"/>
+      <w:bookmarkEnd w:id="9"/>
     </w:p>
     <w:p>
       <w:pPr>
@@ -1435,7 +2100,7 @@
             <wp:cNvGraphicFramePr/>
             <a:graphic xmlns:a="http://schemas.openxmlformats.org/drawingml/2006/main">
               <a:graphicData uri="http://schemas.openxmlformats.org/drawingml/2006/diagram">
-                <dgm:relIds xmlns:dgm="http://schemas.openxmlformats.org/drawingml/2006/diagram" xmlns:r="http://schemas.openxmlformats.org/officeDocument/2006/relationships" r:dm="rId12" r:lo="rId13" r:qs="rId14" r:cs="rId15"/>
+                <dgm:relIds xmlns:dgm="http://schemas.openxmlformats.org/drawingml/2006/diagram" xmlns:r="http://schemas.openxmlformats.org/officeDocument/2006/relationships" r:dm="rId18" r:lo="rId19" r:qs="rId20" r:cs="rId21"/>
               </a:graphicData>
             </a:graphic>
           </wp:inline>
@@ -1636,7 +2301,7 @@
             <v:stroke joinstyle="miter"/>
             <v:path gradientshapeok="t" o:connecttype="rect"/>
           </v:shapetype>
-          <v:shape id="_x0000_s2060" type="#_x0000_t202" style="width:250.1pt;height:134.2pt;mso-position-horizontal-relative:char;mso-position-vertical-relative:line;mso-width-relative:margin;mso-height-relative:margin">
+          <v:shape id="_x0000_s2065" type="#_x0000_t202" style="width:250.1pt;height:134.2pt;mso-position-horizontal-relative:char;mso-position-vertical-relative:line;mso-width-relative:margin;mso-height-relative:margin">
             <v:textbox>
               <w:txbxContent>
                 <w:p>
@@ -1930,7 +2595,7 @@
       </w:pPr>
       <w:r>
         <w:pict>
-          <v:shape id="_x0000_s2059" type="#_x0000_t202" style="width:309.05pt;height:207.9pt;mso-position-horizontal-relative:char;mso-position-vertical-relative:line;mso-width-relative:margin;mso-height-relative:margin">
+          <v:shape id="_x0000_s2064" type="#_x0000_t202" style="width:309.05pt;height:207.9pt;mso-position-horizontal-relative:char;mso-position-vertical-relative:line;mso-width-relative:margin;mso-height-relative:margin">
             <v:textbox>
               <w:txbxContent>
                 <w:p>
@@ -2787,7 +3452,7 @@
       </w:pPr>
       <w:r>
         <w:pict>
-          <v:shape id="_x0000_s2058" type="#_x0000_t202" style="width:293.35pt;height:89.55pt;mso-position-horizontal-relative:char;mso-position-vertical-relative:line;mso-width-relative:margin;mso-height-relative:margin">
+          <v:shape id="_x0000_s2063" type="#_x0000_t202" style="width:293.35pt;height:89.55pt;mso-position-horizontal-relative:char;mso-position-vertical-relative:line;mso-width-relative:margin;mso-height-relative:margin">
             <v:textbox>
               <w:txbxContent>
                 <w:p>
@@ -3038,7 +3703,7 @@
       </w:pPr>
       <w:r>
         <w:pict>
-          <v:shape id="_x0000_s2057" type="#_x0000_t202" style="width:180.55pt;height:100pt;mso-width-percent:400;mso-height-percent:200;mso-position-horizontal-relative:char;mso-position-vertical-relative:line;mso-width-percent:400;mso-height-percent:200;mso-width-relative:margin;mso-height-relative:margin">
+          <v:shape id="_x0000_s2062" type="#_x0000_t202" style="width:180.55pt;height:100pt;mso-width-percent:400;mso-height-percent:200;mso-position-horizontal-relative:char;mso-position-vertical-relative:line;mso-width-percent:400;mso-height-percent:200;mso-width-relative:margin;mso-height-relative:margin">
             <v:textbox style="mso-fit-shape-to-text:t">
               <w:txbxContent>
                 <w:p>
@@ -3321,7 +3986,7 @@
       </w:pPr>
       <w:r>
         <w:pict>
-          <v:shape id="_x0000_s2056" type="#_x0000_t202" style="width:324.65pt;height:212.1pt;mso-position-horizontal-relative:char;mso-position-vertical-relative:line;mso-width-relative:margin;mso-height-relative:margin">
+          <v:shape id="_x0000_s2061" type="#_x0000_t202" style="width:324.65pt;height:167.75pt;mso-position-horizontal-relative:char;mso-position-vertical-relative:line;mso-width-relative:margin;mso-height-relative:margin">
             <v:textbox>
               <w:txbxContent>
                 <w:p>
@@ -3666,6 +4331,36 @@
                       <w:sz w:val="18"/>
                       <w:szCs w:val="18"/>
                     </w:rPr>
+                    <w:t>r[arg0]</w:t>
+                  </w:r>
+                  <w:r>
+                    <w:rPr>
+                      <w:rFonts w:ascii="Courier New" w:hAnsi="Courier New" w:cs="Courier New" w:hint="eastAsia"/>
+                      <w:noProof/>
+                      <w:kern w:val="0"/>
+                      <w:sz w:val="18"/>
+                      <w:szCs w:val="18"/>
+                    </w:rPr>
+                    <w:t xml:space="preserve"> </w:t>
+                  </w:r>
+                  <w:r>
+                    <w:rPr>
+                      <w:rFonts w:ascii="Courier New" w:hAnsi="Courier New" w:cs="Courier New"/>
+                      <w:noProof/>
+                      <w:kern w:val="0"/>
+                      <w:sz w:val="18"/>
+                      <w:szCs w:val="18"/>
+                    </w:rPr>
+                    <w:t>= val;</w:t>
+                  </w:r>
+                  <w:r>
+                    <w:rPr>
+                      <w:rFonts w:ascii="Courier New" w:hAnsi="Courier New" w:cs="Courier New"/>
+                      <w:noProof/>
+                      <w:kern w:val="0"/>
+                      <w:sz w:val="18"/>
+                      <w:szCs w:val="18"/>
+                    </w:rPr>
                     <w:tab/>
                   </w:r>
                   <w:r>
@@ -3677,17 +4372,17 @@
                       <w:sz w:val="18"/>
                       <w:szCs w:val="18"/>
                     </w:rPr>
-                    <w:t>int</w:t>
-                  </w:r>
-                  <w:r>
-                    <w:rPr>
-                      <w:rFonts w:ascii="Courier New" w:hAnsi="Courier New" w:cs="Courier New"/>
-                      <w:noProof/>
-                      <w:kern w:val="0"/>
-                      <w:sz w:val="18"/>
-                      <w:szCs w:val="18"/>
-                    </w:rPr>
-                    <w:t>&amp; reg( r[arg0] );</w:t>
+                    <w:t>break</w:t>
+                  </w:r>
+                  <w:r>
+                    <w:rPr>
+                      <w:rFonts w:ascii="Courier New" w:hAnsi="Courier New" w:cs="Courier New"/>
+                      <w:noProof/>
+                      <w:kern w:val="0"/>
+                      <w:sz w:val="18"/>
+                      <w:szCs w:val="18"/>
+                    </w:rPr>
+                    <w:t>;</w:t>
                   </w:r>
                 </w:p>
                 <w:p>
@@ -3724,37 +4419,7 @@
                       <w:szCs w:val="18"/>
                     </w:rPr>
                     <w:tab/>
-                  </w:r>
-                  <w:r>
-                    <w:rPr>
-                      <w:rFonts w:ascii="Courier New" w:hAnsi="Courier New" w:cs="Courier New"/>
-                      <w:noProof/>
-                      <w:kern w:val="0"/>
-                      <w:sz w:val="18"/>
-                      <w:szCs w:val="18"/>
-                    </w:rPr>
-                    <w:tab/>
-                  </w:r>
-                  <w:r>
-                    <w:rPr>
-                      <w:rFonts w:ascii="Courier New" w:hAnsi="Courier New" w:cs="Courier New"/>
-                      <w:noProof/>
-                      <w:color w:val="0000FF"/>
-                      <w:kern w:val="0"/>
-                      <w:sz w:val="18"/>
-                      <w:szCs w:val="18"/>
-                    </w:rPr>
-                    <w:t>int</w:t>
-                  </w:r>
-                  <w:r>
-                    <w:rPr>
-                      <w:rFonts w:ascii="Courier New" w:hAnsi="Courier New" w:cs="Courier New"/>
-                      <w:noProof/>
-                      <w:kern w:val="0"/>
-                      <w:sz w:val="18"/>
-                      <w:szCs w:val="18"/>
-                    </w:rPr>
-                    <w:t xml:space="preserve"> val = arg1;</w:t>
+                    <w:t>}</w:t>
                   </w:r>
                 </w:p>
                 <w:p>
@@ -3781,27 +4446,7 @@
                       <w:szCs w:val="18"/>
                     </w:rPr>
                     <w:tab/>
-                  </w:r>
-                  <w:r>
-                    <w:rPr>
-                      <w:rFonts w:ascii="Courier New" w:hAnsi="Courier New" w:cs="Courier New"/>
-                      <w:noProof/>
-                      <w:kern w:val="0"/>
-                      <w:sz w:val="18"/>
-                      <w:szCs w:val="18"/>
-                    </w:rPr>
-                    <w:tab/>
-                  </w:r>
-                  <w:r>
-                    <w:rPr>
-                      <w:rFonts w:ascii="Courier New" w:hAnsi="Courier New" w:cs="Courier New"/>
-                      <w:noProof/>
-                      <w:kern w:val="0"/>
-                      <w:sz w:val="18"/>
-                      <w:szCs w:val="18"/>
-                    </w:rPr>
-                    <w:tab/>
-                    <w:t>reg = val;</w:t>
+                    <w:t>}</w:t>
                   </w:r>
                 </w:p>
                 <w:p>
@@ -3833,32 +4478,33 @@
                     <w:rPr>
                       <w:rFonts w:ascii="Courier New" w:hAnsi="Courier New" w:cs="Courier New"/>
                       <w:noProof/>
-                      <w:kern w:val="0"/>
-                      <w:sz w:val="18"/>
-                      <w:szCs w:val="18"/>
-                    </w:rPr>
-                    <w:tab/>
-                  </w:r>
-                  <w:r>
-                    <w:rPr>
-                      <w:rFonts w:ascii="Courier New" w:hAnsi="Courier New" w:cs="Courier New"/>
-                      <w:noProof/>
-                      <w:kern w:val="0"/>
-                      <w:sz w:val="18"/>
-                      <w:szCs w:val="18"/>
-                    </w:rPr>
-                    <w:tab/>
-                  </w:r>
-                  <w:r>
-                    <w:rPr>
-                      <w:rFonts w:ascii="Courier New" w:hAnsi="Courier New" w:cs="Courier New"/>
-                      <w:noProof/>
                       <w:color w:val="0000FF"/>
                       <w:kern w:val="0"/>
                       <w:sz w:val="18"/>
                       <w:szCs w:val="18"/>
                     </w:rPr>
-                    <w:t>break</w:t>
+                    <w:t>return</w:t>
+                  </w:r>
+                  <w:r>
+                    <w:rPr>
+                      <w:rFonts w:ascii="Courier New" w:hAnsi="Courier New" w:cs="Courier New"/>
+                      <w:noProof/>
+                      <w:kern w:val="0"/>
+                      <w:sz w:val="18"/>
+                      <w:szCs w:val="18"/>
+                    </w:rPr>
+                    <w:t xml:space="preserve"> </w:t>
+                  </w:r>
+                  <w:r>
+                    <w:rPr>
+                      <w:rFonts w:ascii="Courier New" w:hAnsi="Courier New" w:cs="Courier New"/>
+                      <w:noProof/>
+                      <w:color w:val="0000FF"/>
+                      <w:kern w:val="0"/>
+                      <w:sz w:val="18"/>
+                      <w:szCs w:val="18"/>
+                    </w:rPr>
+                    <w:t>true</w:t>
                   </w:r>
                   <w:r>
                     <w:rPr>
@@ -3894,146 +4540,8 @@
                       <w:sz w:val="18"/>
                       <w:szCs w:val="18"/>
                     </w:rPr>
-                    <w:tab/>
-                  </w:r>
-                  <w:r>
-                    <w:rPr>
-                      <w:rFonts w:ascii="Courier New" w:hAnsi="Courier New" w:cs="Courier New"/>
-                      <w:noProof/>
-                      <w:kern w:val="0"/>
-                      <w:sz w:val="18"/>
-                      <w:szCs w:val="18"/>
-                    </w:rPr>
-                    <w:tab/>
                     <w:t>}</w:t>
                   </w:r>
-                </w:p>
-                <w:p>
-                  <w:pPr>
-                    <w:autoSpaceDE w:val="0"/>
-                    <w:autoSpaceDN w:val="0"/>
-                    <w:adjustRightInd w:val="0"/>
-                    <w:spacing w:beforeLines="0" w:line="240" w:lineRule="auto"/>
-                    <w:ind w:firstLineChars="0" w:firstLine="0"/>
-                    <w:rPr>
-                      <w:rFonts w:ascii="Courier New" w:hAnsi="Courier New" w:cs="Courier New"/>
-                      <w:noProof/>
-                      <w:kern w:val="0"/>
-                      <w:sz w:val="18"/>
-                      <w:szCs w:val="18"/>
-                    </w:rPr>
-                  </w:pPr>
-                  <w:r>
-                    <w:rPr>
-                      <w:rFonts w:ascii="Courier New" w:hAnsi="Courier New" w:cs="Courier New"/>
-                      <w:noProof/>
-                      <w:kern w:val="0"/>
-                      <w:sz w:val="18"/>
-                      <w:szCs w:val="18"/>
-                    </w:rPr>
-                    <w:tab/>
-                    <w:t>}</w:t>
-                  </w:r>
-                </w:p>
-                <w:p>
-                  <w:pPr>
-                    <w:autoSpaceDE w:val="0"/>
-                    <w:autoSpaceDN w:val="0"/>
-                    <w:adjustRightInd w:val="0"/>
-                    <w:spacing w:beforeLines="0" w:line="240" w:lineRule="auto"/>
-                    <w:ind w:firstLineChars="0" w:firstLine="0"/>
-                    <w:rPr>
-                      <w:rFonts w:ascii="Courier New" w:hAnsi="Courier New" w:cs="Courier New"/>
-                      <w:noProof/>
-                      <w:kern w:val="0"/>
-                      <w:sz w:val="18"/>
-                      <w:szCs w:val="18"/>
-                    </w:rPr>
-                  </w:pPr>
-                  <w:r>
-                    <w:rPr>
-                      <w:rFonts w:ascii="Courier New" w:hAnsi="Courier New" w:cs="Courier New"/>
-                      <w:noProof/>
-                      <w:kern w:val="0"/>
-                      <w:sz w:val="18"/>
-                      <w:szCs w:val="18"/>
-                    </w:rPr>
-                    <w:tab/>
-                  </w:r>
-                  <w:r>
-                    <w:rPr>
-                      <w:rFonts w:ascii="Courier New" w:hAnsi="Courier New" w:cs="Courier New"/>
-                      <w:noProof/>
-                      <w:color w:val="0000FF"/>
-                      <w:kern w:val="0"/>
-                      <w:sz w:val="18"/>
-                      <w:szCs w:val="18"/>
-                    </w:rPr>
-                    <w:t>return</w:t>
-                  </w:r>
-                  <w:r>
-                    <w:rPr>
-                      <w:rFonts w:ascii="Courier New" w:hAnsi="Courier New" w:cs="Courier New"/>
-                      <w:noProof/>
-                      <w:kern w:val="0"/>
-                      <w:sz w:val="18"/>
-                      <w:szCs w:val="18"/>
-                    </w:rPr>
-                    <w:t xml:space="preserve"> </w:t>
-                  </w:r>
-                  <w:r>
-                    <w:rPr>
-                      <w:rFonts w:ascii="Courier New" w:hAnsi="Courier New" w:cs="Courier New"/>
-                      <w:noProof/>
-                      <w:color w:val="0000FF"/>
-                      <w:kern w:val="0"/>
-                      <w:sz w:val="18"/>
-                      <w:szCs w:val="18"/>
-                    </w:rPr>
-                    <w:t>true</w:t>
-                  </w:r>
-                  <w:r>
-                    <w:rPr>
-                      <w:rFonts w:ascii="Courier New" w:hAnsi="Courier New" w:cs="Courier New"/>
-                      <w:noProof/>
-                      <w:kern w:val="0"/>
-                      <w:sz w:val="18"/>
-                      <w:szCs w:val="18"/>
-                    </w:rPr>
-                    <w:t>;</w:t>
-                  </w:r>
-                </w:p>
-                <w:p>
-                  <w:pPr>
-                    <w:autoSpaceDE w:val="0"/>
-                    <w:autoSpaceDN w:val="0"/>
-                    <w:adjustRightInd w:val="0"/>
-                    <w:spacing w:beforeLines="0" w:line="240" w:lineRule="auto"/>
-                    <w:ind w:firstLineChars="0" w:firstLine="0"/>
-                    <w:rPr>
-                      <w:rFonts w:ascii="Courier New" w:hAnsi="Courier New" w:cs="Courier New"/>
-                      <w:noProof/>
-                      <w:kern w:val="0"/>
-                      <w:sz w:val="18"/>
-                      <w:szCs w:val="18"/>
-                    </w:rPr>
-                  </w:pPr>
-                  <w:r>
-                    <w:rPr>
-                      <w:rFonts w:ascii="Courier New" w:hAnsi="Courier New" w:cs="Courier New"/>
-                      <w:noProof/>
-                      <w:kern w:val="0"/>
-                      <w:sz w:val="18"/>
-                      <w:szCs w:val="18"/>
-                    </w:rPr>
-                    <w:t>}</w:t>
-                  </w:r>
-                </w:p>
-                <w:p>
-                  <w:pPr>
-                    <w:spacing w:before="163"/>
-                    <w:ind w:firstLine="480"/>
-                  </w:pPr>
                 </w:p>
               </w:txbxContent>
             </v:textbox>
@@ -4052,6 +4560,7 @@
         <w:rPr>
           <w:rFonts w:hint="eastAsia"/>
         </w:rPr>
+        <w:lastRenderedPageBreak/>
         <w:t>最后，再添上一些辅助性的代码，这个虚拟</w:t>
       </w:r>
       <w:r>
@@ -4075,7 +4584,7 @@
       </w:pPr>
       <w:r>
         <w:pict>
-          <v:shape id="_x0000_s2050" type="#_x0000_t202" style="width:356.4pt;height:280.35pt;mso-position-horizontal-relative:char;mso-position-vertical-relative:line;mso-width-relative:margin;mso-height-relative:margin">
+          <v:shape id="_x0000_s2060" type="#_x0000_t202" style="width:356.4pt;height:280.35pt;mso-position-horizontal-relative:char;mso-position-vertical-relative:line;mso-width-relative:margin;mso-height-relative:margin">
             <v:textbox>
               <w:txbxContent>
                 <w:p>
@@ -4738,12 +5247,14 @@
         <w:spacing w:before="163"/>
         <w:ind w:firstLineChars="0" w:firstLine="0"/>
         <w:jc w:val="center"/>
+        <w:rPr>
+          <w:rFonts w:hint="eastAsia"/>
+        </w:rPr>
       </w:pPr>
       <w:r>
         <w:rPr>
           <w:noProof/>
         </w:rPr>
-        <w:lastRenderedPageBreak/>
         <w:drawing>
           <wp:inline distT="0" distB="0" distL="0" distR="0">
             <wp:extent cx="3705225" cy="2238375"/>
@@ -4762,7 +5273,7 @@
                     </pic:cNvPicPr>
                   </pic:nvPicPr>
                   <pic:blipFill>
-                    <a:blip r:embed="rId16"/>
+                    <a:blip r:embed="rId22"/>
                     <a:srcRect/>
                     <a:stretch>
                       <a:fillRect/>
@@ -4793,13 +5304,26 @@
     </w:p>
     <w:p>
       <w:pPr>
+        <w:widowControl/>
+        <w:spacing w:beforeLines="0" w:line="240" w:lineRule="auto"/>
+        <w:ind w:firstLineChars="0" w:firstLine="0"/>
+      </w:pPr>
+      <w:r>
+        <w:br w:type="page"/>
+      </w:r>
+    </w:p>
+    <w:p>
+      <w:pPr>
         <w:pStyle w:val="1"/>
         <w:spacing w:before="163"/>
       </w:pPr>
-      <w:r>
-        <w:rPr>
-          <w:rFonts w:hint="eastAsia"/>
-        </w:rPr>
+      <w:bookmarkStart w:id="10" w:name="_Toc248421138"/>
+      <w:bookmarkStart w:id="11" w:name="_Toc248424291"/>
+      <w:r>
+        <w:rPr>
+          <w:rFonts w:hint="eastAsia"/>
+        </w:rPr>
+        <w:lastRenderedPageBreak/>
         <w:t>从语法树到</w:t>
       </w:r>
       <w:r>
@@ -4808,6 +5332,8 @@
         </w:rPr>
         <w:t>OP CODE</w:t>
       </w:r>
+      <w:bookmarkEnd w:id="10"/>
+      <w:bookmarkEnd w:id="11"/>
     </w:p>
     <w:p>
       <w:pPr>
@@ -4953,7 +5479,7 @@
             <wp:cNvGraphicFramePr/>
             <a:graphic xmlns:a="http://schemas.openxmlformats.org/drawingml/2006/main">
               <a:graphicData uri="http://schemas.openxmlformats.org/drawingml/2006/diagram">
-                <dgm:relIds xmlns:dgm="http://schemas.openxmlformats.org/drawingml/2006/diagram" xmlns:r="http://schemas.openxmlformats.org/officeDocument/2006/relationships" r:dm="rId17" r:lo="rId18" r:qs="rId19" r:cs="rId20"/>
+                <dgm:relIds xmlns:dgm="http://schemas.openxmlformats.org/drawingml/2006/diagram" xmlns:r="http://schemas.openxmlformats.org/officeDocument/2006/relationships" r:dm="rId23" r:lo="rId24" r:qs="rId25" r:cs="rId26"/>
               </a:graphicData>
             </a:graphic>
           </wp:inline>
@@ -5003,7 +5529,7 @@
             <wp:cNvGraphicFramePr/>
             <a:graphic xmlns:a="http://schemas.openxmlformats.org/drawingml/2006/main">
               <a:graphicData uri="http://schemas.openxmlformats.org/drawingml/2006/diagram">
-                <dgm:relIds xmlns:dgm="http://schemas.openxmlformats.org/drawingml/2006/diagram" xmlns:r="http://schemas.openxmlformats.org/officeDocument/2006/relationships" r:dm="rId21" r:lo="rId22" r:qs="rId23" r:cs="rId24"/>
+                <dgm:relIds xmlns:dgm="http://schemas.openxmlformats.org/drawingml/2006/diagram" xmlns:r="http://schemas.openxmlformats.org/officeDocument/2006/relationships" r:dm="rId27" r:lo="rId28" r:qs="rId29" r:cs="rId30"/>
               </a:graphicData>
             </a:graphic>
           </wp:inline>
@@ -5019,14 +5545,7 @@
         <w:rPr>
           <w:rFonts w:hint="eastAsia"/>
         </w:rPr>
-        <w:t>这样一个语法树，可以不借助任何别的手段，保存了表达式的优先级关系。</w:t>
-      </w:r>
-      <w:r>
-        <w:rPr>
-          <w:rFonts w:hint="eastAsia"/>
-        </w:rPr>
-        <w:lastRenderedPageBreak/>
-        <w:t>这里的语法树表示的就是</w:t>
+        <w:t>这样一个语法树，可以不借助任何别的手段，保存了表达式的优先级关系。这里的语法树表示的就是</w:t>
       </w:r>
       <m:oMath>
         <m:d>
@@ -5123,7 +5642,14 @@
         <w:rPr>
           <w:rFonts w:hint="eastAsia"/>
         </w:rPr>
-        <w:t>首先来解决语法树怎么实现的问题。在这个问题上，我们只需要把握一点，语法树是一个天然的</w:t>
+        <w:t>首先来解决语法树怎么实现的问题。在这个问题上，我们只需要把握一点，</w:t>
+      </w:r>
+      <w:r>
+        <w:rPr>
+          <w:rFonts w:hint="eastAsia"/>
+        </w:rPr>
+        <w:lastRenderedPageBreak/>
+        <w:t>语法树是一个天然的</w:t>
       </w:r>
       <w:r>
         <w:rPr>
@@ -5201,10 +5727,10 @@
             <v:path o:extrusionok="f" gradientshapeok="t" o:connecttype="rect"/>
             <o:lock v:ext="edit" aspectratio="t"/>
           </v:shapetype>
-          <v:shape id="_x0000_i1030" type="#_x0000_t75" style="width:220.5pt;height:158.25pt" o:ole="">
-            <v:imagedata r:id="rId25" o:title=""/>
+          <v:shape id="_x0000_i1031" type="#_x0000_t75" style="width:220.5pt;height:158.25pt" o:ole="">
+            <v:imagedata r:id="rId31" o:title=""/>
           </v:shape>
-          <o:OLEObject Type="Embed" ProgID="Visio.Drawing.11" ShapeID="_x0000_i1030" DrawAspect="Content" ObjectID="_1322147202" r:id="rId26"/>
+          <o:OLEObject Type="Embed" ProgID="Visio.Drawing.11" ShapeID="_x0000_i1031" DrawAspect="Content" ObjectID="_1322167337" r:id="rId32"/>
         </w:object>
       </w:r>
     </w:p>
@@ -5327,7 +5853,7 @@
       </w:pPr>
       <w:r>
         <w:pict>
-          <v:shape id="_x0000_s2054" type="#_x0000_t202" style="width:330.1pt;height:138.35pt;mso-height-percent:200;mso-position-horizontal-relative:char;mso-position-vertical-relative:line;mso-height-percent:200;mso-width-relative:margin;mso-height-relative:margin">
+          <v:shape id="_x0000_s2058" type="#_x0000_t202" style="width:330.1pt;height:138.35pt;mso-height-percent:200;mso-position-horizontal-relative:char;mso-position-vertical-relative:line;mso-height-percent:200;mso-width-relative:margin;mso-height-relative:margin">
             <v:textbox style="mso-fit-shape-to-text:t">
               <w:txbxContent>
                 <w:p>
@@ -5781,7 +6307,7 @@
       </w:r>
       <w:r>
         <w:pict>
-          <v:shape id="_x0000_s2053" type="#_x0000_t202" style="width:329.65pt;height:89.45pt;mso-height-percent:200;mso-position-horizontal-relative:char;mso-position-vertical-relative:line;mso-height-percent:200;mso-width-relative:margin;mso-height-relative:margin">
+          <v:shape id="_x0000_s2057" type="#_x0000_t202" style="width:329.65pt;height:89.45pt;mso-height-percent:200;mso-position-horizontal-relative:char;mso-position-vertical-relative:line;mso-height-percent:200;mso-width-relative:margin;mso-height-relative:margin">
             <v:textbox style="mso-fit-shape-to-text:t">
               <w:txbxContent>
                 <w:p>
@@ -5965,7 +6491,7 @@
       </w:pPr>
       <w:r>
         <w:pict>
-          <v:shape id="_x0000_s2052" type="#_x0000_t202" style="width:334.6pt;height:56.85pt;mso-height-percent:200;mso-position-horizontal-relative:char;mso-position-vertical-relative:line;mso-height-percent:200;mso-width-relative:margin;mso-height-relative:margin">
+          <v:shape id="_x0000_s2056" type="#_x0000_t202" style="width:334.6pt;height:56.85pt;mso-height-percent:200;mso-position-horizontal-relative:char;mso-position-vertical-relative:line;mso-height-percent:200;mso-width-relative:margin;mso-height-relative:margin">
             <v:textbox style="mso-fit-shape-to-text:t">
               <w:txbxContent>
                 <w:p>
@@ -6146,7 +6672,7 @@
       </w:pPr>
       <w:r>
         <w:pict>
-          <v:shape id="_x0000_s2051" type="#_x0000_t202" style="width:405.7pt;height:170.95pt;mso-height-percent:200;mso-position-horizontal-relative:char;mso-position-vertical-relative:line;mso-height-percent:200;mso-width-relative:margin;mso-height-relative:margin">
+          <v:shape id="_x0000_s2055" type="#_x0000_t202" style="width:405.7pt;height:170.95pt;mso-height-percent:200;mso-position-horizontal-relative:char;mso-position-vertical-relative:line;mso-height-percent:200;mso-width-relative:margin;mso-height-relative:margin">
             <v:textbox style="mso-fit-shape-to-text:t">
               <w:txbxContent>
                 <w:p>
@@ -6685,6 +7211,9 @@
       <w:pPr>
         <w:spacing w:before="163"/>
         <w:ind w:firstLine="480"/>
+        <w:rPr>
+          <w:rFonts w:hint="eastAsia"/>
+        </w:rPr>
       </w:pPr>
       <w:r>
         <w:rPr>
@@ -6703,6 +7232,16 @@
           <w:rFonts w:hint="eastAsia"/>
         </w:rPr>
         <w:t>好了。今日事，今日毕，时间不早，咱们还是洗洗睡了。</w:t>
+      </w:r>
+    </w:p>
+    <w:p>
+      <w:pPr>
+        <w:widowControl/>
+        <w:spacing w:beforeLines="0" w:line="240" w:lineRule="auto"/>
+        <w:ind w:firstLineChars="0" w:firstLine="0"/>
+      </w:pPr>
+      <w:r>
+        <w:br w:type="page"/>
       </w:r>
     </w:p>
     <w:p>
@@ -6710,6 +7249,8 @@
         <w:pStyle w:val="1"/>
         <w:spacing w:before="163"/>
       </w:pPr>
+      <w:bookmarkStart w:id="12" w:name="_Toc248421139"/>
+      <w:bookmarkStart w:id="13" w:name="_Toc248424292"/>
       <w:r>
         <w:rPr>
           <w:rFonts w:hint="eastAsia"/>
@@ -6723,6 +7264,8 @@
         </w:rPr>
         <w:t>：词法分析</w:t>
       </w:r>
+      <w:bookmarkEnd w:id="12"/>
+      <w:bookmarkEnd w:id="13"/>
     </w:p>
     <w:p>
       <w:pPr>
@@ -6752,9 +7295,6 @@
       <w:pPr>
         <w:spacing w:before="163"/>
         <w:ind w:firstLine="480"/>
-        <w:rPr>
-          <w:rFonts w:hint="eastAsia"/>
-        </w:rPr>
       </w:pPr>
       <w:r>
         <w:rPr>
@@ -6768,30 +7308,37 @@
         </w:rPr>
         <w:t>可以参考</w:t>
       </w:r>
-      <w:r>
-        <w:rPr>
-          <w:rFonts w:hint="eastAsia"/>
-        </w:rPr>
-        <w:t>陈梓翰</w:t>
-      </w:r>
+      <w:hyperlink r:id="rId33" w:history="1">
+        <w:r>
+          <w:rPr>
+            <w:rStyle w:val="a6"/>
+            <w:rFonts w:hint="eastAsia"/>
+          </w:rPr>
+          <w:t>陈梓翰</w:t>
+        </w:r>
+      </w:hyperlink>
       <w:r>
         <w:rPr>
           <w:rFonts w:hint="eastAsia"/>
         </w:rPr>
         <w:t>提供的</w:t>
       </w:r>
-      <w:r>
-        <w:rPr>
-          <w:rFonts w:hint="eastAsia"/>
-        </w:rPr>
-        <w:t>一篇极好的</w:t>
-      </w:r>
-      <w:r>
-        <w:rPr>
-          <w:rFonts w:hint="eastAsia"/>
-        </w:rPr>
-        <w:t>教程</w:t>
-      </w:r>
+      <w:hyperlink r:id="rId34" w:history="1">
+        <w:r>
+          <w:rPr>
+            <w:rStyle w:val="a6"/>
+            <w:rFonts w:hint="eastAsia"/>
+          </w:rPr>
+          <w:t>两</w:t>
+        </w:r>
+        <w:r>
+          <w:rPr>
+            <w:rStyle w:val="a6"/>
+            <w:rFonts w:hint="eastAsia"/>
+          </w:rPr>
+          <w:t>篇极好的教程</w:t>
+        </w:r>
+      </w:hyperlink>
       <w:r>
         <w:rPr>
           <w:rFonts w:hint="eastAsia"/>
@@ -6827,9 +7374,6 @@
       <w:pPr>
         <w:spacing w:before="163"/>
         <w:ind w:firstLine="480"/>
-        <w:rPr>
-          <w:rFonts w:hint="eastAsia"/>
-        </w:rPr>
       </w:pPr>
       <w:r>
         <w:rPr>
@@ -6926,9 +7470,6 @@
       <w:pPr>
         <w:spacing w:before="163"/>
         <w:ind w:firstLine="480"/>
-        <w:rPr>
-          <w:rFonts w:hint="eastAsia"/>
-        </w:rPr>
       </w:pPr>
       <w:r>
         <w:rPr>
@@ -7163,9 +7704,6 @@
       <w:pPr>
         <w:spacing w:before="163"/>
         <w:ind w:firstLine="480"/>
-        <w:rPr>
-          <w:rFonts w:hint="eastAsia"/>
-        </w:rPr>
       </w:pPr>
       <w:r>
         <w:rPr>
@@ -7262,9 +7800,6 @@
       <w:pPr>
         <w:spacing w:before="163"/>
         <w:ind w:firstLine="480"/>
-        <w:rPr>
-          <w:rFonts w:hint="eastAsia"/>
-        </w:rPr>
       </w:pPr>
       <w:r>
         <w:rPr>
@@ -7494,22 +8029,16 @@
         <w:spacing w:before="163"/>
         <w:ind w:firstLineChars="0" w:firstLine="0"/>
         <w:jc w:val="center"/>
-        <w:rPr>
-          <w:rFonts w:hint="eastAsia"/>
-        </w:rPr>
       </w:pPr>
       <w:r>
         <w:pict>
-          <v:shape id="_x0000_s2063" type="#_x0000_t202" style="width:165pt;height:67.7pt;mso-width-percent:400;mso-position-horizontal-relative:char;mso-position-vertical-relative:line;mso-width-percent:400;mso-width-relative:margin;mso-height-relative:margin">
-            <v:textbox style="mso-next-textbox:#_x0000_s2063">
+          <v:shape id="_x0000_s2054" type="#_x0000_t202" style="width:165.05pt;height:49.05pt;mso-width-percent:400;mso-position-horizontal-relative:char;mso-position-vertical-relative:line;mso-width-percent:400;mso-width-relative:margin;mso-height-relative:margin">
+            <v:textbox style="mso-next-textbox:#_x0000_s2054">
               <w:txbxContent>
                 <w:p>
                   <w:pPr>
-                    <w:spacing w:before="163"/>
+                    <w:spacing w:beforeLines="0"/>
                     <w:ind w:firstLine="480"/>
-                    <w:rPr>
-                      <w:rFonts w:hint="eastAsia"/>
-                    </w:rPr>
                   </w:pPr>
                   <w:r>
                     <w:rPr>
@@ -7538,7 +8067,7 @@
                 </w:p>
                 <w:p>
                   <w:pPr>
-                    <w:spacing w:before="163"/>
+                    <w:spacing w:beforeLines="0"/>
                     <w:ind w:firstLine="480"/>
                   </w:pPr>
                   <w:r>
@@ -7578,14 +8107,12 @@
       <w:pPr>
         <w:spacing w:before="163"/>
         <w:ind w:firstLine="480"/>
-        <w:rPr>
-          <w:rFonts w:hint="eastAsia"/>
-        </w:rPr>
       </w:pPr>
       <w:r>
         <w:rPr>
           <w:rFonts w:hint="eastAsia"/>
         </w:rPr>
+        <w:lastRenderedPageBreak/>
         <w:t>由于</w:t>
       </w:r>
       <w:r>
@@ -7646,16 +8173,19 @@
         <w:rPr>
           <w:rFonts w:hint="eastAsia"/>
         </w:rPr>
-        <w:t>来实现：</w:t>
+        <w:t>来实现</w:t>
+      </w:r>
+      <w:r>
+        <w:rPr>
+          <w:rFonts w:hint="eastAsia"/>
+        </w:rPr>
+        <w:t>。</w:t>
       </w:r>
     </w:p>
     <w:p>
       <w:pPr>
         <w:spacing w:before="163"/>
         <w:ind w:firstLine="480"/>
-        <w:rPr>
-          <w:rFonts w:hint="eastAsia"/>
-        </w:rPr>
       </w:pPr>
       <w:r>
         <w:rPr>
@@ -7687,13 +8217,10 @@
         <w:spacing w:before="163"/>
         <w:ind w:firstLineChars="0" w:firstLine="0"/>
         <w:jc w:val="center"/>
-        <w:rPr>
-          <w:rFonts w:hint="eastAsia"/>
-        </w:rPr>
       </w:pPr>
       <w:r>
         <w:pict>
-          <v:shape id="_x0000_s2064" type="#_x0000_t202" style="width:366.35pt;height:252.45pt;mso-height-percent:200;mso-position-horizontal-relative:char;mso-position-vertical-relative:line;mso-height-percent:200;mso-width-relative:margin;mso-height-relative:margin">
+          <v:shape id="_x0000_s2053" type="#_x0000_t202" style="width:366.35pt;height:252.45pt;mso-height-percent:200;mso-position-horizontal-relative:char;mso-position-vertical-relative:line;mso-height-percent:200;mso-width-relative:margin;mso-height-relative:margin">
             <v:textbox style="mso-fit-shape-to-text:t">
               <w:txbxContent>
                 <w:p>
@@ -7914,7 +8441,7 @@
                     <w:spacing w:beforeLines="0" w:line="240" w:lineRule="auto"/>
                     <w:ind w:firstLineChars="0" w:firstLine="0"/>
                     <w:rPr>
-                      <w:rFonts w:ascii="Courier New" w:hAnsi="Courier New" w:cs="Courier New" w:hint="eastAsia"/>
+                      <w:rFonts w:ascii="Courier New" w:hAnsi="Courier New" w:cs="Courier New"/>
                       <w:noProof/>
                       <w:kern w:val="0"/>
                       <w:sz w:val="18"/>
@@ -8248,9 +8775,6 @@
       <w:pPr>
         <w:spacing w:before="163"/>
         <w:ind w:firstLine="480"/>
-        <w:rPr>
-          <w:rFonts w:hint="eastAsia"/>
-        </w:rPr>
       </w:pPr>
       <w:r>
         <w:rPr>
@@ -8288,18 +8812,10 @@
         <w:spacing w:before="163"/>
         <w:ind w:firstLineChars="0" w:firstLine="0"/>
         <w:jc w:val="center"/>
-        <w:rPr>
-          <w:rFonts w:hint="eastAsia"/>
-        </w:rPr>
       </w:pPr>
       <w:r>
-        <w:rPr>
-          <w:noProof/>
-        </w:rPr>
-      </w:r>
-      <w:r>
         <w:pict>
-          <v:shape id="_x0000_s2065" type="#_x0000_t202" style="width:350.95pt;height:40.55pt;mso-height-percent:200;mso-position-horizontal-relative:char;mso-position-vertical-relative:line;mso-height-percent:200;mso-width-relative:margin;mso-height-relative:margin">
+          <v:shape id="_x0000_s2052" type="#_x0000_t202" style="width:350.95pt;height:40.55pt;mso-height-percent:200;mso-position-horizontal-relative:char;mso-position-vertical-relative:line;mso-height-percent:200;mso-width-relative:margin;mso-height-relative:margin">
             <v:textbox style="mso-fit-shape-to-text:t">
               <w:txbxContent>
                 <w:p>
@@ -8310,7 +8826,7 @@
                     <w:spacing w:beforeLines="0" w:line="240" w:lineRule="auto"/>
                     <w:ind w:firstLineChars="0" w:firstLine="0"/>
                     <w:rPr>
-                      <w:rFonts w:ascii="Courier New" w:hAnsi="Courier New" w:cs="Courier New" w:hint="eastAsia"/>
+                      <w:rFonts w:ascii="Courier New" w:hAnsi="Courier New" w:cs="Courier New"/>
                       <w:noProof/>
                       <w:kern w:val="0"/>
                       <w:sz w:val="18"/>
@@ -8381,9 +8897,6 @@
       <w:pPr>
         <w:spacing w:before="163"/>
         <w:ind w:firstLine="480"/>
-        <w:rPr>
-          <w:rFonts w:hint="eastAsia"/>
-        </w:rPr>
       </w:pPr>
       <w:r>
         <w:rPr>
@@ -8421,18 +8934,10 @@
         <w:spacing w:before="163"/>
         <w:ind w:firstLineChars="0" w:firstLine="0"/>
         <w:jc w:val="center"/>
-        <w:rPr>
-          <w:rFonts w:hint="eastAsia"/>
-        </w:rPr>
       </w:pPr>
       <w:r>
-        <w:rPr>
-          <w:noProof/>
-        </w:rPr>
-      </w:r>
-      <w:r>
         <w:pict>
-          <v:shape id="_x0000_s2066" type="#_x0000_t202" style="width:373.9pt;height:122.05pt;mso-height-percent:200;mso-position-horizontal-relative:char;mso-position-vertical-relative:line;mso-height-percent:200;mso-width-relative:margin;mso-height-relative:margin">
+          <v:shape id="_x0000_s2051" type="#_x0000_t202" style="width:373.9pt;height:122.05pt;mso-height-percent:200;mso-position-horizontal-relative:char;mso-position-vertical-relative:line;mso-height-percent:200;mso-width-relative:margin;mso-height-relative:margin">
             <v:textbox style="mso-fit-shape-to-text:t">
               <w:txbxContent>
                 <w:p>
@@ -8849,15 +9354,11 @@
       <w:pPr>
         <w:spacing w:before="163"/>
         <w:ind w:firstLine="480"/>
-        <w:rPr>
-          <w:rFonts w:hint="eastAsia"/>
-        </w:rPr>
       </w:pPr>
       <w:r>
         <w:rPr>
           <w:rFonts w:hint="eastAsia"/>
         </w:rPr>
-        <w:lastRenderedPageBreak/>
         <w:t>最后执行一下词法分析：</w:t>
       </w:r>
     </w:p>
@@ -8866,18 +9367,10 @@
         <w:spacing w:before="163"/>
         <w:ind w:firstLineChars="0" w:firstLine="0"/>
         <w:jc w:val="center"/>
-        <w:rPr>
-          <w:rFonts w:hint="eastAsia"/>
-        </w:rPr>
       </w:pPr>
       <w:r>
-        <w:rPr>
-          <w:noProof/>
-        </w:rPr>
-      </w:r>
-      <w:r>
         <w:pict>
-          <v:shape id="_x0000_s2067" type="#_x0000_t202" style="width:397.5pt;height:40.55pt;mso-height-percent:200;mso-position-horizontal-relative:char;mso-position-vertical-relative:line;mso-height-percent:200;mso-width-relative:margin;mso-height-relative:margin">
+          <v:shape id="_x0000_s2050" type="#_x0000_t202" style="width:397.5pt;height:40.55pt;mso-height-percent:200;mso-position-horizontal-relative:char;mso-position-vertical-relative:line;mso-height-percent:200;mso-width-relative:margin;mso-height-relative:margin">
             <v:textbox style="mso-fit-shape-to-text:t">
               <w:txbxContent>
                 <w:p>
@@ -8951,14 +9444,12 @@
       <w:pPr>
         <w:spacing w:before="163"/>
         <w:ind w:firstLine="480"/>
-        <w:rPr>
-          <w:rFonts w:hint="eastAsia"/>
-        </w:rPr>
       </w:pPr>
       <w:r>
         <w:rPr>
           <w:rFonts w:hint="eastAsia"/>
         </w:rPr>
+        <w:lastRenderedPageBreak/>
         <w:t>first</w:t>
       </w:r>
       <w:r>
@@ -9038,6 +9529,135 @@
           <w:rFonts w:hint="eastAsia"/>
         </w:rPr>
         <w:t>”的三行。</w:t>
+      </w:r>
+    </w:p>
+    <w:p>
+      <w:pPr>
+        <w:spacing w:before="163"/>
+        <w:ind w:firstLine="480"/>
+        <w:rPr>
+          <w:rFonts w:hint="eastAsia"/>
+        </w:rPr>
+      </w:pPr>
+      <w:r>
+        <w:rPr>
+          <w:rFonts w:hint="eastAsia"/>
+        </w:rPr>
+        <w:t>不过，如果你在“</w:t>
+      </w:r>
+      <w:r>
+        <w:rPr>
+          <w:rFonts w:hint="eastAsia"/>
+        </w:rPr>
+        <w:t>55+65</w:t>
+      </w:r>
+      <w:r>
+        <w:rPr>
+          <w:rFonts w:hint="eastAsia"/>
+        </w:rPr>
+        <w:t>”之间敲入一个空格，例如“</w:t>
+      </w:r>
+      <w:r>
+        <w:rPr>
+          <w:rFonts w:hint="eastAsia"/>
+        </w:rPr>
+        <w:t>55+_65</w:t>
+      </w:r>
+      <w:r>
+        <w:rPr>
+          <w:rFonts w:hint="eastAsia"/>
+        </w:rPr>
+        <w:t>”</w:t>
+      </w:r>
+      <w:r>
+        <w:rPr>
+          <w:rFonts w:hint="eastAsia"/>
+        </w:rPr>
+        <w:t>(</w:t>
+      </w:r>
+      <w:r>
+        <w:rPr>
+          <w:rFonts w:hint="eastAsia"/>
+        </w:rPr>
+        <w:t>‘</w:t>
+      </w:r>
+      <w:r>
+        <w:rPr>
+          <w:rFonts w:hint="eastAsia"/>
+        </w:rPr>
+        <w:t>_</w:t>
+      </w:r>
+      <w:r>
+        <w:rPr>
+          <w:rFonts w:hint="eastAsia"/>
+        </w:rPr>
+        <w:t>’代表空格</w:t>
+      </w:r>
+      <w:r>
+        <w:rPr>
+          <w:rFonts w:hint="eastAsia"/>
+        </w:rPr>
+        <w:t>)</w:t>
+      </w:r>
+      <w:r>
+        <w:rPr>
+          <w:rFonts w:hint="eastAsia"/>
+        </w:rPr>
+        <w:t>这样的，那么词法分析就会失败</w:t>
+      </w:r>
+      <w:r>
+        <w:rPr>
+          <w:rFonts w:hint="eastAsia"/>
+        </w:rPr>
+        <w:t>。</w:t>
+      </w:r>
+      <w:r>
+        <w:rPr>
+          <w:rFonts w:hint="eastAsia"/>
+        </w:rPr>
+        <w:t>因为“</w:t>
+      </w:r>
+      <w:r>
+        <w:rPr>
+          <w:rFonts w:hint="eastAsia"/>
+        </w:rPr>
+        <w:t>_</w:t>
+      </w:r>
+      <w:r>
+        <w:rPr>
+          <w:rFonts w:hint="eastAsia"/>
+        </w:rPr>
+        <w:t>”这个字符，没有合适的词可以匹配。</w:t>
+      </w:r>
+      <w:r>
+        <w:rPr>
+          <w:rFonts w:hint="eastAsia"/>
+        </w:rPr>
+        <w:t>即便是匹配了，空白这个</w:t>
+      </w:r>
+      <w:r>
+        <w:rPr>
+          <w:rFonts w:hint="eastAsia"/>
+        </w:rPr>
+        <w:t>Token</w:t>
+      </w:r>
+      <w:r>
+        <w:rPr>
+          <w:rFonts w:hint="eastAsia"/>
+        </w:rPr>
+        <w:t>也没办法用在语法树之中，最终也会导致语法分析失败。</w:t>
+      </w:r>
+      <w:r>
+        <w:rPr>
+          <w:rFonts w:hint="eastAsia"/>
+        </w:rPr>
+        <w:t>而在程序语言里，支持空白符号的过滤掉是必不可少的。</w:t>
+      </w:r>
+      <w:r>
+        <w:rPr>
+          <w:rFonts w:hint="eastAsia"/>
+        </w:rPr>
+        <w:t>所以，下一次，我们就要讲空白符的过滤问题，让我们可以自由写出美观的语句。</w:t>
       </w:r>
     </w:p>
     <w:p>
@@ -9046,113 +9666,14 @@
         <w:ind w:firstLine="480"/>
       </w:pPr>
       <w:r>
-        <w:rPr>
-          <w:rFonts w:hint="eastAsia"/>
-        </w:rPr>
-        <w:t>不过，如果你在“</w:t>
-      </w:r>
-      <w:r>
-        <w:rPr>
-          <w:rFonts w:hint="eastAsia"/>
-        </w:rPr>
-        <w:t>55+65</w:t>
-      </w:r>
-      <w:r>
-        <w:rPr>
-          <w:rFonts w:hint="eastAsia"/>
-        </w:rPr>
-        <w:t>”之间敲入一个空格，例如“</w:t>
-      </w:r>
-      <w:r>
-        <w:rPr>
-          <w:rFonts w:hint="eastAsia"/>
-        </w:rPr>
-        <w:t>55+_65</w:t>
-      </w:r>
-      <w:r>
-        <w:rPr>
-          <w:rFonts w:hint="eastAsia"/>
-        </w:rPr>
-        <w:t>”</w:t>
-      </w:r>
-      <w:r>
-        <w:rPr>
-          <w:rFonts w:hint="eastAsia"/>
-        </w:rPr>
-        <w:t>(</w:t>
-      </w:r>
-      <w:r>
-        <w:rPr>
-          <w:rFonts w:hint="eastAsia"/>
-        </w:rPr>
-        <w:t>‘</w:t>
-      </w:r>
-      <w:r>
-        <w:rPr>
-          <w:rFonts w:hint="eastAsia"/>
-        </w:rPr>
-        <w:t>_</w:t>
-      </w:r>
-      <w:r>
-        <w:rPr>
-          <w:rFonts w:hint="eastAsia"/>
-        </w:rPr>
-        <w:t>’代表空格</w:t>
-      </w:r>
-      <w:r>
-        <w:rPr>
-          <w:rFonts w:hint="eastAsia"/>
-        </w:rPr>
-        <w:t>)</w:t>
-      </w:r>
-      <w:r>
-        <w:rPr>
-          <w:rFonts w:hint="eastAsia"/>
-        </w:rPr>
-        <w:t>这样的，那么词法分析就会失败</w:t>
-      </w:r>
-      <w:r>
-        <w:rPr>
-          <w:rFonts w:hint="eastAsia"/>
-        </w:rPr>
-        <w:t>。</w:t>
-      </w:r>
-      <w:r>
-        <w:rPr>
-          <w:rFonts w:hint="eastAsia"/>
-        </w:rPr>
-        <w:t>因为“</w:t>
-      </w:r>
-      <w:r>
-        <w:rPr>
-          <w:rFonts w:hint="eastAsia"/>
-        </w:rPr>
-        <w:t>_</w:t>
-      </w:r>
-      <w:r>
-        <w:rPr>
-          <w:rFonts w:hint="eastAsia"/>
-        </w:rPr>
-        <w:t>”这个字符，没有合适的词可以匹配。而在程序语言里，支持空白符号的过滤掉是必不可少的。</w:t>
-      </w:r>
-      <w:r>
-        <w:rPr>
-          <w:rFonts w:hint="eastAsia"/>
-        </w:rPr>
-        <w:t>所以，下一次，我们就要讲空白符的过滤问题，让我们可以自由的写出美观的语句。</w:t>
+        <w:br w:type="page"/>
       </w:r>
     </w:p>
     <w:sectPr>
-      <w:headerReference w:type="even" r:id="rId27"/>
-      <w:headerReference w:type="default" r:id="rId28"/>
-      <w:footerReference w:type="even" r:id="rId29"/>
-      <w:footerReference w:type="default" r:id="rId30"/>
-      <w:headerReference w:type="first" r:id="rId31"/>
-      <w:footerReference w:type="first" r:id="rId32"/>
       <w:pgSz w:w="11906" w:h="16838"/>
       <w:pgMar w:top="1440" w:right="1800" w:bottom="1440" w:left="1800" w:header="851" w:footer="992" w:gutter="0"/>
+      <w:pgNumType w:start="1"/>
       <w:cols w:space="425"/>
-      <w:titlePg/>
       <w:docGrid w:type="lines" w:linePitch="326"/>
     </w:sectPr>
   </w:body>
@@ -9322,6 +9843,7 @@
       <w:pStyle w:val="a4"/>
       <w:spacing w:before="120"/>
       <w:ind w:firstLine="360"/>
+      <w:jc w:val="center"/>
     </w:pPr>
   </w:p>
 </w:ftr>
@@ -9372,8 +9894,90 @@
     <w:pPr>
       <w:pStyle w:val="a3"/>
       <w:spacing w:before="120"/>
-      <w:ind w:firstLine="360"/>
+      <w:ind w:firstLineChars="0" w:firstLine="0"/>
+      <w:jc w:val="left"/>
     </w:pPr>
+    <w:sdt>
+      <w:sdtPr>
+        <w:rPr>
+          <w:rFonts w:hint="eastAsia"/>
+        </w:rPr>
+        <w:id w:val="734385"/>
+        <w:docPartObj>
+          <w:docPartGallery w:val="Watermarks"/>
+          <w:docPartUnique/>
+        </w:docPartObj>
+      </w:sdtPr>
+      <w:sdtEndPr/>
+      <w:sdtContent>
+        <w:r>
+          <w:rPr>
+            <w:noProof/>
+          </w:rPr>
+          <w:pict>
+            <v:shapetype id="_x0000_t136" coordsize="21600,21600" o:spt="136" adj="10800" path="m@7,l@8,m@5,21600l@6,21600e">
+              <v:formulas>
+                <v:f eqn="sum #0 0 10800"/>
+                <v:f eqn="prod #0 2 1"/>
+                <v:f eqn="sum 21600 0 @1"/>
+                <v:f eqn="sum 0 0 @2"/>
+                <v:f eqn="sum 21600 0 @3"/>
+                <v:f eqn="if @0 @3 0"/>
+                <v:f eqn="if @0 21600 @1"/>
+                <v:f eqn="if @0 0 @2"/>
+                <v:f eqn="if @0 @4 21600"/>
+                <v:f eqn="mid @5 @6"/>
+                <v:f eqn="mid @8 @5"/>
+                <v:f eqn="mid @7 @8"/>
+                <v:f eqn="mid @6 @7"/>
+                <v:f eqn="sum @6 0 @5"/>
+              </v:formulas>
+              <v:path textpathok="t" o:connecttype="custom" o:connectlocs="@9,0;@10,10800;@11,21600;@12,10800" o:connectangles="270,180,90,0"/>
+              <v:textpath on="t" fitshape="t"/>
+              <v:handles>
+                <v:h position="#0,bottomRight" xrange="6629,14971"/>
+              </v:handles>
+              <o:lock v:ext="edit" text="t" shapetype="t"/>
+            </v:shapetype>
+            <v:shape id="PowerPlusWaterMarkObject2922914" o:spid="_x0000_s1025" type="#_x0000_t136" style="position:absolute;margin-left:0;margin-top:0;width:551pt;height:34.4pt;rotation:315;z-index:-251656192;mso-position-horizontal:center;mso-position-horizontal-relative:margin;mso-position-vertical:center;mso-position-vertical-relative:margin" o:allowincell="f" fillcolor="#a7a7a7 [2412]" stroked="f">
+              <v:fill opacity=".5"/>
+              <v:textpath style="font-family:&quot;Kozuka Mincho Pro B&quot;;font-size:1pt;v-text-reverse:t" string="SoftArt Development Group"/>
+              <w10:wrap anchorx="margin" anchory="margin"/>
+            </v:shape>
+          </w:pict>
+        </w:r>
+      </w:sdtContent>
+    </w:sdt>
+    <w:r>
+      <w:ptab w:relativeTo="margin" w:alignment="center" w:leader="none"/>
+    </w:r>
+    <w:r>
+      <w:rPr>
+        <w:rFonts w:hint="eastAsia"/>
+      </w:rPr>
+      <w:t>实用编译器构建指南</w:t>
+    </w:r>
+    <w:r>
+      <w:ptab w:relativeTo="margin" w:alignment="right" w:leader="none"/>
+    </w:r>
+    <w:r>
+      <w:fldChar w:fldCharType="begin"/>
+    </w:r>
+    <w:r>
+      <w:instrText xml:space="preserve"> PAGE  \* ArabicDash  \* MERGEFORMAT </w:instrText>
+    </w:r>
+    <w:r>
+      <w:fldChar w:fldCharType="separate"/>
+    </w:r>
+    <w:r>
+      <w:rPr>
+        <w:noProof/>
+      </w:rPr>
+      <w:t>- 12 -</w:t>
+    </w:r>
+    <w:r>
+      <w:fldChar w:fldCharType="end"/>
+    </w:r>
   </w:p>
 </w:hdr>
 </file>
@@ -9384,7 +9988,8 @@
     <w:pPr>
       <w:pStyle w:val="a3"/>
       <w:spacing w:before="120"/>
-      <w:ind w:firstLine="360"/>
+      <w:ind w:firstLineChars="0" w:firstLine="0"/>
+      <w:jc w:val="left"/>
     </w:pPr>
   </w:p>
 </w:hdr>
@@ -10503,16 +11108,15 @@
     <w:lsdException w:name="heading 7" w:uiPriority="9" w:qFormat="1"/>
     <w:lsdException w:name="heading 8" w:uiPriority="9" w:qFormat="1"/>
     <w:lsdException w:name="heading 9" w:uiPriority="9" w:qFormat="1"/>
-    <w:lsdException w:name="toc 1" w:uiPriority="39"/>
-    <w:lsdException w:name="toc 2" w:uiPriority="39"/>
-    <w:lsdException w:name="toc 3" w:uiPriority="39"/>
+    <w:lsdException w:name="toc 1" w:uiPriority="39" w:qFormat="1"/>
+    <w:lsdException w:name="toc 2" w:uiPriority="39" w:qFormat="1"/>
+    <w:lsdException w:name="toc 3" w:uiPriority="39" w:qFormat="1"/>
     <w:lsdException w:name="toc 4" w:uiPriority="39"/>
     <w:lsdException w:name="toc 5" w:uiPriority="39"/>
     <w:lsdException w:name="toc 6" w:uiPriority="39"/>
     <w:lsdException w:name="toc 7" w:uiPriority="39"/>
     <w:lsdException w:name="toc 8" w:uiPriority="39"/>
     <w:lsdException w:name="toc 9" w:uiPriority="39"/>
-    <w:lsdException w:name="footer" w:uiPriority="0"/>
     <w:lsdException w:name="caption" w:uiPriority="35" w:qFormat="1"/>
     <w:lsdException w:name="Title" w:semiHidden="0" w:uiPriority="10" w:unhideWhenUsed="0" w:qFormat="1"/>
     <w:lsdException w:name="Default Paragraph Font" w:uiPriority="1"/>
@@ -10704,7 +11308,6 @@
     <w:basedOn w:val="a"/>
     <w:link w:val="Char"/>
     <w:uiPriority w:val="99"/>
-    <w:semiHidden/>
     <w:unhideWhenUsed/>
     <w:rsid w:val="00C853C2"/>
     <w:pPr>
@@ -10728,7 +11331,6 @@
     <w:basedOn w:val="a0"/>
     <w:link w:val="a3"/>
     <w:uiPriority w:val="99"/>
-    <w:semiHidden/>
     <w:rsid w:val="00C853C2"/>
     <w:rPr>
       <w:sz w:val="18"/>
@@ -10739,6 +11341,7 @@
     <w:name w:val="footer"/>
     <w:basedOn w:val="a"/>
     <w:link w:val="Char0"/>
+    <w:uiPriority w:val="99"/>
     <w:unhideWhenUsed/>
     <w:rsid w:val="00C853C2"/>
     <w:pPr>
@@ -10757,6 +11360,7 @@
     <w:name w:val="页脚 Char"/>
     <w:basedOn w:val="a0"/>
     <w:link w:val="a4"/>
+    <w:uiPriority w:val="99"/>
     <w:rsid w:val="00C853C2"/>
     <w:rPr>
       <w:sz w:val="18"/>
@@ -10941,6 +11545,87 @@
     <w:rsid w:val="00B50E57"/>
     <w:rPr>
       <w:color w:val="808080"/>
+    </w:rPr>
+  </w:style>
+  <w:style w:type="paragraph" w:styleId="10">
+    <w:name w:val="toc 1"/>
+    <w:basedOn w:val="a"/>
+    <w:next w:val="a"/>
+    <w:autoRedefine/>
+    <w:uiPriority w:val="39"/>
+    <w:unhideWhenUsed/>
+    <w:qFormat/>
+    <w:rsid w:val="00E93F70"/>
+  </w:style>
+  <w:style w:type="paragraph" w:styleId="2">
+    <w:name w:val="toc 2"/>
+    <w:basedOn w:val="a"/>
+    <w:next w:val="a"/>
+    <w:autoRedefine/>
+    <w:uiPriority w:val="39"/>
+    <w:unhideWhenUsed/>
+    <w:qFormat/>
+    <w:rsid w:val="00E93F70"/>
+    <w:pPr>
+      <w:ind w:leftChars="200" w:left="420"/>
+    </w:pPr>
+  </w:style>
+  <w:style w:type="paragraph" w:styleId="TOC">
+    <w:name w:val="TOC Heading"/>
+    <w:basedOn w:val="1"/>
+    <w:next w:val="a"/>
+    <w:uiPriority w:val="39"/>
+    <w:semiHidden/>
+    <w:unhideWhenUsed/>
+    <w:qFormat/>
+    <w:rsid w:val="00E93F70"/>
+    <w:pPr>
+      <w:widowControl/>
+      <w:numPr>
+        <w:numId w:val="0"/>
+      </w:numPr>
+      <w:spacing w:beforeLines="0" w:after="0" w:line="276" w:lineRule="auto"/>
+      <w:outlineLvl w:val="9"/>
+    </w:pPr>
+    <w:rPr>
+      <w:rFonts w:asciiTheme="majorHAnsi" w:eastAsiaTheme="majorEastAsia" w:hAnsiTheme="majorHAnsi" w:cstheme="majorBidi"/>
+      <w:color w:val="365F91" w:themeColor="accent1" w:themeShade="BF"/>
+      <w:kern w:val="0"/>
+      <w:sz w:val="28"/>
+      <w:szCs w:val="28"/>
+    </w:rPr>
+  </w:style>
+  <w:style w:type="paragraph" w:styleId="3">
+    <w:name w:val="toc 3"/>
+    <w:basedOn w:val="a"/>
+    <w:next w:val="a"/>
+    <w:autoRedefine/>
+    <w:uiPriority w:val="39"/>
+    <w:semiHidden/>
+    <w:unhideWhenUsed/>
+    <w:qFormat/>
+    <w:rsid w:val="00E93F70"/>
+    <w:pPr>
+      <w:widowControl/>
+      <w:spacing w:beforeLines="0" w:after="100" w:line="276" w:lineRule="auto"/>
+      <w:ind w:left="440" w:firstLineChars="0" w:firstLine="0"/>
+    </w:pPr>
+    <w:rPr>
+      <w:kern w:val="0"/>
+      <w:sz w:val="22"/>
+    </w:rPr>
+  </w:style>
+  <w:style w:type="character" w:styleId="ad">
+    <w:name w:val="Book Title"/>
+    <w:basedOn w:val="a0"/>
+    <w:uiPriority w:val="33"/>
+    <w:qFormat/>
+    <w:rsid w:val="00E93F70"/>
+    <w:rPr>
+      <w:b/>
+      <w:bCs/>
+      <w:smallCaps/>
+      <w:spacing w:val="5"/>
     </w:rPr>
   </w:style>
 </w:styles>
@@ -13549,38 +14234,38 @@
     </dgm:pt>
   </dgm:ptLst>
   <dgm:cxnLst>
+    <dgm:cxn modelId="{D70E8EB1-71DD-4E2B-8F17-30455074F6CF}" type="presOf" srcId="{8B8110E9-A44C-4790-B4C4-191F1DDFB442}" destId="{051AF630-7FC8-47D9-A58F-0796678710AD}" srcOrd="1" destOrd="0" presId="urn:microsoft.com/office/officeart/2005/8/layout/process1"/>
     <dgm:cxn modelId="{00BBB802-5A76-4954-B2A8-41358DF67021}" srcId="{4054A66D-0511-478C-9E50-A2C237C867EA}" destId="{3E10F5F4-13A0-4840-B8A8-589C3AFB1DD5}" srcOrd="4" destOrd="0" parTransId="{28A7048A-4661-4390-BD9A-4D048CF5A179}" sibTransId="{E55FB506-5773-469A-85B9-749163FAE2A2}"/>
-    <dgm:cxn modelId="{1773E7D7-1EFC-4B40-B086-97D9293EAF73}" type="presOf" srcId="{AF6A3731-1394-4293-961C-1F09BB3E6AC1}" destId="{6113ED37-31DF-492C-B24B-A56AD21DFB1A}" srcOrd="0" destOrd="0" presId="urn:microsoft.com/office/officeart/2005/8/layout/process1"/>
-    <dgm:cxn modelId="{7E9E19DF-554B-4F5E-A2A1-C40031402035}" type="presOf" srcId="{8B8110E9-A44C-4790-B4C4-191F1DDFB442}" destId="{0F8C741D-E803-4B96-AD4B-DFB7F7EE18B2}" srcOrd="0" destOrd="0" presId="urn:microsoft.com/office/officeart/2005/8/layout/process1"/>
-    <dgm:cxn modelId="{383FB01B-1D51-4D67-B1B4-252F4EE9FBCC}" type="presOf" srcId="{AF6A3731-1394-4293-961C-1F09BB3E6AC1}" destId="{0A2272E5-BC01-4BD8-9100-41E9C32FD955}" srcOrd="1" destOrd="0" presId="urn:microsoft.com/office/officeart/2005/8/layout/process1"/>
     <dgm:cxn modelId="{F76F9476-5535-48BD-BBB6-2A6A02F3B404}" srcId="{4054A66D-0511-478C-9E50-A2C237C867EA}" destId="{913C0262-89E7-4223-848C-DAA9449FD753}" srcOrd="1" destOrd="0" parTransId="{D707280F-AF00-46EB-8C3C-256DEC0D845F}" sibTransId="{0C15DFD8-52FC-4017-A05A-CA36B9AAD6C3}"/>
-    <dgm:cxn modelId="{E8F8F97B-B6AD-43C2-B43F-95B7DE1688B4}" type="presOf" srcId="{B63A687D-567C-4F9D-B5FB-732725B48DF5}" destId="{3228393D-C5F6-4035-BC08-D92728999904}" srcOrd="0" destOrd="0" presId="urn:microsoft.com/office/officeart/2005/8/layout/process1"/>
-    <dgm:cxn modelId="{5DD52441-28FC-401C-8337-B83F7FBAF9AC}" type="presOf" srcId="{0C15DFD8-52FC-4017-A05A-CA36B9AAD6C3}" destId="{C4B19665-3845-4EA4-A729-3121C7A786BC}" srcOrd="1" destOrd="0" presId="urn:microsoft.com/office/officeart/2005/8/layout/process1"/>
-    <dgm:cxn modelId="{2AA6588F-6853-41C2-9CD0-26CF7A5132F8}" type="presOf" srcId="{0C15DFD8-52FC-4017-A05A-CA36B9AAD6C3}" destId="{CCC2EF57-26DC-4427-9C89-FC6682DF087F}" srcOrd="0" destOrd="0" presId="urn:microsoft.com/office/officeart/2005/8/layout/process1"/>
-    <dgm:cxn modelId="{8655B379-EED5-40E8-8F5D-589CF30939EE}" type="presOf" srcId="{4054A66D-0511-478C-9E50-A2C237C867EA}" destId="{CEA8333A-259A-442B-A815-2F888930ADA1}" srcOrd="0" destOrd="0" presId="urn:microsoft.com/office/officeart/2005/8/layout/process1"/>
+    <dgm:cxn modelId="{0A6B541F-0177-4F0B-945E-96C02E274A4D}" type="presOf" srcId="{5CBAAC86-0731-4A30-BBE5-988E6E92F2A6}" destId="{2593F691-0AF7-4FF4-9742-2750ACCB2CE5}" srcOrd="0" destOrd="0" presId="urn:microsoft.com/office/officeart/2005/8/layout/process1"/>
+    <dgm:cxn modelId="{6670BB44-3318-4026-994C-5000B96CF3CD}" type="presOf" srcId="{0C15DFD8-52FC-4017-A05A-CA36B9AAD6C3}" destId="{CCC2EF57-26DC-4427-9C89-FC6682DF087F}" srcOrd="0" destOrd="0" presId="urn:microsoft.com/office/officeart/2005/8/layout/process1"/>
+    <dgm:cxn modelId="{1098644E-6987-4E3C-9783-61E8F96B730A}" type="presOf" srcId="{8B8110E9-A44C-4790-B4C4-191F1DDFB442}" destId="{0F8C741D-E803-4B96-AD4B-DFB7F7EE18B2}" srcOrd="0" destOrd="0" presId="urn:microsoft.com/office/officeart/2005/8/layout/process1"/>
+    <dgm:cxn modelId="{74CA2C6D-1062-4B72-BCFF-ED7E3F816630}" type="presOf" srcId="{0C15DFD8-52FC-4017-A05A-CA36B9AAD6C3}" destId="{C4B19665-3845-4EA4-A729-3121C7A786BC}" srcOrd="1" destOrd="0" presId="urn:microsoft.com/office/officeart/2005/8/layout/process1"/>
     <dgm:cxn modelId="{1A6AFCD6-3B13-47F5-99F4-5D423EA3168E}" srcId="{4054A66D-0511-478C-9E50-A2C237C867EA}" destId="{0258382A-8756-4A59-958A-A468A57ABFF0}" srcOrd="2" destOrd="0" parTransId="{69A321A4-AE3A-47A8-83B3-6332370F4113}" sibTransId="{AF6A3731-1394-4293-961C-1F09BB3E6AC1}"/>
     <dgm:cxn modelId="{ECD0C312-D537-441A-AC36-090F3F68BB7E}" srcId="{4054A66D-0511-478C-9E50-A2C237C867EA}" destId="{5CBAAC86-0731-4A30-BBE5-988E6E92F2A6}" srcOrd="0" destOrd="0" parTransId="{8A588EC2-D8FA-42B3-AC1A-C1030B6C07E5}" sibTransId="{33AF2BFB-CA68-4114-A7E4-B5EEF727BC55}"/>
-    <dgm:cxn modelId="{633CDE0D-5A2D-4E58-A595-63D11BE3F41E}" type="presOf" srcId="{33AF2BFB-CA68-4114-A7E4-B5EEF727BC55}" destId="{AB661FFE-713C-4717-87F1-D3813196B57B}" srcOrd="0" destOrd="0" presId="urn:microsoft.com/office/officeart/2005/8/layout/process1"/>
-    <dgm:cxn modelId="{C1143AD6-1552-45CB-A9AC-2290474FF010}" type="presOf" srcId="{913C0262-89E7-4223-848C-DAA9449FD753}" destId="{7C8B1CA4-00C3-4203-8A38-51AC0984ECCC}" srcOrd="0" destOrd="0" presId="urn:microsoft.com/office/officeart/2005/8/layout/process1"/>
-    <dgm:cxn modelId="{65DDAB8B-AA13-4664-82B8-9738F11C02ED}" type="presOf" srcId="{3E10F5F4-13A0-4840-B8A8-589C3AFB1DD5}" destId="{64EEEC6A-14BF-4022-977B-6227B3453477}" srcOrd="0" destOrd="0" presId="urn:microsoft.com/office/officeart/2005/8/layout/process1"/>
+    <dgm:cxn modelId="{04C8D31A-820B-484E-855A-96FA8A1714D8}" type="presOf" srcId="{AF6A3731-1394-4293-961C-1F09BB3E6AC1}" destId="{6113ED37-31DF-492C-B24B-A56AD21DFB1A}" srcOrd="0" destOrd="0" presId="urn:microsoft.com/office/officeart/2005/8/layout/process1"/>
+    <dgm:cxn modelId="{58856624-0D11-41FE-A25D-BF20B677CFE4}" type="presOf" srcId="{33AF2BFB-CA68-4114-A7E4-B5EEF727BC55}" destId="{E774DAE5-1681-47D4-BB5E-D27618047B6A}" srcOrd="1" destOrd="0" presId="urn:microsoft.com/office/officeart/2005/8/layout/process1"/>
     <dgm:cxn modelId="{C85FAA8B-84E7-4177-9140-29AC6389F0CC}" srcId="{4054A66D-0511-478C-9E50-A2C237C867EA}" destId="{B63A687D-567C-4F9D-B5FB-732725B48DF5}" srcOrd="3" destOrd="0" parTransId="{05F1FAEC-1F75-4FFD-ABE0-216CA6327DAC}" sibTransId="{8B8110E9-A44C-4790-B4C4-191F1DDFB442}"/>
-    <dgm:cxn modelId="{32277752-521A-44BC-86E2-A3CB6B7C6481}" type="presOf" srcId="{0258382A-8756-4A59-958A-A468A57ABFF0}" destId="{16B037A2-EB55-4877-B952-42E27FDF79AD}" srcOrd="0" destOrd="0" presId="urn:microsoft.com/office/officeart/2005/8/layout/process1"/>
-    <dgm:cxn modelId="{E446082B-7CFE-4EE3-9800-EDBABCA26C11}" type="presOf" srcId="{8B8110E9-A44C-4790-B4C4-191F1DDFB442}" destId="{051AF630-7FC8-47D9-A58F-0796678710AD}" srcOrd="1" destOrd="0" presId="urn:microsoft.com/office/officeart/2005/8/layout/process1"/>
-    <dgm:cxn modelId="{D3A0BDA5-FD64-4859-B856-D42954FCEFAC}" type="presOf" srcId="{5CBAAC86-0731-4A30-BBE5-988E6E92F2A6}" destId="{2593F691-0AF7-4FF4-9742-2750ACCB2CE5}" srcOrd="0" destOrd="0" presId="urn:microsoft.com/office/officeart/2005/8/layout/process1"/>
-    <dgm:cxn modelId="{6444562B-158D-44B8-9FB4-2E83916D27F7}" type="presOf" srcId="{33AF2BFB-CA68-4114-A7E4-B5EEF727BC55}" destId="{E774DAE5-1681-47D4-BB5E-D27618047B6A}" srcOrd="1" destOrd="0" presId="urn:microsoft.com/office/officeart/2005/8/layout/process1"/>
-    <dgm:cxn modelId="{EB740454-F259-48C8-97FE-B6FC48683877}" type="presParOf" srcId="{CEA8333A-259A-442B-A815-2F888930ADA1}" destId="{2593F691-0AF7-4FF4-9742-2750ACCB2CE5}" srcOrd="0" destOrd="0" presId="urn:microsoft.com/office/officeart/2005/8/layout/process1"/>
-    <dgm:cxn modelId="{F3FEF8C3-3DEB-4C13-83C0-861E20587E1E}" type="presParOf" srcId="{CEA8333A-259A-442B-A815-2F888930ADA1}" destId="{AB661FFE-713C-4717-87F1-D3813196B57B}" srcOrd="1" destOrd="0" presId="urn:microsoft.com/office/officeart/2005/8/layout/process1"/>
-    <dgm:cxn modelId="{1FDB322A-6787-4708-A8B4-8F9D1B106D21}" type="presParOf" srcId="{AB661FFE-713C-4717-87F1-D3813196B57B}" destId="{E774DAE5-1681-47D4-BB5E-D27618047B6A}" srcOrd="0" destOrd="0" presId="urn:microsoft.com/office/officeart/2005/8/layout/process1"/>
-    <dgm:cxn modelId="{C1166506-5FC2-4406-9BA2-662A62CA817D}" type="presParOf" srcId="{CEA8333A-259A-442B-A815-2F888930ADA1}" destId="{7C8B1CA4-00C3-4203-8A38-51AC0984ECCC}" srcOrd="2" destOrd="0" presId="urn:microsoft.com/office/officeart/2005/8/layout/process1"/>
-    <dgm:cxn modelId="{8AF77056-D9DF-4647-89C9-5FFFF8C977BE}" type="presParOf" srcId="{CEA8333A-259A-442B-A815-2F888930ADA1}" destId="{CCC2EF57-26DC-4427-9C89-FC6682DF087F}" srcOrd="3" destOrd="0" presId="urn:microsoft.com/office/officeart/2005/8/layout/process1"/>
-    <dgm:cxn modelId="{FC97F592-DFAD-4224-926A-2FB5F90FCAE3}" type="presParOf" srcId="{CCC2EF57-26DC-4427-9C89-FC6682DF087F}" destId="{C4B19665-3845-4EA4-A729-3121C7A786BC}" srcOrd="0" destOrd="0" presId="urn:microsoft.com/office/officeart/2005/8/layout/process1"/>
-    <dgm:cxn modelId="{A61F501A-8981-41C3-BAD8-E9C150C68135}" type="presParOf" srcId="{CEA8333A-259A-442B-A815-2F888930ADA1}" destId="{16B037A2-EB55-4877-B952-42E27FDF79AD}" srcOrd="4" destOrd="0" presId="urn:microsoft.com/office/officeart/2005/8/layout/process1"/>
-    <dgm:cxn modelId="{DC4CEAAF-AD7E-45C5-8D13-30D53D0E3714}" type="presParOf" srcId="{CEA8333A-259A-442B-A815-2F888930ADA1}" destId="{6113ED37-31DF-492C-B24B-A56AD21DFB1A}" srcOrd="5" destOrd="0" presId="urn:microsoft.com/office/officeart/2005/8/layout/process1"/>
-    <dgm:cxn modelId="{B4E90D6A-B3A7-4551-814F-449FE0A0EC8C}" type="presParOf" srcId="{6113ED37-31DF-492C-B24B-A56AD21DFB1A}" destId="{0A2272E5-BC01-4BD8-9100-41E9C32FD955}" srcOrd="0" destOrd="0" presId="urn:microsoft.com/office/officeart/2005/8/layout/process1"/>
-    <dgm:cxn modelId="{1A29BF55-710F-46E1-8BFD-1BC1B019C5D6}" type="presParOf" srcId="{CEA8333A-259A-442B-A815-2F888930ADA1}" destId="{3228393D-C5F6-4035-BC08-D92728999904}" srcOrd="6" destOrd="0" presId="urn:microsoft.com/office/officeart/2005/8/layout/process1"/>
-    <dgm:cxn modelId="{3133E89B-3424-494C-80A0-301CD563C143}" type="presParOf" srcId="{CEA8333A-259A-442B-A815-2F888930ADA1}" destId="{0F8C741D-E803-4B96-AD4B-DFB7F7EE18B2}" srcOrd="7" destOrd="0" presId="urn:microsoft.com/office/officeart/2005/8/layout/process1"/>
-    <dgm:cxn modelId="{1D9A16A1-F8BD-4054-8F57-0159BCFDA476}" type="presParOf" srcId="{0F8C741D-E803-4B96-AD4B-DFB7F7EE18B2}" destId="{051AF630-7FC8-47D9-A58F-0796678710AD}" srcOrd="0" destOrd="0" presId="urn:microsoft.com/office/officeart/2005/8/layout/process1"/>
-    <dgm:cxn modelId="{C47452FB-DA71-4D92-A402-4E88F9273064}" type="presParOf" srcId="{CEA8333A-259A-442B-A815-2F888930ADA1}" destId="{64EEEC6A-14BF-4022-977B-6227B3453477}" srcOrd="8" destOrd="0" presId="urn:microsoft.com/office/officeart/2005/8/layout/process1"/>
+    <dgm:cxn modelId="{82107E80-DCC6-4439-A5F0-98BFB1415BF7}" type="presOf" srcId="{33AF2BFB-CA68-4114-A7E4-B5EEF727BC55}" destId="{AB661FFE-713C-4717-87F1-D3813196B57B}" srcOrd="0" destOrd="0" presId="urn:microsoft.com/office/officeart/2005/8/layout/process1"/>
+    <dgm:cxn modelId="{B48323B6-16BF-4B76-9967-500D82CD6681}" type="presOf" srcId="{913C0262-89E7-4223-848C-DAA9449FD753}" destId="{7C8B1CA4-00C3-4203-8A38-51AC0984ECCC}" srcOrd="0" destOrd="0" presId="urn:microsoft.com/office/officeart/2005/8/layout/process1"/>
+    <dgm:cxn modelId="{A59527DF-528B-4033-8878-AF05ACE19887}" type="presOf" srcId="{4054A66D-0511-478C-9E50-A2C237C867EA}" destId="{CEA8333A-259A-442B-A815-2F888930ADA1}" srcOrd="0" destOrd="0" presId="urn:microsoft.com/office/officeart/2005/8/layout/process1"/>
+    <dgm:cxn modelId="{F06DE870-1D80-4F4B-A74C-97B4DC201EB2}" type="presOf" srcId="{B63A687D-567C-4F9D-B5FB-732725B48DF5}" destId="{3228393D-C5F6-4035-BC08-D92728999904}" srcOrd="0" destOrd="0" presId="urn:microsoft.com/office/officeart/2005/8/layout/process1"/>
+    <dgm:cxn modelId="{4C809596-CC90-4655-98E2-943070727A4D}" type="presOf" srcId="{AF6A3731-1394-4293-961C-1F09BB3E6AC1}" destId="{0A2272E5-BC01-4BD8-9100-41E9C32FD955}" srcOrd="1" destOrd="0" presId="urn:microsoft.com/office/officeart/2005/8/layout/process1"/>
+    <dgm:cxn modelId="{29F233AE-4EAE-431B-9683-196C8CD48CA0}" type="presOf" srcId="{3E10F5F4-13A0-4840-B8A8-589C3AFB1DD5}" destId="{64EEEC6A-14BF-4022-977B-6227B3453477}" srcOrd="0" destOrd="0" presId="urn:microsoft.com/office/officeart/2005/8/layout/process1"/>
+    <dgm:cxn modelId="{0088271F-BE89-4536-9BF6-0EA5C622DF0D}" type="presOf" srcId="{0258382A-8756-4A59-958A-A468A57ABFF0}" destId="{16B037A2-EB55-4877-B952-42E27FDF79AD}" srcOrd="0" destOrd="0" presId="urn:microsoft.com/office/officeart/2005/8/layout/process1"/>
+    <dgm:cxn modelId="{FA46CE12-EAC1-4359-A6F5-39FD283DAA6B}" type="presParOf" srcId="{CEA8333A-259A-442B-A815-2F888930ADA1}" destId="{2593F691-0AF7-4FF4-9742-2750ACCB2CE5}" srcOrd="0" destOrd="0" presId="urn:microsoft.com/office/officeart/2005/8/layout/process1"/>
+    <dgm:cxn modelId="{5ACCE9B4-B927-4931-805F-57F120FBC188}" type="presParOf" srcId="{CEA8333A-259A-442B-A815-2F888930ADA1}" destId="{AB661FFE-713C-4717-87F1-D3813196B57B}" srcOrd="1" destOrd="0" presId="urn:microsoft.com/office/officeart/2005/8/layout/process1"/>
+    <dgm:cxn modelId="{5FF4358A-1D12-4918-AF28-60E756203074}" type="presParOf" srcId="{AB661FFE-713C-4717-87F1-D3813196B57B}" destId="{E774DAE5-1681-47D4-BB5E-D27618047B6A}" srcOrd="0" destOrd="0" presId="urn:microsoft.com/office/officeart/2005/8/layout/process1"/>
+    <dgm:cxn modelId="{28211CA6-5DC3-4770-8C44-A9E11E9C56E9}" type="presParOf" srcId="{CEA8333A-259A-442B-A815-2F888930ADA1}" destId="{7C8B1CA4-00C3-4203-8A38-51AC0984ECCC}" srcOrd="2" destOrd="0" presId="urn:microsoft.com/office/officeart/2005/8/layout/process1"/>
+    <dgm:cxn modelId="{5B1AE54C-C562-4C4D-A451-06B13980A1DD}" type="presParOf" srcId="{CEA8333A-259A-442B-A815-2F888930ADA1}" destId="{CCC2EF57-26DC-4427-9C89-FC6682DF087F}" srcOrd="3" destOrd="0" presId="urn:microsoft.com/office/officeart/2005/8/layout/process1"/>
+    <dgm:cxn modelId="{B156B6C2-0A3E-4F14-957A-8BF5F2677301}" type="presParOf" srcId="{CCC2EF57-26DC-4427-9C89-FC6682DF087F}" destId="{C4B19665-3845-4EA4-A729-3121C7A786BC}" srcOrd="0" destOrd="0" presId="urn:microsoft.com/office/officeart/2005/8/layout/process1"/>
+    <dgm:cxn modelId="{24886D55-481A-482C-BFF0-FEB225F141DA}" type="presParOf" srcId="{CEA8333A-259A-442B-A815-2F888930ADA1}" destId="{16B037A2-EB55-4877-B952-42E27FDF79AD}" srcOrd="4" destOrd="0" presId="urn:microsoft.com/office/officeart/2005/8/layout/process1"/>
+    <dgm:cxn modelId="{E7D39862-CD20-4FB3-9277-8765DBC130D1}" type="presParOf" srcId="{CEA8333A-259A-442B-A815-2F888930ADA1}" destId="{6113ED37-31DF-492C-B24B-A56AD21DFB1A}" srcOrd="5" destOrd="0" presId="urn:microsoft.com/office/officeart/2005/8/layout/process1"/>
+    <dgm:cxn modelId="{FE066577-E378-458A-ABDF-9C89C9AADE0B}" type="presParOf" srcId="{6113ED37-31DF-492C-B24B-A56AD21DFB1A}" destId="{0A2272E5-BC01-4BD8-9100-41E9C32FD955}" srcOrd="0" destOrd="0" presId="urn:microsoft.com/office/officeart/2005/8/layout/process1"/>
+    <dgm:cxn modelId="{A75867D6-4940-454A-887C-C5EC6687F257}" type="presParOf" srcId="{CEA8333A-259A-442B-A815-2F888930ADA1}" destId="{3228393D-C5F6-4035-BC08-D92728999904}" srcOrd="6" destOrd="0" presId="urn:microsoft.com/office/officeart/2005/8/layout/process1"/>
+    <dgm:cxn modelId="{D9C1F7F4-EB38-4FC3-A19C-BE934CA9B526}" type="presParOf" srcId="{CEA8333A-259A-442B-A815-2F888930ADA1}" destId="{0F8C741D-E803-4B96-AD4B-DFB7F7EE18B2}" srcOrd="7" destOrd="0" presId="urn:microsoft.com/office/officeart/2005/8/layout/process1"/>
+    <dgm:cxn modelId="{5AE204F5-A194-44A0-8A42-8E5E3DF5F4F3}" type="presParOf" srcId="{0F8C741D-E803-4B96-AD4B-DFB7F7EE18B2}" destId="{051AF630-7FC8-47D9-A58F-0796678710AD}" srcOrd="0" destOrd="0" presId="urn:microsoft.com/office/officeart/2005/8/layout/process1"/>
+    <dgm:cxn modelId="{AE699328-BE8C-40E2-900F-98195B836490}" type="presParOf" srcId="{CEA8333A-259A-442B-A815-2F888930ADA1}" destId="{64EEEC6A-14BF-4022-977B-6227B3453477}" srcOrd="8" destOrd="0" presId="urn:microsoft.com/office/officeart/2005/8/layout/process1"/>
   </dgm:cxnLst>
   <dgm:bg/>
   <dgm:whole/>
@@ -13894,38 +14579,38 @@
     </dgm:pt>
   </dgm:ptLst>
   <dgm:cxnLst>
-    <dgm:cxn modelId="{70B364B6-022A-4740-86A9-E2127AC5DD0B}" type="presOf" srcId="{D4802F19-752D-4D70-BB73-681F5A806479}" destId="{4669D981-785D-40AB-B6DF-B9A4E5AE8EF2}" srcOrd="0" destOrd="0" presId="urn:microsoft.com/office/officeart/2005/8/layout/orgChart1"/>
-    <dgm:cxn modelId="{1AAE8B1C-07DE-4E68-989D-139AC91DF8F0}" type="presOf" srcId="{CC4EE10E-B4D4-4780-B7E5-FD0F660BE417}" destId="{3A64BE22-6995-4112-A6BA-F20E31392C6D}" srcOrd="0" destOrd="0" presId="urn:microsoft.com/office/officeart/2005/8/layout/orgChart1"/>
-    <dgm:cxn modelId="{9CB9DD5C-62DE-430D-9B6F-59B179485760}" type="presOf" srcId="{69DE11AB-DA54-409B-AB31-691A334D53CA}" destId="{0BD58565-196E-478F-A0F4-034280FBD0EB}" srcOrd="1" destOrd="0" presId="urn:microsoft.com/office/officeart/2005/8/layout/orgChart1"/>
-    <dgm:cxn modelId="{DEF860E1-7626-4F9F-A55D-E235B7A97F94}" type="presOf" srcId="{69DE11AB-DA54-409B-AB31-691A334D53CA}" destId="{2B24FDB7-A834-4357-8FED-A00C5A15C97E}" srcOrd="0" destOrd="0" presId="urn:microsoft.com/office/officeart/2005/8/layout/orgChart1"/>
+    <dgm:cxn modelId="{A50DC3B9-AB94-4E2A-87FA-EA49D821F46D}" type="presOf" srcId="{1468BC4E-A1E5-4020-9E5D-D437D9238CE1}" destId="{A1A8530A-D1C0-46CF-BFCD-FE8DF0553F87}" srcOrd="0" destOrd="0" presId="urn:microsoft.com/office/officeart/2005/8/layout/orgChart1"/>
+    <dgm:cxn modelId="{D2F82E58-644A-472A-8ECB-640D055E4F1E}" type="presOf" srcId="{CC4EE10E-B4D4-4780-B7E5-FD0F660BE417}" destId="{3BFD35F2-0960-44F3-80EE-519CC0930A79}" srcOrd="1" destOrd="0" presId="urn:microsoft.com/office/officeart/2005/8/layout/orgChart1"/>
+    <dgm:cxn modelId="{977BB39E-5547-4956-95F6-C07003B1E30B}" type="presOf" srcId="{E75FCB6B-35C5-47B4-A84D-1DD50079A5C2}" destId="{0F4067A4-FF73-485D-BCA4-305497DF5447}" srcOrd="0" destOrd="0" presId="urn:microsoft.com/office/officeart/2005/8/layout/orgChart1"/>
+    <dgm:cxn modelId="{3C77E2EA-B6B0-4315-8A0F-CD29C5F059D2}" type="presOf" srcId="{CC4EE10E-B4D4-4780-B7E5-FD0F660BE417}" destId="{3A64BE22-6995-4112-A6BA-F20E31392C6D}" srcOrd="0" destOrd="0" presId="urn:microsoft.com/office/officeart/2005/8/layout/orgChart1"/>
+    <dgm:cxn modelId="{8EC25DAF-F9FD-48D2-848C-86A0F70DFB60}" type="presOf" srcId="{69DE11AB-DA54-409B-AB31-691A334D53CA}" destId="{0BD58565-196E-478F-A0F4-034280FBD0EB}" srcOrd="1" destOrd="0" presId="urn:microsoft.com/office/officeart/2005/8/layout/orgChart1"/>
     <dgm:cxn modelId="{7212B3E3-E4B8-49E8-A481-AE2689044E66}" srcId="{69DE11AB-DA54-409B-AB31-691A334D53CA}" destId="{D4802F19-752D-4D70-BB73-681F5A806479}" srcOrd="0" destOrd="0" parTransId="{12340182-B379-40C8-BF55-1442435F9FED}" sibTransId="{F927D48F-89FD-487E-89F8-6CC6CDEA727D}"/>
-    <dgm:cxn modelId="{5663BF7F-2C79-4874-A48A-788B03BCFFD0}" type="presOf" srcId="{1468BC4E-A1E5-4020-9E5D-D437D9238CE1}" destId="{A1A8530A-D1C0-46CF-BFCD-FE8DF0553F87}" srcOrd="0" destOrd="0" presId="urn:microsoft.com/office/officeart/2005/8/layout/orgChart1"/>
+    <dgm:cxn modelId="{73772328-94EE-4ADE-9260-C3D2E1B73F03}" type="presOf" srcId="{12340182-B379-40C8-BF55-1442435F9FED}" destId="{C60095C6-2CF8-4D95-9A4C-CE0BA701EFAF}" srcOrd="0" destOrd="0" presId="urn:microsoft.com/office/officeart/2005/8/layout/orgChart1"/>
+    <dgm:cxn modelId="{639239A8-D60E-407B-91E6-64B2C1F2D412}" type="presOf" srcId="{D4802F19-752D-4D70-BB73-681F5A806479}" destId="{3807CC86-1A71-4AF1-886A-A44A74B8C438}" srcOrd="1" destOrd="0" presId="urn:microsoft.com/office/officeart/2005/8/layout/orgChart1"/>
     <dgm:cxn modelId="{9D24A845-E1B1-4197-A74D-2E80BC314BC2}" srcId="{69DE11AB-DA54-409B-AB31-691A334D53CA}" destId="{CC4EE10E-B4D4-4780-B7E5-FD0F660BE417}" srcOrd="1" destOrd="0" parTransId="{1468BC4E-A1E5-4020-9E5D-D437D9238CE1}" sibTransId="{C6AC8AAE-C378-40E1-8C76-336C4B726DB0}"/>
-    <dgm:cxn modelId="{214F8D9B-3A83-4923-B7B8-9532DCB357A4}" type="presOf" srcId="{12340182-B379-40C8-BF55-1442435F9FED}" destId="{C60095C6-2CF8-4D95-9A4C-CE0BA701EFAF}" srcOrd="0" destOrd="0" presId="urn:microsoft.com/office/officeart/2005/8/layout/orgChart1"/>
-    <dgm:cxn modelId="{5FAB993A-1066-49FC-96B1-9219509E9F0E}" type="presOf" srcId="{CC4EE10E-B4D4-4780-B7E5-FD0F660BE417}" destId="{3BFD35F2-0960-44F3-80EE-519CC0930A79}" srcOrd="1" destOrd="0" presId="urn:microsoft.com/office/officeart/2005/8/layout/orgChart1"/>
+    <dgm:cxn modelId="{078E49F6-AF01-43C1-B7DD-4DF12C341AD6}" type="presOf" srcId="{69DE11AB-DA54-409B-AB31-691A334D53CA}" destId="{2B24FDB7-A834-4357-8FED-A00C5A15C97E}" srcOrd="0" destOrd="0" presId="urn:microsoft.com/office/officeart/2005/8/layout/orgChart1"/>
     <dgm:cxn modelId="{1FBC3938-4616-4098-A752-C3BF0DDA435D}" srcId="{E75FCB6B-35C5-47B4-A84D-1DD50079A5C2}" destId="{69DE11AB-DA54-409B-AB31-691A334D53CA}" srcOrd="0" destOrd="0" parTransId="{6AEE6FD8-D3FE-40AF-BFBE-15A1928BFE91}" sibTransId="{D938A4C7-ECD7-4699-82BC-7615D1D0001F}"/>
-    <dgm:cxn modelId="{84B23FA1-910A-4A34-8C15-A4396675A1A6}" type="presOf" srcId="{D4802F19-752D-4D70-BB73-681F5A806479}" destId="{3807CC86-1A71-4AF1-886A-A44A74B8C438}" srcOrd="1" destOrd="0" presId="urn:microsoft.com/office/officeart/2005/8/layout/orgChart1"/>
-    <dgm:cxn modelId="{84C198E8-157C-4357-8E2A-ECF2E7E9B345}" type="presOf" srcId="{E75FCB6B-35C5-47B4-A84D-1DD50079A5C2}" destId="{0F4067A4-FF73-485D-BCA4-305497DF5447}" srcOrd="0" destOrd="0" presId="urn:microsoft.com/office/officeart/2005/8/layout/orgChart1"/>
-    <dgm:cxn modelId="{A1145CAC-6CA5-41CC-942E-F897E1DD4EA0}" type="presParOf" srcId="{0F4067A4-FF73-485D-BCA4-305497DF5447}" destId="{E993EFA2-1B65-4452-95F2-4C81AF05A5BA}" srcOrd="0" destOrd="0" presId="urn:microsoft.com/office/officeart/2005/8/layout/orgChart1"/>
-    <dgm:cxn modelId="{3D62F7EC-211D-427C-B5B1-BA9E2C0D08DE}" type="presParOf" srcId="{E993EFA2-1B65-4452-95F2-4C81AF05A5BA}" destId="{C66EB3F9-3D40-4952-9ACC-E07FA56DA4D2}" srcOrd="0" destOrd="0" presId="urn:microsoft.com/office/officeart/2005/8/layout/orgChart1"/>
-    <dgm:cxn modelId="{FD20B403-73C1-4C8A-8A22-B542CADB693B}" type="presParOf" srcId="{C66EB3F9-3D40-4952-9ACC-E07FA56DA4D2}" destId="{2B24FDB7-A834-4357-8FED-A00C5A15C97E}" srcOrd="0" destOrd="0" presId="urn:microsoft.com/office/officeart/2005/8/layout/orgChart1"/>
-    <dgm:cxn modelId="{176C216A-EEC0-45F2-9DE5-E40EB73E5593}" type="presParOf" srcId="{C66EB3F9-3D40-4952-9ACC-E07FA56DA4D2}" destId="{0BD58565-196E-478F-A0F4-034280FBD0EB}" srcOrd="1" destOrd="0" presId="urn:microsoft.com/office/officeart/2005/8/layout/orgChart1"/>
-    <dgm:cxn modelId="{554C9700-9006-4B0A-82B4-9A8DC4022458}" type="presParOf" srcId="{E993EFA2-1B65-4452-95F2-4C81AF05A5BA}" destId="{0D0474BC-936A-4FFC-B300-B7D1C80FFD11}" srcOrd="1" destOrd="0" presId="urn:microsoft.com/office/officeart/2005/8/layout/orgChart1"/>
-    <dgm:cxn modelId="{C29F88AA-F3AA-4EC8-BD7B-2D7CEE2FD343}" type="presParOf" srcId="{0D0474BC-936A-4FFC-B300-B7D1C80FFD11}" destId="{C60095C6-2CF8-4D95-9A4C-CE0BA701EFAF}" srcOrd="0" destOrd="0" presId="urn:microsoft.com/office/officeart/2005/8/layout/orgChart1"/>
-    <dgm:cxn modelId="{556E6A50-298B-4141-B986-0F66E594E69F}" type="presParOf" srcId="{0D0474BC-936A-4FFC-B300-B7D1C80FFD11}" destId="{1C029595-349C-4AE8-8816-E8B612B96DC2}" srcOrd="1" destOrd="0" presId="urn:microsoft.com/office/officeart/2005/8/layout/orgChart1"/>
-    <dgm:cxn modelId="{181F8A6D-EC49-4C9A-AC24-B0ACC6F9F200}" type="presParOf" srcId="{1C029595-349C-4AE8-8816-E8B612B96DC2}" destId="{57A21FF6-77FB-4F17-ABC8-32201DCEE552}" srcOrd="0" destOrd="0" presId="urn:microsoft.com/office/officeart/2005/8/layout/orgChart1"/>
-    <dgm:cxn modelId="{2F5AF9EB-E28B-4B28-82A6-AF2692EE31B8}" type="presParOf" srcId="{57A21FF6-77FB-4F17-ABC8-32201DCEE552}" destId="{4669D981-785D-40AB-B6DF-B9A4E5AE8EF2}" srcOrd="0" destOrd="0" presId="urn:microsoft.com/office/officeart/2005/8/layout/orgChart1"/>
-    <dgm:cxn modelId="{CFA3552A-6F23-4ED5-AFA1-237E58372F01}" type="presParOf" srcId="{57A21FF6-77FB-4F17-ABC8-32201DCEE552}" destId="{3807CC86-1A71-4AF1-886A-A44A74B8C438}" srcOrd="1" destOrd="0" presId="urn:microsoft.com/office/officeart/2005/8/layout/orgChart1"/>
-    <dgm:cxn modelId="{97F51976-B260-473A-9837-32679603DD15}" type="presParOf" srcId="{1C029595-349C-4AE8-8816-E8B612B96DC2}" destId="{D2AF4264-C5A9-4F0D-9765-B5EC1AE3DA75}" srcOrd="1" destOrd="0" presId="urn:microsoft.com/office/officeart/2005/8/layout/orgChart1"/>
-    <dgm:cxn modelId="{C0FF7671-CB35-4088-B410-4B6FBAF8F612}" type="presParOf" srcId="{1C029595-349C-4AE8-8816-E8B612B96DC2}" destId="{862304BE-25B2-48D1-B0B0-23335002C41C}" srcOrd="2" destOrd="0" presId="urn:microsoft.com/office/officeart/2005/8/layout/orgChart1"/>
-    <dgm:cxn modelId="{343ABE55-6941-4620-82F1-D3717F587FD9}" type="presParOf" srcId="{0D0474BC-936A-4FFC-B300-B7D1C80FFD11}" destId="{A1A8530A-D1C0-46CF-BFCD-FE8DF0553F87}" srcOrd="2" destOrd="0" presId="urn:microsoft.com/office/officeart/2005/8/layout/orgChart1"/>
-    <dgm:cxn modelId="{795EFE1B-6317-4E51-B950-360C6F1D6A1E}" type="presParOf" srcId="{0D0474BC-936A-4FFC-B300-B7D1C80FFD11}" destId="{E2D4D3FF-E52D-4433-8B2B-17B6151623D7}" srcOrd="3" destOrd="0" presId="urn:microsoft.com/office/officeart/2005/8/layout/orgChart1"/>
-    <dgm:cxn modelId="{F6C944C0-B467-4694-92B9-950054EA473F}" type="presParOf" srcId="{E2D4D3FF-E52D-4433-8B2B-17B6151623D7}" destId="{7EAF4936-E4AC-4F37-9C55-B30C3F76F27C}" srcOrd="0" destOrd="0" presId="urn:microsoft.com/office/officeart/2005/8/layout/orgChart1"/>
-    <dgm:cxn modelId="{9DFB4593-49F2-4895-9E9E-55CD6826B79C}" type="presParOf" srcId="{7EAF4936-E4AC-4F37-9C55-B30C3F76F27C}" destId="{3A64BE22-6995-4112-A6BA-F20E31392C6D}" srcOrd="0" destOrd="0" presId="urn:microsoft.com/office/officeart/2005/8/layout/orgChart1"/>
-    <dgm:cxn modelId="{0167D746-CA56-481E-A89B-7CABB97C0C37}" type="presParOf" srcId="{7EAF4936-E4AC-4F37-9C55-B30C3F76F27C}" destId="{3BFD35F2-0960-44F3-80EE-519CC0930A79}" srcOrd="1" destOrd="0" presId="urn:microsoft.com/office/officeart/2005/8/layout/orgChart1"/>
-    <dgm:cxn modelId="{C7B7007E-5BDA-4CFA-8CF3-F128CA259B7C}" type="presParOf" srcId="{E2D4D3FF-E52D-4433-8B2B-17B6151623D7}" destId="{568A8B1B-F59C-4113-A5FD-7D9ABD609377}" srcOrd="1" destOrd="0" presId="urn:microsoft.com/office/officeart/2005/8/layout/orgChart1"/>
-    <dgm:cxn modelId="{EE051F26-53B5-43F1-8A78-7658222CB9C7}" type="presParOf" srcId="{E2D4D3FF-E52D-4433-8B2B-17B6151623D7}" destId="{7BA9E037-2D16-4036-B30F-6BE0A8DEA13D}" srcOrd="2" destOrd="0" presId="urn:microsoft.com/office/officeart/2005/8/layout/orgChart1"/>
-    <dgm:cxn modelId="{BFB3B176-F055-44B4-97DD-F939DABAB5C3}" type="presParOf" srcId="{E993EFA2-1B65-4452-95F2-4C81AF05A5BA}" destId="{3C9B83AB-3259-49E6-BBF1-F7322008ABA2}" srcOrd="2" destOrd="0" presId="urn:microsoft.com/office/officeart/2005/8/layout/orgChart1"/>
+    <dgm:cxn modelId="{0F7B7021-B49D-4883-921F-FD8D9F53EB06}" type="presOf" srcId="{D4802F19-752D-4D70-BB73-681F5A806479}" destId="{4669D981-785D-40AB-B6DF-B9A4E5AE8EF2}" srcOrd="0" destOrd="0" presId="urn:microsoft.com/office/officeart/2005/8/layout/orgChart1"/>
+    <dgm:cxn modelId="{17C1EE10-BBFA-4893-A88A-7EFCA9FFA397}" type="presParOf" srcId="{0F4067A4-FF73-485D-BCA4-305497DF5447}" destId="{E993EFA2-1B65-4452-95F2-4C81AF05A5BA}" srcOrd="0" destOrd="0" presId="urn:microsoft.com/office/officeart/2005/8/layout/orgChart1"/>
+    <dgm:cxn modelId="{AD2872AD-1EB2-4896-B6DE-BB2522CA2B36}" type="presParOf" srcId="{E993EFA2-1B65-4452-95F2-4C81AF05A5BA}" destId="{C66EB3F9-3D40-4952-9ACC-E07FA56DA4D2}" srcOrd="0" destOrd="0" presId="urn:microsoft.com/office/officeart/2005/8/layout/orgChart1"/>
+    <dgm:cxn modelId="{F0905A3C-50E7-4F38-A688-D4FFF89AFB2B}" type="presParOf" srcId="{C66EB3F9-3D40-4952-9ACC-E07FA56DA4D2}" destId="{2B24FDB7-A834-4357-8FED-A00C5A15C97E}" srcOrd="0" destOrd="0" presId="urn:microsoft.com/office/officeart/2005/8/layout/orgChart1"/>
+    <dgm:cxn modelId="{F48758CD-9BF5-4759-BF80-191CEA4BF238}" type="presParOf" srcId="{C66EB3F9-3D40-4952-9ACC-E07FA56DA4D2}" destId="{0BD58565-196E-478F-A0F4-034280FBD0EB}" srcOrd="1" destOrd="0" presId="urn:microsoft.com/office/officeart/2005/8/layout/orgChart1"/>
+    <dgm:cxn modelId="{A7D0ACB4-B579-4634-9D9A-167164B428E1}" type="presParOf" srcId="{E993EFA2-1B65-4452-95F2-4C81AF05A5BA}" destId="{0D0474BC-936A-4FFC-B300-B7D1C80FFD11}" srcOrd="1" destOrd="0" presId="urn:microsoft.com/office/officeart/2005/8/layout/orgChart1"/>
+    <dgm:cxn modelId="{1B77CFAD-D8A2-4840-809D-24DB97CC6D29}" type="presParOf" srcId="{0D0474BC-936A-4FFC-B300-B7D1C80FFD11}" destId="{C60095C6-2CF8-4D95-9A4C-CE0BA701EFAF}" srcOrd="0" destOrd="0" presId="urn:microsoft.com/office/officeart/2005/8/layout/orgChart1"/>
+    <dgm:cxn modelId="{BA9FA0D2-0A87-41F0-8B4F-BC606B9512B8}" type="presParOf" srcId="{0D0474BC-936A-4FFC-B300-B7D1C80FFD11}" destId="{1C029595-349C-4AE8-8816-E8B612B96DC2}" srcOrd="1" destOrd="0" presId="urn:microsoft.com/office/officeart/2005/8/layout/orgChart1"/>
+    <dgm:cxn modelId="{9C2E4B78-C76C-42D6-8649-327F8493284C}" type="presParOf" srcId="{1C029595-349C-4AE8-8816-E8B612B96DC2}" destId="{57A21FF6-77FB-4F17-ABC8-32201DCEE552}" srcOrd="0" destOrd="0" presId="urn:microsoft.com/office/officeart/2005/8/layout/orgChart1"/>
+    <dgm:cxn modelId="{03BE3B97-A344-4E64-92E4-860DBCA77BE3}" type="presParOf" srcId="{57A21FF6-77FB-4F17-ABC8-32201DCEE552}" destId="{4669D981-785D-40AB-B6DF-B9A4E5AE8EF2}" srcOrd="0" destOrd="0" presId="urn:microsoft.com/office/officeart/2005/8/layout/orgChart1"/>
+    <dgm:cxn modelId="{1D9B68BF-6ADB-4CAB-A008-16DC3EFAFDF1}" type="presParOf" srcId="{57A21FF6-77FB-4F17-ABC8-32201DCEE552}" destId="{3807CC86-1A71-4AF1-886A-A44A74B8C438}" srcOrd="1" destOrd="0" presId="urn:microsoft.com/office/officeart/2005/8/layout/orgChart1"/>
+    <dgm:cxn modelId="{85F16FA7-1398-47B2-9522-67924D8434EE}" type="presParOf" srcId="{1C029595-349C-4AE8-8816-E8B612B96DC2}" destId="{D2AF4264-C5A9-4F0D-9765-B5EC1AE3DA75}" srcOrd="1" destOrd="0" presId="urn:microsoft.com/office/officeart/2005/8/layout/orgChart1"/>
+    <dgm:cxn modelId="{59347201-9C7C-4A5B-BB1C-885E0840209E}" type="presParOf" srcId="{1C029595-349C-4AE8-8816-E8B612B96DC2}" destId="{862304BE-25B2-48D1-B0B0-23335002C41C}" srcOrd="2" destOrd="0" presId="urn:microsoft.com/office/officeart/2005/8/layout/orgChart1"/>
+    <dgm:cxn modelId="{1A1A6416-6F6A-4250-96A8-B437E94BA8F7}" type="presParOf" srcId="{0D0474BC-936A-4FFC-B300-B7D1C80FFD11}" destId="{A1A8530A-D1C0-46CF-BFCD-FE8DF0553F87}" srcOrd="2" destOrd="0" presId="urn:microsoft.com/office/officeart/2005/8/layout/orgChart1"/>
+    <dgm:cxn modelId="{3E79C712-F575-4F30-85AB-223A62B82763}" type="presParOf" srcId="{0D0474BC-936A-4FFC-B300-B7D1C80FFD11}" destId="{E2D4D3FF-E52D-4433-8B2B-17B6151623D7}" srcOrd="3" destOrd="0" presId="urn:microsoft.com/office/officeart/2005/8/layout/orgChart1"/>
+    <dgm:cxn modelId="{DC8CD5D3-231D-4DD8-B2FC-8FF8C930B603}" type="presParOf" srcId="{E2D4D3FF-E52D-4433-8B2B-17B6151623D7}" destId="{7EAF4936-E4AC-4F37-9C55-B30C3F76F27C}" srcOrd="0" destOrd="0" presId="urn:microsoft.com/office/officeart/2005/8/layout/orgChart1"/>
+    <dgm:cxn modelId="{3F60483E-358C-4CAE-B9F3-02C27F5A9883}" type="presParOf" srcId="{7EAF4936-E4AC-4F37-9C55-B30C3F76F27C}" destId="{3A64BE22-6995-4112-A6BA-F20E31392C6D}" srcOrd="0" destOrd="0" presId="urn:microsoft.com/office/officeart/2005/8/layout/orgChart1"/>
+    <dgm:cxn modelId="{69FB9E1B-C30B-46D6-A57A-0BBF68C4300E}" type="presParOf" srcId="{7EAF4936-E4AC-4F37-9C55-B30C3F76F27C}" destId="{3BFD35F2-0960-44F3-80EE-519CC0930A79}" srcOrd="1" destOrd="0" presId="urn:microsoft.com/office/officeart/2005/8/layout/orgChart1"/>
+    <dgm:cxn modelId="{A2E22A04-1B77-4C50-9883-7893BC538D3E}" type="presParOf" srcId="{E2D4D3FF-E52D-4433-8B2B-17B6151623D7}" destId="{568A8B1B-F59C-4113-A5FD-7D9ABD609377}" srcOrd="1" destOrd="0" presId="urn:microsoft.com/office/officeart/2005/8/layout/orgChart1"/>
+    <dgm:cxn modelId="{A9B16F04-6902-4882-BBCE-83AC91F984A5}" type="presParOf" srcId="{E2D4D3FF-E52D-4433-8B2B-17B6151623D7}" destId="{7BA9E037-2D16-4036-B30F-6BE0A8DEA13D}" srcOrd="2" destOrd="0" presId="urn:microsoft.com/office/officeart/2005/8/layout/orgChart1"/>
+    <dgm:cxn modelId="{B075E553-7974-4856-B482-01A6928A0431}" type="presParOf" srcId="{E993EFA2-1B65-4452-95F2-4C81AF05A5BA}" destId="{3C9B83AB-3259-49E6-BBF1-F7322008ABA2}" srcOrd="2" destOrd="0" presId="urn:microsoft.com/office/officeart/2005/8/layout/orgChart1"/>
   </dgm:cxnLst>
   <dgm:bg/>
   <dgm:whole/>
@@ -14443,59 +15128,59 @@
   </dgm:ptLst>
   <dgm:cxnLst>
     <dgm:cxn modelId="{71000DD3-D96B-4E91-B001-8DB5F11750EE}" srcId="{FA72DE04-A520-47A0-AD0D-3BFDF84D6586}" destId="{703E7D6C-4483-42AD-91AA-8F5727D69A38}" srcOrd="0" destOrd="0" parTransId="{270474CB-DA1D-449D-9C1B-0E72898343ED}" sibTransId="{52C54E4D-F638-40DF-B01C-B5E6D87B0BF4}"/>
-    <dgm:cxn modelId="{6FC0B06E-26CD-4152-8A09-7252B655DC9C}" type="presOf" srcId="{6D6BC688-7878-47F8-8FBA-B627CC37D135}" destId="{FEC1C44D-146C-4404-90E8-4B96E49C0D55}" srcOrd="0" destOrd="0" presId="urn:microsoft.com/office/officeart/2005/8/layout/orgChart1"/>
-    <dgm:cxn modelId="{D9C99122-A4E7-4050-A9A1-5C23D6B376AF}" type="presOf" srcId="{9B17064A-2B66-476A-A3AF-C816A715748B}" destId="{C91BBB4E-66A7-47B9-85DF-5A9FD10A9D4B}" srcOrd="0" destOrd="0" presId="urn:microsoft.com/office/officeart/2005/8/layout/orgChart1"/>
-    <dgm:cxn modelId="{A92C1E59-D767-49D5-9396-E3B030A6CA9A}" type="presOf" srcId="{C1DA5D2A-3EC0-465F-985D-57741304E8E4}" destId="{B1814C21-D67D-4CF2-95B7-BA3C9C20A13A}" srcOrd="1" destOrd="0" presId="urn:microsoft.com/office/officeart/2005/8/layout/orgChart1"/>
-    <dgm:cxn modelId="{81BDF589-CE32-4324-B27D-F6472E1FBC2E}" type="presOf" srcId="{703E7D6C-4483-42AD-91AA-8F5727D69A38}" destId="{8FD171BA-A63C-461E-8606-9241ADA02B8F}" srcOrd="1" destOrd="0" presId="urn:microsoft.com/office/officeart/2005/8/layout/orgChart1"/>
-    <dgm:cxn modelId="{651A1188-B554-4582-9B24-A77ABE148442}" type="presOf" srcId="{6D6BC688-7878-47F8-8FBA-B627CC37D135}" destId="{8380893C-FB75-451D-9BB1-7F3D1ECE2A1E}" srcOrd="1" destOrd="0" presId="urn:microsoft.com/office/officeart/2005/8/layout/orgChart1"/>
-    <dgm:cxn modelId="{11C85890-9DBD-4895-841D-EBADF951DB62}" type="presOf" srcId="{703E7D6C-4483-42AD-91AA-8F5727D69A38}" destId="{ADAD390D-7247-4E9D-BA97-A4B64FEB306E}" srcOrd="0" destOrd="0" presId="urn:microsoft.com/office/officeart/2005/8/layout/orgChart1"/>
+    <dgm:cxn modelId="{360A1887-13DD-422B-9CEF-8E71F9637F76}" type="presOf" srcId="{C1DA5D2A-3EC0-465F-985D-57741304E8E4}" destId="{B1814C21-D67D-4CF2-95B7-BA3C9C20A13A}" srcOrd="1" destOrd="0" presId="urn:microsoft.com/office/officeart/2005/8/layout/orgChart1"/>
+    <dgm:cxn modelId="{B4DFCA09-4F7C-447A-8D17-8F89203227AE}" type="presOf" srcId="{FA72DE04-A520-47A0-AD0D-3BFDF84D6586}" destId="{70B59274-A9EE-4693-BA26-48C691BC1873}" srcOrd="1" destOrd="0" presId="urn:microsoft.com/office/officeart/2005/8/layout/orgChart1"/>
+    <dgm:cxn modelId="{FCD6B59A-252A-4293-9990-90F54310A148}" type="presOf" srcId="{FA72DE04-A520-47A0-AD0D-3BFDF84D6586}" destId="{F289EF60-E45F-4A64-83FA-3988C5D39D8F}" srcOrd="0" destOrd="0" presId="urn:microsoft.com/office/officeart/2005/8/layout/orgChart1"/>
+    <dgm:cxn modelId="{E9AAA34D-828A-4F01-8B42-6832E59BDDBF}" type="presOf" srcId="{1A71F65F-36FD-4AAD-AED4-9969FBF34B93}" destId="{687DE7D3-F3E3-4B5F-A90E-07F065621998}" srcOrd="0" destOrd="0" presId="urn:microsoft.com/office/officeart/2005/8/layout/orgChart1"/>
     <dgm:cxn modelId="{1B161CDA-039E-4D3A-BF9C-D6B51149B147}" srcId="{C1DA5D2A-3EC0-465F-985D-57741304E8E4}" destId="{6D6BC688-7878-47F8-8FBA-B627CC37D135}" srcOrd="1" destOrd="0" parTransId="{1A71F65F-36FD-4AAD-AED4-9969FBF34B93}" sibTransId="{C4229191-3066-4415-9B66-5D7109548F9D}"/>
-    <dgm:cxn modelId="{95DEA39D-EADB-4F9A-8DEE-D3F179D28B16}" type="presOf" srcId="{1A71F65F-36FD-4AAD-AED4-9969FBF34B93}" destId="{687DE7D3-F3E3-4B5F-A90E-07F065621998}" srcOrd="0" destOrd="0" presId="urn:microsoft.com/office/officeart/2005/8/layout/orgChart1"/>
+    <dgm:cxn modelId="{ACB9B4F4-CC46-45A2-AFAE-622D6E701D84}" type="presOf" srcId="{ECEE92B7-9565-4912-AA91-95BFAD98CD2B}" destId="{51F41EE2-C842-4F12-BB64-7855885CC06B}" srcOrd="0" destOrd="0" presId="urn:microsoft.com/office/officeart/2005/8/layout/orgChart1"/>
     <dgm:cxn modelId="{D2A8173F-AAC4-401D-AEBB-0D88898CBE6D}" srcId="{FA72DE04-A520-47A0-AD0D-3BFDF84D6586}" destId="{770F5E79-E155-44AD-8DE7-4173B2EA679D}" srcOrd="1" destOrd="0" parTransId="{ECEE92B7-9565-4912-AA91-95BFAD98CD2B}" sibTransId="{22467B98-04E5-49AA-8E03-7B10B784FDBC}"/>
-    <dgm:cxn modelId="{5B15767C-13A7-4D42-82FE-DED184A4D5CD}" type="presOf" srcId="{770F5E79-E155-44AD-8DE7-4173B2EA679D}" destId="{01EE2497-DE00-4CAC-8EEB-0A7FDA644D6B}" srcOrd="1" destOrd="0" presId="urn:microsoft.com/office/officeart/2005/8/layout/orgChart1"/>
-    <dgm:cxn modelId="{989C7DFE-681C-4730-A332-D31ADBED1041}" type="presOf" srcId="{C1DA5D2A-3EC0-465F-985D-57741304E8E4}" destId="{FCD8C2B3-4C86-45BF-9FD5-02C894C74AA5}" srcOrd="0" destOrd="0" presId="urn:microsoft.com/office/officeart/2005/8/layout/orgChart1"/>
-    <dgm:cxn modelId="{85290DC7-78B7-4641-BF95-FA9BF1AF7F0C}" type="presOf" srcId="{ECEE92B7-9565-4912-AA91-95BFAD98CD2B}" destId="{51F41EE2-C842-4F12-BB64-7855885CC06B}" srcOrd="0" destOrd="0" presId="urn:microsoft.com/office/officeart/2005/8/layout/orgChart1"/>
-    <dgm:cxn modelId="{67E39D15-5380-4A13-938F-3D3ED2869312}" type="presOf" srcId="{FA72DE04-A520-47A0-AD0D-3BFDF84D6586}" destId="{F289EF60-E45F-4A64-83FA-3988C5D39D8F}" srcOrd="0" destOrd="0" presId="urn:microsoft.com/office/officeart/2005/8/layout/orgChart1"/>
-    <dgm:cxn modelId="{5FA16299-9489-4D2D-AAFD-1110B338D80A}" type="presOf" srcId="{FA72DE04-A520-47A0-AD0D-3BFDF84D6586}" destId="{70B59274-A9EE-4693-BA26-48C691BC1873}" srcOrd="1" destOrd="0" presId="urn:microsoft.com/office/officeart/2005/8/layout/orgChart1"/>
-    <dgm:cxn modelId="{F856F8D1-258C-4A82-87D0-D569AFD325C6}" type="presOf" srcId="{770F5E79-E155-44AD-8DE7-4173B2EA679D}" destId="{7B72BEE4-ABCF-42E9-8A7C-0A2280F19C54}" srcOrd="0" destOrd="0" presId="urn:microsoft.com/office/officeart/2005/8/layout/orgChart1"/>
+    <dgm:cxn modelId="{36566E04-30BA-4A1B-B039-843FC4432412}" type="presOf" srcId="{770F5E79-E155-44AD-8DE7-4173B2EA679D}" destId="{7B72BEE4-ABCF-42E9-8A7C-0A2280F19C54}" srcOrd="0" destOrd="0" presId="urn:microsoft.com/office/officeart/2005/8/layout/orgChart1"/>
+    <dgm:cxn modelId="{65D575E0-42D3-4224-B2AB-7089851E79A7}" type="presOf" srcId="{C1DA5D2A-3EC0-465F-985D-57741304E8E4}" destId="{FCD8C2B3-4C86-45BF-9FD5-02C894C74AA5}" srcOrd="0" destOrd="0" presId="urn:microsoft.com/office/officeart/2005/8/layout/orgChart1"/>
+    <dgm:cxn modelId="{DB108D8A-9890-45E1-AC15-7A6F33C15620}" type="presOf" srcId="{703E7D6C-4483-42AD-91AA-8F5727D69A38}" destId="{ADAD390D-7247-4E9D-BA97-A4B64FEB306E}" srcOrd="0" destOrd="0" presId="urn:microsoft.com/office/officeart/2005/8/layout/orgChart1"/>
+    <dgm:cxn modelId="{958AD517-F993-4270-9A69-906E9901C6F9}" type="presOf" srcId="{9B17064A-2B66-476A-A3AF-C816A715748B}" destId="{C91BBB4E-66A7-47B9-85DF-5A9FD10A9D4B}" srcOrd="0" destOrd="0" presId="urn:microsoft.com/office/officeart/2005/8/layout/orgChart1"/>
+    <dgm:cxn modelId="{19D3BBE3-1F35-41D4-BDF4-9C9657541258}" type="presOf" srcId="{6D6BC688-7878-47F8-8FBA-B627CC37D135}" destId="{8380893C-FB75-451D-9BB1-7F3D1ECE2A1E}" srcOrd="1" destOrd="0" presId="urn:microsoft.com/office/officeart/2005/8/layout/orgChart1"/>
+    <dgm:cxn modelId="{0C967538-3340-4B91-899D-6AA1C4B6D0A5}" type="presOf" srcId="{770F5E79-E155-44AD-8DE7-4173B2EA679D}" destId="{01EE2497-DE00-4CAC-8EEB-0A7FDA644D6B}" srcOrd="1" destOrd="0" presId="urn:microsoft.com/office/officeart/2005/8/layout/orgChart1"/>
+    <dgm:cxn modelId="{15ED4455-D6DD-451B-91B3-B36A1BD68642}" type="presOf" srcId="{6D6BC688-7878-47F8-8FBA-B627CC37D135}" destId="{FEC1C44D-146C-4404-90E8-4B96E49C0D55}" srcOrd="0" destOrd="0" presId="urn:microsoft.com/office/officeart/2005/8/layout/orgChart1"/>
     <dgm:cxn modelId="{43D46681-9747-4B81-B1C0-BAFCD19AB821}" srcId="{85555EA4-BB7C-460B-8C33-45CECAF7B6D5}" destId="{C1DA5D2A-3EC0-465F-985D-57741304E8E4}" srcOrd="0" destOrd="0" parTransId="{8D33E5D4-A64C-414F-856F-09F55D4211F4}" sibTransId="{A070B5C0-4953-4284-B018-53B490E212F5}"/>
-    <dgm:cxn modelId="{497896F3-C9CB-4FDD-9424-15A2D88027F4}" type="presOf" srcId="{85555EA4-BB7C-460B-8C33-45CECAF7B6D5}" destId="{96763731-E82B-4B3B-8C66-121940B95D20}" srcOrd="0" destOrd="0" presId="urn:microsoft.com/office/officeart/2005/8/layout/orgChart1"/>
-    <dgm:cxn modelId="{91874FE6-1B48-480F-A5CF-2086224B66CC}" type="presOf" srcId="{270474CB-DA1D-449D-9C1B-0E72898343ED}" destId="{3DF1EBF0-F6FB-4C1A-957C-A9F09E0C6F99}" srcOrd="0" destOrd="0" presId="urn:microsoft.com/office/officeart/2005/8/layout/orgChart1"/>
+    <dgm:cxn modelId="{5B02A58E-4042-42DE-BFDE-91DD1F6B40E6}" type="presOf" srcId="{85555EA4-BB7C-460B-8C33-45CECAF7B6D5}" destId="{96763731-E82B-4B3B-8C66-121940B95D20}" srcOrd="0" destOrd="0" presId="urn:microsoft.com/office/officeart/2005/8/layout/orgChart1"/>
+    <dgm:cxn modelId="{43F7FDE4-0468-459B-8342-0DF87C76BC94}" type="presOf" srcId="{270474CB-DA1D-449D-9C1B-0E72898343ED}" destId="{3DF1EBF0-F6FB-4C1A-957C-A9F09E0C6F99}" srcOrd="0" destOrd="0" presId="urn:microsoft.com/office/officeart/2005/8/layout/orgChart1"/>
+    <dgm:cxn modelId="{315E0A0D-C848-433C-B9A9-54AFA58B2A80}" type="presOf" srcId="{703E7D6C-4483-42AD-91AA-8F5727D69A38}" destId="{8FD171BA-A63C-461E-8606-9241ADA02B8F}" srcOrd="1" destOrd="0" presId="urn:microsoft.com/office/officeart/2005/8/layout/orgChart1"/>
     <dgm:cxn modelId="{35EA5373-708B-4ACA-9179-616ED2B2B3CC}" srcId="{C1DA5D2A-3EC0-465F-985D-57741304E8E4}" destId="{FA72DE04-A520-47A0-AD0D-3BFDF84D6586}" srcOrd="0" destOrd="0" parTransId="{9B17064A-2B66-476A-A3AF-C816A715748B}" sibTransId="{606E708A-B1A9-4CD0-B833-32EA5F1F09E8}"/>
-    <dgm:cxn modelId="{2BC27BC5-720B-47C3-90F0-AB7B59CFB1FC}" type="presParOf" srcId="{96763731-E82B-4B3B-8C66-121940B95D20}" destId="{B5BDAB4A-4564-4531-894C-12DA180A114D}" srcOrd="0" destOrd="0" presId="urn:microsoft.com/office/officeart/2005/8/layout/orgChart1"/>
-    <dgm:cxn modelId="{4885C9A8-E73D-48C8-BF24-016062DEC171}" type="presParOf" srcId="{B5BDAB4A-4564-4531-894C-12DA180A114D}" destId="{1B55821C-4DFB-435F-8631-77E7BE91146D}" srcOrd="0" destOrd="0" presId="urn:microsoft.com/office/officeart/2005/8/layout/orgChart1"/>
-    <dgm:cxn modelId="{496BC3C2-5545-4650-9B85-FF20123B30AD}" type="presParOf" srcId="{1B55821C-4DFB-435F-8631-77E7BE91146D}" destId="{FCD8C2B3-4C86-45BF-9FD5-02C894C74AA5}" srcOrd="0" destOrd="0" presId="urn:microsoft.com/office/officeart/2005/8/layout/orgChart1"/>
-    <dgm:cxn modelId="{61363587-DACC-4CDC-A208-FE2A014E8052}" type="presParOf" srcId="{1B55821C-4DFB-435F-8631-77E7BE91146D}" destId="{B1814C21-D67D-4CF2-95B7-BA3C9C20A13A}" srcOrd="1" destOrd="0" presId="urn:microsoft.com/office/officeart/2005/8/layout/orgChart1"/>
-    <dgm:cxn modelId="{214A7863-C2C4-418E-A306-E53D2F4F2259}" type="presParOf" srcId="{B5BDAB4A-4564-4531-894C-12DA180A114D}" destId="{E900A10D-DD49-40B6-8263-A3C96603D962}" srcOrd="1" destOrd="0" presId="urn:microsoft.com/office/officeart/2005/8/layout/orgChart1"/>
-    <dgm:cxn modelId="{33FC1FC0-D2D9-4A3D-9F97-9937329D917A}" type="presParOf" srcId="{E900A10D-DD49-40B6-8263-A3C96603D962}" destId="{C91BBB4E-66A7-47B9-85DF-5A9FD10A9D4B}" srcOrd="0" destOrd="0" presId="urn:microsoft.com/office/officeart/2005/8/layout/orgChart1"/>
-    <dgm:cxn modelId="{D55430FC-C761-47BA-A000-613692FE9456}" type="presParOf" srcId="{E900A10D-DD49-40B6-8263-A3C96603D962}" destId="{CD62AC58-F1D8-4D74-A2AD-3170DC0514F3}" srcOrd="1" destOrd="0" presId="urn:microsoft.com/office/officeart/2005/8/layout/orgChart1"/>
-    <dgm:cxn modelId="{54E4BC03-F774-4818-BDEA-294EFFD5162E}" type="presParOf" srcId="{CD62AC58-F1D8-4D74-A2AD-3170DC0514F3}" destId="{A69B673C-FFAE-492B-A290-6A8E4CD0195D}" srcOrd="0" destOrd="0" presId="urn:microsoft.com/office/officeart/2005/8/layout/orgChart1"/>
-    <dgm:cxn modelId="{9B569068-3BB9-4B8F-BACD-D1E5A30F2C81}" type="presParOf" srcId="{A69B673C-FFAE-492B-A290-6A8E4CD0195D}" destId="{F289EF60-E45F-4A64-83FA-3988C5D39D8F}" srcOrd="0" destOrd="0" presId="urn:microsoft.com/office/officeart/2005/8/layout/orgChart1"/>
-    <dgm:cxn modelId="{81607C1A-59C4-470C-B482-4B5D3EB9BA89}" type="presParOf" srcId="{A69B673C-FFAE-492B-A290-6A8E4CD0195D}" destId="{70B59274-A9EE-4693-BA26-48C691BC1873}" srcOrd="1" destOrd="0" presId="urn:microsoft.com/office/officeart/2005/8/layout/orgChart1"/>
-    <dgm:cxn modelId="{DCD1A1F3-6A72-4001-98AD-E302E5B3CE96}" type="presParOf" srcId="{CD62AC58-F1D8-4D74-A2AD-3170DC0514F3}" destId="{6F1ABDF3-8F49-48ED-BD9F-31918E59D393}" srcOrd="1" destOrd="0" presId="urn:microsoft.com/office/officeart/2005/8/layout/orgChart1"/>
-    <dgm:cxn modelId="{E6564B51-3C81-4CF1-8F82-CE18EFDD4B50}" type="presParOf" srcId="{6F1ABDF3-8F49-48ED-BD9F-31918E59D393}" destId="{3DF1EBF0-F6FB-4C1A-957C-A9F09E0C6F99}" srcOrd="0" destOrd="0" presId="urn:microsoft.com/office/officeart/2005/8/layout/orgChart1"/>
-    <dgm:cxn modelId="{FC723731-825C-418C-BCD8-E35E79BDEF02}" type="presParOf" srcId="{6F1ABDF3-8F49-48ED-BD9F-31918E59D393}" destId="{91277BE5-3F42-42F6-8CF3-A8FCBC7C7CF1}" srcOrd="1" destOrd="0" presId="urn:microsoft.com/office/officeart/2005/8/layout/orgChart1"/>
-    <dgm:cxn modelId="{C0514D5E-B269-461F-A7CE-0EB2D5DDA07D}" type="presParOf" srcId="{91277BE5-3F42-42F6-8CF3-A8FCBC7C7CF1}" destId="{43DDBEA1-462C-4B78-B642-EEAC835CAD6F}" srcOrd="0" destOrd="0" presId="urn:microsoft.com/office/officeart/2005/8/layout/orgChart1"/>
-    <dgm:cxn modelId="{01E2E859-996A-4328-BC57-BB3DB40F9440}" type="presParOf" srcId="{43DDBEA1-462C-4B78-B642-EEAC835CAD6F}" destId="{ADAD390D-7247-4E9D-BA97-A4B64FEB306E}" srcOrd="0" destOrd="0" presId="urn:microsoft.com/office/officeart/2005/8/layout/orgChart1"/>
-    <dgm:cxn modelId="{9CFFCC11-E316-48CF-A3F7-4E405414D8A1}" type="presParOf" srcId="{43DDBEA1-462C-4B78-B642-EEAC835CAD6F}" destId="{8FD171BA-A63C-461E-8606-9241ADA02B8F}" srcOrd="1" destOrd="0" presId="urn:microsoft.com/office/officeart/2005/8/layout/orgChart1"/>
-    <dgm:cxn modelId="{93124F06-04C4-4332-850B-3904B997B976}" type="presParOf" srcId="{91277BE5-3F42-42F6-8CF3-A8FCBC7C7CF1}" destId="{65D2E541-2196-48C5-B8D2-A0544B59502D}" srcOrd="1" destOrd="0" presId="urn:microsoft.com/office/officeart/2005/8/layout/orgChart1"/>
-    <dgm:cxn modelId="{AC94A9ED-E152-4086-A9CB-EC0D5C0526D6}" type="presParOf" srcId="{91277BE5-3F42-42F6-8CF3-A8FCBC7C7CF1}" destId="{2A8F27AB-EA8E-4D6C-AB6B-0CC5B385BB01}" srcOrd="2" destOrd="0" presId="urn:microsoft.com/office/officeart/2005/8/layout/orgChart1"/>
-    <dgm:cxn modelId="{319A4325-BAB5-4A8A-9536-89451222DFB2}" type="presParOf" srcId="{6F1ABDF3-8F49-48ED-BD9F-31918E59D393}" destId="{51F41EE2-C842-4F12-BB64-7855885CC06B}" srcOrd="2" destOrd="0" presId="urn:microsoft.com/office/officeart/2005/8/layout/orgChart1"/>
-    <dgm:cxn modelId="{AA03FAF5-5370-4D37-8CDF-0A930743C2D8}" type="presParOf" srcId="{6F1ABDF3-8F49-48ED-BD9F-31918E59D393}" destId="{85DA0130-0BC5-448A-A0C3-D312643EBD2A}" srcOrd="3" destOrd="0" presId="urn:microsoft.com/office/officeart/2005/8/layout/orgChart1"/>
-    <dgm:cxn modelId="{B17110EC-2AE2-40A2-8EAA-A5189D7B6C77}" type="presParOf" srcId="{85DA0130-0BC5-448A-A0C3-D312643EBD2A}" destId="{6EA89613-CFD3-475B-94E3-55AE28F2C9C6}" srcOrd="0" destOrd="0" presId="urn:microsoft.com/office/officeart/2005/8/layout/orgChart1"/>
-    <dgm:cxn modelId="{73834105-170E-4408-9E8C-458FF9919ADD}" type="presParOf" srcId="{6EA89613-CFD3-475B-94E3-55AE28F2C9C6}" destId="{7B72BEE4-ABCF-42E9-8A7C-0A2280F19C54}" srcOrd="0" destOrd="0" presId="urn:microsoft.com/office/officeart/2005/8/layout/orgChart1"/>
-    <dgm:cxn modelId="{0D0F34DC-E2AC-42AF-87FE-18D1A010F9F1}" type="presParOf" srcId="{6EA89613-CFD3-475B-94E3-55AE28F2C9C6}" destId="{01EE2497-DE00-4CAC-8EEB-0A7FDA644D6B}" srcOrd="1" destOrd="0" presId="urn:microsoft.com/office/officeart/2005/8/layout/orgChart1"/>
-    <dgm:cxn modelId="{5A061476-A6E7-429F-9AD0-19E7672301A1}" type="presParOf" srcId="{85DA0130-0BC5-448A-A0C3-D312643EBD2A}" destId="{BDA415F2-5D21-4334-AF83-87974DDEFF0F}" srcOrd="1" destOrd="0" presId="urn:microsoft.com/office/officeart/2005/8/layout/orgChart1"/>
-    <dgm:cxn modelId="{5F0A15CB-622D-4490-8D84-070133F796B4}" type="presParOf" srcId="{85DA0130-0BC5-448A-A0C3-D312643EBD2A}" destId="{70203727-1055-4C1A-957C-BEA0D21436FA}" srcOrd="2" destOrd="0" presId="urn:microsoft.com/office/officeart/2005/8/layout/orgChart1"/>
-    <dgm:cxn modelId="{866FDF0D-A07F-4683-B179-7AFDA63C0455}" type="presParOf" srcId="{CD62AC58-F1D8-4D74-A2AD-3170DC0514F3}" destId="{22881261-3388-4B5B-B8D0-F13031E95E7B}" srcOrd="2" destOrd="0" presId="urn:microsoft.com/office/officeart/2005/8/layout/orgChart1"/>
-    <dgm:cxn modelId="{A69A017E-E742-4ED7-A816-6908D03B10E1}" type="presParOf" srcId="{E900A10D-DD49-40B6-8263-A3C96603D962}" destId="{687DE7D3-F3E3-4B5F-A90E-07F065621998}" srcOrd="2" destOrd="0" presId="urn:microsoft.com/office/officeart/2005/8/layout/orgChart1"/>
-    <dgm:cxn modelId="{62876508-CC57-4A44-901C-B993D0E8CB69}" type="presParOf" srcId="{E900A10D-DD49-40B6-8263-A3C96603D962}" destId="{DF409A96-3077-47B7-9C34-075BB023AAA8}" srcOrd="3" destOrd="0" presId="urn:microsoft.com/office/officeart/2005/8/layout/orgChart1"/>
-    <dgm:cxn modelId="{8BD8143D-590C-4DA6-B7D4-37823B97DCA2}" type="presParOf" srcId="{DF409A96-3077-47B7-9C34-075BB023AAA8}" destId="{DD24BA4F-1C23-4935-8DEF-6C3A5403D484}" srcOrd="0" destOrd="0" presId="urn:microsoft.com/office/officeart/2005/8/layout/orgChart1"/>
-    <dgm:cxn modelId="{7519475F-8E4C-4FA2-9CC5-DC4C39CFCCD2}" type="presParOf" srcId="{DD24BA4F-1C23-4935-8DEF-6C3A5403D484}" destId="{FEC1C44D-146C-4404-90E8-4B96E49C0D55}" srcOrd="0" destOrd="0" presId="urn:microsoft.com/office/officeart/2005/8/layout/orgChart1"/>
-    <dgm:cxn modelId="{1934C3B3-4BDA-456B-93D9-CF0AE3F72B15}" type="presParOf" srcId="{DD24BA4F-1C23-4935-8DEF-6C3A5403D484}" destId="{8380893C-FB75-451D-9BB1-7F3D1ECE2A1E}" srcOrd="1" destOrd="0" presId="urn:microsoft.com/office/officeart/2005/8/layout/orgChart1"/>
-    <dgm:cxn modelId="{EBA66EA7-C928-4AE5-9DB7-0D50306275AE}" type="presParOf" srcId="{DF409A96-3077-47B7-9C34-075BB023AAA8}" destId="{E3A20262-E68E-4A6E-8929-D3DD25FE7C02}" srcOrd="1" destOrd="0" presId="urn:microsoft.com/office/officeart/2005/8/layout/orgChart1"/>
-    <dgm:cxn modelId="{391BC0C7-2CDA-4267-BF0B-2F7ED7DF0938}" type="presParOf" srcId="{DF409A96-3077-47B7-9C34-075BB023AAA8}" destId="{CF2071B3-0379-4E14-821D-0A38033A76E8}" srcOrd="2" destOrd="0" presId="urn:microsoft.com/office/officeart/2005/8/layout/orgChart1"/>
-    <dgm:cxn modelId="{168C6DFA-C7BF-4742-8E1F-1E13A7B1D4F6}" type="presParOf" srcId="{B5BDAB4A-4564-4531-894C-12DA180A114D}" destId="{FAE1CBF0-17A5-4A2B-AFEB-DCC344F316B7}" srcOrd="2" destOrd="0" presId="urn:microsoft.com/office/officeart/2005/8/layout/orgChart1"/>
+    <dgm:cxn modelId="{08FFDFC3-CED2-4F2D-BF53-EA913B9A4F8C}" type="presParOf" srcId="{96763731-E82B-4B3B-8C66-121940B95D20}" destId="{B5BDAB4A-4564-4531-894C-12DA180A114D}" srcOrd="0" destOrd="0" presId="urn:microsoft.com/office/officeart/2005/8/layout/orgChart1"/>
+    <dgm:cxn modelId="{EFD57C86-CFB2-498D-912F-C65D7D7D8917}" type="presParOf" srcId="{B5BDAB4A-4564-4531-894C-12DA180A114D}" destId="{1B55821C-4DFB-435F-8631-77E7BE91146D}" srcOrd="0" destOrd="0" presId="urn:microsoft.com/office/officeart/2005/8/layout/orgChart1"/>
+    <dgm:cxn modelId="{C96387BD-24BC-47EE-9331-B116ADC7D608}" type="presParOf" srcId="{1B55821C-4DFB-435F-8631-77E7BE91146D}" destId="{FCD8C2B3-4C86-45BF-9FD5-02C894C74AA5}" srcOrd="0" destOrd="0" presId="urn:microsoft.com/office/officeart/2005/8/layout/orgChart1"/>
+    <dgm:cxn modelId="{04D943C9-DCF4-4BEB-9A56-F32EB01AB13B}" type="presParOf" srcId="{1B55821C-4DFB-435F-8631-77E7BE91146D}" destId="{B1814C21-D67D-4CF2-95B7-BA3C9C20A13A}" srcOrd="1" destOrd="0" presId="urn:microsoft.com/office/officeart/2005/8/layout/orgChart1"/>
+    <dgm:cxn modelId="{61F00185-7137-45CC-BE18-115F053E0B02}" type="presParOf" srcId="{B5BDAB4A-4564-4531-894C-12DA180A114D}" destId="{E900A10D-DD49-40B6-8263-A3C96603D962}" srcOrd="1" destOrd="0" presId="urn:microsoft.com/office/officeart/2005/8/layout/orgChart1"/>
+    <dgm:cxn modelId="{A212D223-5653-4059-A1FD-8A953ADC7944}" type="presParOf" srcId="{E900A10D-DD49-40B6-8263-A3C96603D962}" destId="{C91BBB4E-66A7-47B9-85DF-5A9FD10A9D4B}" srcOrd="0" destOrd="0" presId="urn:microsoft.com/office/officeart/2005/8/layout/orgChart1"/>
+    <dgm:cxn modelId="{386AA49A-EE0A-473F-89C0-35B2183B618D}" type="presParOf" srcId="{E900A10D-DD49-40B6-8263-A3C96603D962}" destId="{CD62AC58-F1D8-4D74-A2AD-3170DC0514F3}" srcOrd="1" destOrd="0" presId="urn:microsoft.com/office/officeart/2005/8/layout/orgChart1"/>
+    <dgm:cxn modelId="{3F7E1003-DBB3-40F4-A754-D0F6C0D13EBF}" type="presParOf" srcId="{CD62AC58-F1D8-4D74-A2AD-3170DC0514F3}" destId="{A69B673C-FFAE-492B-A290-6A8E4CD0195D}" srcOrd="0" destOrd="0" presId="urn:microsoft.com/office/officeart/2005/8/layout/orgChart1"/>
+    <dgm:cxn modelId="{70A04545-E6E2-49B2-A504-30EA95EFCBC1}" type="presParOf" srcId="{A69B673C-FFAE-492B-A290-6A8E4CD0195D}" destId="{F289EF60-E45F-4A64-83FA-3988C5D39D8F}" srcOrd="0" destOrd="0" presId="urn:microsoft.com/office/officeart/2005/8/layout/orgChart1"/>
+    <dgm:cxn modelId="{7CB47AB1-5B83-4906-A51A-309DB4B8F241}" type="presParOf" srcId="{A69B673C-FFAE-492B-A290-6A8E4CD0195D}" destId="{70B59274-A9EE-4693-BA26-48C691BC1873}" srcOrd="1" destOrd="0" presId="urn:microsoft.com/office/officeart/2005/8/layout/orgChart1"/>
+    <dgm:cxn modelId="{A3407F1B-36AB-4886-B05A-A1C5B57C5313}" type="presParOf" srcId="{CD62AC58-F1D8-4D74-A2AD-3170DC0514F3}" destId="{6F1ABDF3-8F49-48ED-BD9F-31918E59D393}" srcOrd="1" destOrd="0" presId="urn:microsoft.com/office/officeart/2005/8/layout/orgChart1"/>
+    <dgm:cxn modelId="{FC0DBCC7-A969-431C-B574-70232F9784A5}" type="presParOf" srcId="{6F1ABDF3-8F49-48ED-BD9F-31918E59D393}" destId="{3DF1EBF0-F6FB-4C1A-957C-A9F09E0C6F99}" srcOrd="0" destOrd="0" presId="urn:microsoft.com/office/officeart/2005/8/layout/orgChart1"/>
+    <dgm:cxn modelId="{B4AED167-27F4-48CB-9285-807936AC8A8F}" type="presParOf" srcId="{6F1ABDF3-8F49-48ED-BD9F-31918E59D393}" destId="{91277BE5-3F42-42F6-8CF3-A8FCBC7C7CF1}" srcOrd="1" destOrd="0" presId="urn:microsoft.com/office/officeart/2005/8/layout/orgChart1"/>
+    <dgm:cxn modelId="{2283FC90-CA06-40B2-A6B7-083C762173CB}" type="presParOf" srcId="{91277BE5-3F42-42F6-8CF3-A8FCBC7C7CF1}" destId="{43DDBEA1-462C-4B78-B642-EEAC835CAD6F}" srcOrd="0" destOrd="0" presId="urn:microsoft.com/office/officeart/2005/8/layout/orgChart1"/>
+    <dgm:cxn modelId="{246367C3-478C-4300-BB4D-BA383212B130}" type="presParOf" srcId="{43DDBEA1-462C-4B78-B642-EEAC835CAD6F}" destId="{ADAD390D-7247-4E9D-BA97-A4B64FEB306E}" srcOrd="0" destOrd="0" presId="urn:microsoft.com/office/officeart/2005/8/layout/orgChart1"/>
+    <dgm:cxn modelId="{3E945405-8EFF-4163-8C6B-919A6B398CA3}" type="presParOf" srcId="{43DDBEA1-462C-4B78-B642-EEAC835CAD6F}" destId="{8FD171BA-A63C-461E-8606-9241ADA02B8F}" srcOrd="1" destOrd="0" presId="urn:microsoft.com/office/officeart/2005/8/layout/orgChart1"/>
+    <dgm:cxn modelId="{31EE437E-6E0D-4A2E-8CE2-2784FB168999}" type="presParOf" srcId="{91277BE5-3F42-42F6-8CF3-A8FCBC7C7CF1}" destId="{65D2E541-2196-48C5-B8D2-A0544B59502D}" srcOrd="1" destOrd="0" presId="urn:microsoft.com/office/officeart/2005/8/layout/orgChart1"/>
+    <dgm:cxn modelId="{F53B8B3B-8EDF-4C0B-BFF1-14D1F944E07B}" type="presParOf" srcId="{91277BE5-3F42-42F6-8CF3-A8FCBC7C7CF1}" destId="{2A8F27AB-EA8E-4D6C-AB6B-0CC5B385BB01}" srcOrd="2" destOrd="0" presId="urn:microsoft.com/office/officeart/2005/8/layout/orgChart1"/>
+    <dgm:cxn modelId="{9791E4BC-AE4F-451D-A262-3ACB9496A6DC}" type="presParOf" srcId="{6F1ABDF3-8F49-48ED-BD9F-31918E59D393}" destId="{51F41EE2-C842-4F12-BB64-7855885CC06B}" srcOrd="2" destOrd="0" presId="urn:microsoft.com/office/officeart/2005/8/layout/orgChart1"/>
+    <dgm:cxn modelId="{3CA9F324-8216-4900-BD81-596EFBD31948}" type="presParOf" srcId="{6F1ABDF3-8F49-48ED-BD9F-31918E59D393}" destId="{85DA0130-0BC5-448A-A0C3-D312643EBD2A}" srcOrd="3" destOrd="0" presId="urn:microsoft.com/office/officeart/2005/8/layout/orgChart1"/>
+    <dgm:cxn modelId="{E4739D4E-3C39-460E-822B-28F47497F546}" type="presParOf" srcId="{85DA0130-0BC5-448A-A0C3-D312643EBD2A}" destId="{6EA89613-CFD3-475B-94E3-55AE28F2C9C6}" srcOrd="0" destOrd="0" presId="urn:microsoft.com/office/officeart/2005/8/layout/orgChart1"/>
+    <dgm:cxn modelId="{51344BBA-08EB-4966-88C9-6844651101D2}" type="presParOf" srcId="{6EA89613-CFD3-475B-94E3-55AE28F2C9C6}" destId="{7B72BEE4-ABCF-42E9-8A7C-0A2280F19C54}" srcOrd="0" destOrd="0" presId="urn:microsoft.com/office/officeart/2005/8/layout/orgChart1"/>
+    <dgm:cxn modelId="{304DE2BE-7DBD-45B7-9445-BE6206C90199}" type="presParOf" srcId="{6EA89613-CFD3-475B-94E3-55AE28F2C9C6}" destId="{01EE2497-DE00-4CAC-8EEB-0A7FDA644D6B}" srcOrd="1" destOrd="0" presId="urn:microsoft.com/office/officeart/2005/8/layout/orgChart1"/>
+    <dgm:cxn modelId="{5B87F9AD-57E2-4655-893D-57BD9910F110}" type="presParOf" srcId="{85DA0130-0BC5-448A-A0C3-D312643EBD2A}" destId="{BDA415F2-5D21-4334-AF83-87974DDEFF0F}" srcOrd="1" destOrd="0" presId="urn:microsoft.com/office/officeart/2005/8/layout/orgChart1"/>
+    <dgm:cxn modelId="{82BD926B-70D4-4A8F-9AEE-6B0AFD21B73C}" type="presParOf" srcId="{85DA0130-0BC5-448A-A0C3-D312643EBD2A}" destId="{70203727-1055-4C1A-957C-BEA0D21436FA}" srcOrd="2" destOrd="0" presId="urn:microsoft.com/office/officeart/2005/8/layout/orgChart1"/>
+    <dgm:cxn modelId="{C8753764-5BA9-44DE-B9EB-1AA36A2A8E90}" type="presParOf" srcId="{CD62AC58-F1D8-4D74-A2AD-3170DC0514F3}" destId="{22881261-3388-4B5B-B8D0-F13031E95E7B}" srcOrd="2" destOrd="0" presId="urn:microsoft.com/office/officeart/2005/8/layout/orgChart1"/>
+    <dgm:cxn modelId="{8E83FEE7-A354-49B6-A6CC-EB52665E2F5B}" type="presParOf" srcId="{E900A10D-DD49-40B6-8263-A3C96603D962}" destId="{687DE7D3-F3E3-4B5F-A90E-07F065621998}" srcOrd="2" destOrd="0" presId="urn:microsoft.com/office/officeart/2005/8/layout/orgChart1"/>
+    <dgm:cxn modelId="{0986BF47-EC7C-4390-B5BA-7324F1470F57}" type="presParOf" srcId="{E900A10D-DD49-40B6-8263-A3C96603D962}" destId="{DF409A96-3077-47B7-9C34-075BB023AAA8}" srcOrd="3" destOrd="0" presId="urn:microsoft.com/office/officeart/2005/8/layout/orgChart1"/>
+    <dgm:cxn modelId="{DEB77176-A912-4B03-82CF-541E943BC583}" type="presParOf" srcId="{DF409A96-3077-47B7-9C34-075BB023AAA8}" destId="{DD24BA4F-1C23-4935-8DEF-6C3A5403D484}" srcOrd="0" destOrd="0" presId="urn:microsoft.com/office/officeart/2005/8/layout/orgChart1"/>
+    <dgm:cxn modelId="{C2026813-3AAC-4B45-933C-F88EF2EE458E}" type="presParOf" srcId="{DD24BA4F-1C23-4935-8DEF-6C3A5403D484}" destId="{FEC1C44D-146C-4404-90E8-4B96E49C0D55}" srcOrd="0" destOrd="0" presId="urn:microsoft.com/office/officeart/2005/8/layout/orgChart1"/>
+    <dgm:cxn modelId="{14616D87-6FEC-4682-8D85-5E3206CC82E7}" type="presParOf" srcId="{DD24BA4F-1C23-4935-8DEF-6C3A5403D484}" destId="{8380893C-FB75-451D-9BB1-7F3D1ECE2A1E}" srcOrd="1" destOrd="0" presId="urn:microsoft.com/office/officeart/2005/8/layout/orgChart1"/>
+    <dgm:cxn modelId="{82A904F3-1D13-46B3-93F7-487AEBAF9B93}" type="presParOf" srcId="{DF409A96-3077-47B7-9C34-075BB023AAA8}" destId="{E3A20262-E68E-4A6E-8929-D3DD25FE7C02}" srcOrd="1" destOrd="0" presId="urn:microsoft.com/office/officeart/2005/8/layout/orgChart1"/>
+    <dgm:cxn modelId="{13CB0FD6-9D0B-4C42-8DD9-14C5122143B6}" type="presParOf" srcId="{DF409A96-3077-47B7-9C34-075BB023AAA8}" destId="{CF2071B3-0379-4E14-821D-0A38033A76E8}" srcOrd="2" destOrd="0" presId="urn:microsoft.com/office/officeart/2005/8/layout/orgChart1"/>
+    <dgm:cxn modelId="{9DC05568-5A9A-435C-B91B-E8BB35B79F85}" type="presParOf" srcId="{B5BDAB4A-4564-4531-894C-12DA180A114D}" destId="{FAE1CBF0-17A5-4A2B-AFEB-DCC344F316B7}" srcOrd="2" destOrd="0" presId="urn:microsoft.com/office/officeart/2005/8/layout/orgChart1"/>
   </dgm:cxnLst>
   <dgm:bg/>
   <dgm:whole/>
@@ -20333,6 +21018,13 @@
     <w:pitch w:val="variable"/>
     <w:sig w:usb0="A00002EF" w:usb1="4000004B" w:usb2="00000000" w:usb3="00000000" w:csb0="0000019F" w:csb1="00000000"/>
   </w:font>
+  <w:font w:name="Symbol">
+    <w:panose1 w:val="05050102010706020507"/>
+    <w:charset w:val="02"/>
+    <w:family w:val="roman"/>
+    <w:pitch w:val="variable"/>
+    <w:sig w:usb0="00000000" w:usb1="10000000" w:usb2="00000000" w:usb3="00000000" w:csb0="80000000" w:csb1="00000000"/>
+  </w:font>
   <w:font w:name="Courier New">
     <w:panose1 w:val="02070309020205020404"/>
     <w:charset w:val="00"/>
@@ -20346,13 +21038,6 @@
     <w:family w:val="roman"/>
     <w:pitch w:val="variable"/>
     <w:sig w:usb0="A00002EF" w:usb1="420020EB" w:usb2="00000000" w:usb3="00000000" w:csb0="0000019F" w:csb1="00000000"/>
-  </w:font>
-  <w:font w:name="Symbol">
-    <w:panose1 w:val="05050102010706020507"/>
-    <w:charset w:val="02"/>
-    <w:family w:val="roman"/>
-    <w:pitch w:val="variable"/>
-    <w:sig w:usb0="00000000" w:usb1="10000000" w:usb2="00000000" w:usb3="00000000" w:csb0="80000000" w:csb1="00000000"/>
   </w:font>
 </w:fonts>
 </file>
@@ -20379,9 +21064,11 @@
   <w:rsids>
     <w:rsidRoot w:val="00B353A9"/>
     <w:rsid w:val="000F54E6"/>
+    <w:rsid w:val="003D5549"/>
     <w:rsid w:val="00595684"/>
     <w:rsid w:val="008F0A81"/>
     <w:rsid w:val="009834B0"/>
+    <w:rsid w:val="00A01406"/>
     <w:rsid w:val="00B353A9"/>
     <w:rsid w:val="00FB42AF"/>
     <w:rsid w:val="00FF1D69"/>
@@ -20649,7 +21336,7 @@
     <w:basedOn w:val="a0"/>
     <w:uiPriority w:val="99"/>
     <w:semiHidden/>
-    <w:rsid w:val="009834B0"/>
+    <w:rsid w:val="003D5549"/>
     <w:rPr>
       <w:color w:val="808080"/>
     </w:rPr>
@@ -20721,6 +21408,214 @@
   <w:style w:type="paragraph" w:customStyle="1" w:styleId="8C78A08C807B4106AC2D64519EE2701E">
     <w:name w:val="8C78A08C807B4106AC2D64519EE2701E"/>
     <w:rsid w:val="00FF1D69"/>
+    <w:pPr>
+      <w:widowControl w:val="0"/>
+      <w:jc w:val="both"/>
+    </w:pPr>
+  </w:style>
+  <w:style w:type="paragraph" w:customStyle="1" w:styleId="CDFB34E93C924FB9B06B85A155744EED">
+    <w:name w:val="CDFB34E93C924FB9B06B85A155744EED"/>
+    <w:rsid w:val="003D5549"/>
+    <w:pPr>
+      <w:widowControl w:val="0"/>
+      <w:jc w:val="both"/>
+    </w:pPr>
+  </w:style>
+  <w:style w:type="paragraph" w:customStyle="1" w:styleId="F6F81BF1FB394665819E948257D338F2">
+    <w:name w:val="F6F81BF1FB394665819E948257D338F2"/>
+    <w:rsid w:val="003D5549"/>
+    <w:pPr>
+      <w:widowControl w:val="0"/>
+      <w:jc w:val="both"/>
+    </w:pPr>
+  </w:style>
+  <w:style w:type="paragraph" w:customStyle="1" w:styleId="A4331A4545F544099643FB36C6DA892B">
+    <w:name w:val="A4331A4545F544099643FB36C6DA892B"/>
+    <w:rsid w:val="003D5549"/>
+    <w:pPr>
+      <w:widowControl w:val="0"/>
+      <w:jc w:val="both"/>
+    </w:pPr>
+  </w:style>
+  <w:style w:type="paragraph" w:customStyle="1" w:styleId="D25A7A546515456D91607039FA2D2512">
+    <w:name w:val="D25A7A546515456D91607039FA2D2512"/>
+    <w:rsid w:val="003D5549"/>
+    <w:pPr>
+      <w:widowControl w:val="0"/>
+      <w:jc w:val="both"/>
+    </w:pPr>
+  </w:style>
+  <w:style w:type="paragraph" w:customStyle="1" w:styleId="D4AE88E2AD80468FA93475F8E4B31986">
+    <w:name w:val="D4AE88E2AD80468FA93475F8E4B31986"/>
+    <w:rsid w:val="003D5549"/>
+    <w:pPr>
+      <w:widowControl w:val="0"/>
+      <w:jc w:val="both"/>
+    </w:pPr>
+  </w:style>
+  <w:style w:type="paragraph" w:customStyle="1" w:styleId="0E34DA7D5701416D8BDAEB4C218D63EC">
+    <w:name w:val="0E34DA7D5701416D8BDAEB4C218D63EC"/>
+    <w:rsid w:val="003D5549"/>
+    <w:pPr>
+      <w:widowControl w:val="0"/>
+      <w:jc w:val="both"/>
+    </w:pPr>
+  </w:style>
+  <w:style w:type="paragraph" w:customStyle="1" w:styleId="4DF90317015647B78BA9FCE8E3829AD8">
+    <w:name w:val="4DF90317015647B78BA9FCE8E3829AD8"/>
+    <w:rsid w:val="003D5549"/>
+    <w:pPr>
+      <w:widowControl w:val="0"/>
+      <w:jc w:val="both"/>
+    </w:pPr>
+  </w:style>
+  <w:style w:type="paragraph" w:customStyle="1" w:styleId="0EC3476D10434789BD4B371543FC58BC">
+    <w:name w:val="0EC3476D10434789BD4B371543FC58BC"/>
+    <w:rsid w:val="003D5549"/>
+    <w:pPr>
+      <w:widowControl w:val="0"/>
+      <w:jc w:val="both"/>
+    </w:pPr>
+  </w:style>
+  <w:style w:type="paragraph" w:customStyle="1" w:styleId="27575886876B426B9AAB1E7D78096682">
+    <w:name w:val="27575886876B426B9AAB1E7D78096682"/>
+    <w:rsid w:val="003D5549"/>
+    <w:pPr>
+      <w:widowControl w:val="0"/>
+      <w:jc w:val="both"/>
+    </w:pPr>
+  </w:style>
+  <w:style w:type="paragraph" w:customStyle="1" w:styleId="D81CBC130B044287B99C4E14275E7A10">
+    <w:name w:val="D81CBC130B044287B99C4E14275E7A10"/>
+    <w:rsid w:val="003D5549"/>
+    <w:pPr>
+      <w:widowControl w:val="0"/>
+      <w:jc w:val="both"/>
+    </w:pPr>
+  </w:style>
+  <w:style w:type="paragraph" w:customStyle="1" w:styleId="928C88E42ABA4ACDAAF6EE00A532F814">
+    <w:name w:val="928C88E42ABA4ACDAAF6EE00A532F814"/>
+    <w:rsid w:val="003D5549"/>
+    <w:pPr>
+      <w:widowControl w:val="0"/>
+      <w:jc w:val="both"/>
+    </w:pPr>
+  </w:style>
+  <w:style w:type="paragraph" w:customStyle="1" w:styleId="0096150FB92547F0847712122353FA05">
+    <w:name w:val="0096150FB92547F0847712122353FA05"/>
+    <w:rsid w:val="003D5549"/>
+    <w:pPr>
+      <w:widowControl w:val="0"/>
+      <w:jc w:val="both"/>
+    </w:pPr>
+  </w:style>
+  <w:style w:type="paragraph" w:customStyle="1" w:styleId="FF391345B625494F83F719404D60C723">
+    <w:name w:val="FF391345B625494F83F719404D60C723"/>
+    <w:rsid w:val="003D5549"/>
+    <w:pPr>
+      <w:widowControl w:val="0"/>
+      <w:jc w:val="both"/>
+    </w:pPr>
+  </w:style>
+  <w:style w:type="paragraph" w:customStyle="1" w:styleId="9E29609CAED843439DC542A760FC2E39">
+    <w:name w:val="9E29609CAED843439DC542A760FC2E39"/>
+    <w:rsid w:val="003D5549"/>
+    <w:pPr>
+      <w:widowControl w:val="0"/>
+      <w:jc w:val="both"/>
+    </w:pPr>
+  </w:style>
+  <w:style w:type="paragraph" w:customStyle="1" w:styleId="590BB121FD474C39BC7E2719E84F4EFA">
+    <w:name w:val="590BB121FD474C39BC7E2719E84F4EFA"/>
+    <w:rsid w:val="003D5549"/>
+    <w:pPr>
+      <w:widowControl w:val="0"/>
+      <w:jc w:val="both"/>
+    </w:pPr>
+  </w:style>
+  <w:style w:type="paragraph" w:customStyle="1" w:styleId="E15268C05AFD4502B4DB4EDCE98C43CF">
+    <w:name w:val="E15268C05AFD4502B4DB4EDCE98C43CF"/>
+    <w:rsid w:val="00A01406"/>
+    <w:pPr>
+      <w:widowControl w:val="0"/>
+      <w:jc w:val="both"/>
+    </w:pPr>
+  </w:style>
+  <w:style w:type="paragraph" w:customStyle="1" w:styleId="335F5F9FB020416B8FC5FD86D4A1B8BE">
+    <w:name w:val="335F5F9FB020416B8FC5FD86D4A1B8BE"/>
+    <w:rsid w:val="00A01406"/>
+    <w:pPr>
+      <w:widowControl w:val="0"/>
+      <w:jc w:val="both"/>
+    </w:pPr>
+  </w:style>
+  <w:style w:type="paragraph" w:customStyle="1" w:styleId="D86B03CA7B1C4800B341034DC02E346A">
+    <w:name w:val="D86B03CA7B1C4800B341034DC02E346A"/>
+    <w:rsid w:val="00A01406"/>
+    <w:pPr>
+      <w:widowControl w:val="0"/>
+      <w:jc w:val="both"/>
+    </w:pPr>
+  </w:style>
+  <w:style w:type="paragraph" w:customStyle="1" w:styleId="F8CE300036D04B49A5D974B90E62BA0C">
+    <w:name w:val="F8CE300036D04B49A5D974B90E62BA0C"/>
+    <w:rsid w:val="00A01406"/>
+    <w:pPr>
+      <w:widowControl w:val="0"/>
+      <w:jc w:val="both"/>
+    </w:pPr>
+  </w:style>
+  <w:style w:type="paragraph" w:customStyle="1" w:styleId="BB5A6ABC27EA43AF88A4201BE846B9E6">
+    <w:name w:val="BB5A6ABC27EA43AF88A4201BE846B9E6"/>
+    <w:rsid w:val="00A01406"/>
+    <w:pPr>
+      <w:widowControl w:val="0"/>
+      <w:jc w:val="both"/>
+    </w:pPr>
+  </w:style>
+  <w:style w:type="paragraph" w:customStyle="1" w:styleId="CBEE3313F5BA463F90EEFCC345D25AEC">
+    <w:name w:val="CBEE3313F5BA463F90EEFCC345D25AEC"/>
+    <w:rsid w:val="00A01406"/>
+    <w:pPr>
+      <w:widowControl w:val="0"/>
+      <w:jc w:val="both"/>
+    </w:pPr>
+  </w:style>
+  <w:style w:type="paragraph" w:customStyle="1" w:styleId="83049A6C31DA43AABD6B0BEAE8BB8DC3">
+    <w:name w:val="83049A6C31DA43AABD6B0BEAE8BB8DC3"/>
+    <w:rsid w:val="00A01406"/>
+    <w:pPr>
+      <w:widowControl w:val="0"/>
+      <w:jc w:val="both"/>
+    </w:pPr>
+  </w:style>
+  <w:style w:type="paragraph" w:customStyle="1" w:styleId="DFDCEEE088574B7BB1F1AF8CD8E69154">
+    <w:name w:val="DFDCEEE088574B7BB1F1AF8CD8E69154"/>
+    <w:rsid w:val="00A01406"/>
+    <w:pPr>
+      <w:widowControl w:val="0"/>
+      <w:jc w:val="both"/>
+    </w:pPr>
+  </w:style>
+  <w:style w:type="paragraph" w:customStyle="1" w:styleId="20074B4D7F694848AA9740949D428F23">
+    <w:name w:val="20074B4D7F694848AA9740949D428F23"/>
+    <w:rsid w:val="00A01406"/>
+    <w:pPr>
+      <w:widowControl w:val="0"/>
+      <w:jc w:val="both"/>
+    </w:pPr>
+  </w:style>
+  <w:style w:type="paragraph" w:customStyle="1" w:styleId="CFE360B0249447B8935821C1E1DDABD2">
+    <w:name w:val="CFE360B0249447B8935821C1E1DDABD2"/>
+    <w:rsid w:val="00A01406"/>
+    <w:pPr>
+      <w:widowControl w:val="0"/>
+      <w:jc w:val="both"/>
+    </w:pPr>
+  </w:style>
+  <w:style w:type="paragraph" w:customStyle="1" w:styleId="952EE69BB85D4C7B8F8A6621313A7439">
+    <w:name w:val="952EE69BB85D4C7B8F8A6621313A7439"/>
+    <w:rsid w:val="00A01406"/>
     <w:pPr>
       <w:widowControl w:val="0"/>
       <w:jc w:val="both"/>
@@ -21042,7 +21937,7 @@
 </file>
 
 <file path=customXml/itemProps2.xml><?xml version="1.0" encoding="utf-8"?>
-<ds:datastoreItem xmlns:ds="http://schemas.openxmlformats.org/officeDocument/2006/customXml" ds:itemID="{BB1DF221-A70C-4715-BC0E-8B2E4FE4E136}">
+<ds:datastoreItem xmlns:ds="http://schemas.openxmlformats.org/officeDocument/2006/customXml" ds:itemID="{E15EF7EA-BFB2-45ED-9A82-3FE385C66DB4}">
   <ds:schemaRefs>
     <ds:schemaRef ds:uri="http://schemas.openxmlformats.org/officeDocument/2006/bibliography"/>
   </ds:schemaRefs>

</xml_diff>

<commit_message>
remove pdf-formatted document from repository move micro code gen to individual file. storage_t -> shared_ptr<storage_t> with the deleter for release used register. move some implementation from header to source
</commit_message>
<xml_diff>
--- a/sasl2/doc/How To Build A Practical Compiler.docx
+++ b/sasl2/doc/How To Build A Practical Compiler.docx
@@ -156,9 +156,6 @@
                 </w:rPr>
                 <w:alias w:val="副标题"/>
                 <w:id w:val="15524255"/>
-                <w:placeholder>
-                  <w:docPart w:val="E9AE225C04394B94B96F15A83E473478"/>
-                </w:placeholder>
                 <w:dataBinding w:prefixMappings="xmlns:ns0='http://schemas.openxmlformats.org/package/2006/metadata/core-properties' xmlns:ns1='http://purl.org/dc/elements/1.1/'" w:xpath="/ns0:coreProperties[1]/ns1:subject[1]" w:storeItemID="{6C3C8BC8-F283-45AE-878A-BAB7291924A1}"/>
                 <w:text/>
               </w:sdtPr>
@@ -2394,7 +2391,7 @@
             <v:stroke joinstyle="miter"/>
             <v:path gradientshapeok="t" o:connecttype="rect"/>
           </v:shapetype>
-          <v:shape id="_x0000_s2068" type="#_x0000_t202" style="width:250.1pt;height:134.2pt;mso-position-horizontal-relative:char;mso-position-vertical-relative:line;mso-width-relative:margin;mso-height-relative:margin">
+          <v:shape id="_x0000_s2070" type="#_x0000_t202" style="width:250.1pt;height:134.2pt;mso-position-horizontal-relative:char;mso-position-vertical-relative:line;mso-width-relative:margin;mso-height-relative:margin">
             <v:textbox>
               <w:txbxContent>
                 <w:p>
@@ -2688,7 +2685,7 @@
       </w:pPr>
       <w:r>
         <w:pict>
-          <v:shape id="_x0000_s2067" type="#_x0000_t202" style="width:309.05pt;height:207.9pt;mso-position-horizontal-relative:char;mso-position-vertical-relative:line;mso-width-relative:margin;mso-height-relative:margin">
+          <v:shape id="_x0000_s2069" type="#_x0000_t202" style="width:309.05pt;height:207.9pt;mso-position-horizontal-relative:char;mso-position-vertical-relative:line;mso-width-relative:margin;mso-height-relative:margin">
             <v:textbox>
               <w:txbxContent>
                 <w:p>
@@ -3545,7 +3542,7 @@
       </w:pPr>
       <w:r>
         <w:pict>
-          <v:shape id="_x0000_s2066" type="#_x0000_t202" style="width:293.35pt;height:89.55pt;mso-position-horizontal-relative:char;mso-position-vertical-relative:line;mso-width-relative:margin;mso-height-relative:margin">
+          <v:shape id="_x0000_s2068" type="#_x0000_t202" style="width:293.35pt;height:89.55pt;mso-position-horizontal-relative:char;mso-position-vertical-relative:line;mso-width-relative:margin;mso-height-relative:margin">
             <v:textbox>
               <w:txbxContent>
                 <w:p>
@@ -3796,7 +3793,7 @@
       </w:pPr>
       <w:r>
         <w:pict>
-          <v:shape id="_x0000_s2065" type="#_x0000_t202" style="width:180.55pt;height:100pt;mso-width-percent:400;mso-height-percent:200;mso-position-horizontal-relative:char;mso-position-vertical-relative:line;mso-width-percent:400;mso-height-percent:200;mso-width-relative:margin;mso-height-relative:margin">
+          <v:shape id="_x0000_s2067" type="#_x0000_t202" style="width:180.55pt;height:100pt;mso-width-percent:400;mso-height-percent:200;mso-position-horizontal-relative:char;mso-position-vertical-relative:line;mso-width-percent:400;mso-height-percent:200;mso-width-relative:margin;mso-height-relative:margin">
             <v:textbox style="mso-fit-shape-to-text:t">
               <w:txbxContent>
                 <w:p>
@@ -4079,7 +4076,7 @@
       </w:pPr>
       <w:r>
         <w:pict>
-          <v:shape id="_x0000_s2064" type="#_x0000_t202" style="width:324.65pt;height:167.75pt;mso-position-horizontal-relative:char;mso-position-vertical-relative:line;mso-width-relative:margin;mso-height-relative:margin">
+          <v:shape id="_x0000_s2066" type="#_x0000_t202" style="width:324.65pt;height:167.75pt;mso-position-horizontal-relative:char;mso-position-vertical-relative:line;mso-width-relative:margin;mso-height-relative:margin">
             <v:textbox>
               <w:txbxContent>
                 <w:p>
@@ -4668,7 +4665,7 @@
       </w:pPr>
       <w:r>
         <w:pict>
-          <v:shape id="_x0000_s2063" type="#_x0000_t202" style="width:356.4pt;height:280.35pt;mso-position-horizontal-relative:char;mso-position-vertical-relative:line;mso-width-relative:margin;mso-height-relative:margin">
+          <v:shape id="_x0000_s2065" type="#_x0000_t202" style="width:356.4pt;height:280.35pt;mso-position-horizontal-relative:char;mso-position-vertical-relative:line;mso-width-relative:margin;mso-height-relative:margin">
             <v:textbox>
               <w:txbxContent>
                 <w:p>
@@ -5817,7 +5814,7 @@
           <v:shape id="_x0000_i1031" type="#_x0000_t75" style="width:220.5pt;height:158.25pt" o:ole="">
             <v:imagedata r:id="rId31" o:title=""/>
           </v:shape>
-          <o:OLEObject Type="Embed" ProgID="Visio.Drawing.11" ShapeID="_x0000_i1031" DrawAspect="Content" ObjectID="_1322425611" r:id="rId32"/>
+          <o:OLEObject Type="Embed" ProgID="Visio.Drawing.11" ShapeID="_x0000_i1031" DrawAspect="Content" ObjectID="_1323375287" r:id="rId32"/>
         </w:object>
       </w:r>
     </w:p>
@@ -5940,7 +5937,7 @@
       </w:pPr>
       <w:r>
         <w:pict>
-          <v:shape id="_x0000_s2061" type="#_x0000_t202" style="width:330.1pt;height:138.35pt;mso-height-percent:200;mso-position-horizontal-relative:char;mso-position-vertical-relative:line;mso-height-percent:200;mso-width-relative:margin;mso-height-relative:margin">
+          <v:shape id="_x0000_s2063" type="#_x0000_t202" style="width:330.1pt;height:138.35pt;mso-height-percent:200;mso-position-horizontal-relative:char;mso-position-vertical-relative:line;mso-height-percent:200;mso-width-relative:margin;mso-height-relative:margin">
             <v:textbox style="mso-fit-shape-to-text:t">
               <w:txbxContent>
                 <w:p>
@@ -6394,7 +6391,7 @@
       </w:r>
       <w:r>
         <w:pict>
-          <v:shape id="_x0000_s2060" type="#_x0000_t202" style="width:329.65pt;height:89.45pt;mso-height-percent:200;mso-position-horizontal-relative:char;mso-position-vertical-relative:line;mso-height-percent:200;mso-width-relative:margin;mso-height-relative:margin">
+          <v:shape id="_x0000_s2062" type="#_x0000_t202" style="width:329.65pt;height:89.45pt;mso-height-percent:200;mso-position-horizontal-relative:char;mso-position-vertical-relative:line;mso-height-percent:200;mso-width-relative:margin;mso-height-relative:margin">
             <v:textbox style="mso-fit-shape-to-text:t">
               <w:txbxContent>
                 <w:p>
@@ -6578,7 +6575,7 @@
       </w:pPr>
       <w:r>
         <w:pict>
-          <v:shape id="_x0000_s2059" type="#_x0000_t202" style="width:334.6pt;height:56.85pt;mso-height-percent:200;mso-position-horizontal-relative:char;mso-position-vertical-relative:line;mso-height-percent:200;mso-width-relative:margin;mso-height-relative:margin">
+          <v:shape id="_x0000_s2061" type="#_x0000_t202" style="width:334.6pt;height:56.85pt;mso-height-percent:200;mso-position-horizontal-relative:char;mso-position-vertical-relative:line;mso-height-percent:200;mso-width-relative:margin;mso-height-relative:margin">
             <v:textbox style="mso-fit-shape-to-text:t">
               <w:txbxContent>
                 <w:p>
@@ -6759,7 +6756,7 @@
       </w:pPr>
       <w:r>
         <w:pict>
-          <v:shape id="_x0000_s2058" type="#_x0000_t202" style="width:405.7pt;height:170.95pt;mso-height-percent:200;mso-position-horizontal-relative:char;mso-position-vertical-relative:line;mso-height-percent:200;mso-width-relative:margin;mso-height-relative:margin">
+          <v:shape id="_x0000_s2060" type="#_x0000_t202" style="width:405.7pt;height:170.95pt;mso-height-percent:200;mso-position-horizontal-relative:char;mso-position-vertical-relative:line;mso-height-percent:200;mso-width-relative:margin;mso-height-relative:margin">
             <v:textbox style="mso-fit-shape-to-text:t">
               <w:txbxContent>
                 <w:p>
@@ -8122,8 +8119,8 @@
       </w:pPr>
       <w:r>
         <w:pict>
-          <v:shape id="_x0000_s2057" type="#_x0000_t202" style="width:165.05pt;height:49.05pt;mso-width-percent:400;mso-position-horizontal-relative:char;mso-position-vertical-relative:line;mso-width-percent:400;mso-width-relative:margin;mso-height-relative:margin">
-            <v:textbox style="mso-next-textbox:#_x0000_s2057">
+          <v:shape id="_x0000_s2059" type="#_x0000_t202" style="width:165.05pt;height:49.05pt;mso-width-percent:400;mso-position-horizontal-relative:char;mso-position-vertical-relative:line;mso-width-percent:400;mso-width-relative:margin;mso-height-relative:margin">
+            <v:textbox style="mso-next-textbox:#_x0000_s2059">
               <w:txbxContent>
                 <w:p>
                   <w:pPr>
@@ -8310,7 +8307,7 @@
       </w:pPr>
       <w:r>
         <w:pict>
-          <v:shape id="_x0000_s2056" type="#_x0000_t202" style="width:366.35pt;height:252.45pt;mso-height-percent:200;mso-position-horizontal-relative:char;mso-position-vertical-relative:line;mso-height-percent:200;mso-width-relative:margin;mso-height-relative:margin">
+          <v:shape id="_x0000_s2058" type="#_x0000_t202" style="width:366.35pt;height:252.45pt;mso-height-percent:200;mso-position-horizontal-relative:char;mso-position-vertical-relative:line;mso-height-percent:200;mso-width-relative:margin;mso-height-relative:margin">
             <v:textbox style="mso-fit-shape-to-text:t">
               <w:txbxContent>
                 <w:p>
@@ -8887,7 +8884,7 @@
       </w:pPr>
       <w:r>
         <w:pict>
-          <v:shape id="_x0000_s2055" type="#_x0000_t202" style="width:350.95pt;height:40.55pt;mso-height-percent:200;mso-position-horizontal-relative:char;mso-position-vertical-relative:line;mso-height-percent:200;mso-width-relative:margin;mso-height-relative:margin">
+          <v:shape id="_x0000_s2057" type="#_x0000_t202" style="width:350.95pt;height:40.55pt;mso-height-percent:200;mso-position-horizontal-relative:char;mso-position-vertical-relative:line;mso-height-percent:200;mso-width-relative:margin;mso-height-relative:margin">
             <v:textbox style="mso-fit-shape-to-text:t">
               <w:txbxContent>
                 <w:p>
@@ -9009,7 +9006,7 @@
       </w:pPr>
       <w:r>
         <w:pict>
-          <v:shape id="_x0000_s2054" type="#_x0000_t202" style="width:373.9pt;height:122.05pt;mso-height-percent:200;mso-position-horizontal-relative:char;mso-position-vertical-relative:line;mso-height-percent:200;mso-width-relative:margin;mso-height-relative:margin">
+          <v:shape id="_x0000_s2056" type="#_x0000_t202" style="width:373.9pt;height:122.05pt;mso-height-percent:200;mso-position-horizontal-relative:char;mso-position-vertical-relative:line;mso-height-percent:200;mso-width-relative:margin;mso-height-relative:margin">
             <v:textbox style="mso-fit-shape-to-text:t">
               <w:txbxContent>
                 <w:p>
@@ -9442,7 +9439,7 @@
       </w:pPr>
       <w:r>
         <w:pict>
-          <v:shape id="_x0000_s2053" type="#_x0000_t202" style="width:397.5pt;height:40.55pt;mso-height-percent:200;mso-position-horizontal-relative:char;mso-position-vertical-relative:line;mso-height-percent:200;mso-width-relative:margin;mso-height-relative:margin">
+          <v:shape id="_x0000_s2055" type="#_x0000_t202" style="width:397.5pt;height:40.55pt;mso-height-percent:200;mso-position-horizontal-relative:char;mso-position-vertical-relative:line;mso-height-percent:200;mso-width-relative:margin;mso-height-relative:margin">
             <v:textbox style="mso-fit-shape-to-text:t">
               <w:txbxContent>
                 <w:p>
@@ -10052,7 +10049,7 @@
       </w:pPr>
       <w:r>
         <w:pict>
-          <v:shape id="_x0000_s2052" type="#_x0000_t202" style="width:211.85pt;height:36.45pt;mso-height-percent:200;mso-position-horizontal-relative:char;mso-position-vertical-relative:line;mso-height-percent:200;mso-width-relative:margin;mso-height-relative:margin">
+          <v:shape id="_x0000_s2054" type="#_x0000_t202" style="width:211.85pt;height:36.45pt;mso-height-percent:200;mso-position-horizontal-relative:char;mso-position-vertical-relative:line;mso-height-percent:200;mso-width-relative:margin;mso-height-relative:margin">
             <v:textbox style="mso-fit-shape-to-text:t">
               <w:txbxContent>
                 <w:p>
@@ -10149,7 +10146,7 @@
       </w:pPr>
       <w:r>
         <w:pict>
-          <v:shape id="_x0000_s2051" type="#_x0000_t202" style="width:407.25pt;height:197.45pt;mso-position-horizontal-relative:char;mso-position-vertical-relative:line;mso-width-relative:margin;mso-height-relative:margin">
+          <v:shape id="_x0000_s2053" type="#_x0000_t202" style="width:407.25pt;height:197.45pt;mso-position-horizontal-relative:char;mso-position-vertical-relative:line;mso-width-relative:margin;mso-height-relative:margin">
             <v:textbox>
               <w:txbxContent>
                 <w:p>
@@ -10649,9 +10646,6 @@
       <w:pPr>
         <w:spacing w:before="163"/>
         <w:ind w:firstLine="480"/>
-        <w:rPr>
-          <w:rFonts w:hint="eastAsia"/>
-        </w:rPr>
       </w:pPr>
       <w:r>
         <w:rPr>
@@ -11040,7 +11034,7 @@
       </w:pPr>
       <w:r>
         <w:pict>
-          <v:shape id="_x0000_s2050" type="#_x0000_t202" style="width:390.8pt;height:260.9pt;mso-position-horizontal-relative:char;mso-position-vertical-relative:line;mso-width-relative:margin;mso-height-relative:margin">
+          <v:shape id="_x0000_s2052" type="#_x0000_t202" style="width:390.8pt;height:260.9pt;mso-position-horizontal-relative:char;mso-position-vertical-relative:line;mso-width-relative:margin;mso-height-relative:margin">
             <v:textbox>
               <w:txbxContent>
                 <w:p>
@@ -12417,9 +12411,6 @@
       <w:pPr>
         <w:spacing w:before="163"/>
         <w:ind w:firstLine="480"/>
-        <w:rPr>
-          <w:rFonts w:hint="eastAsia"/>
-        </w:rPr>
       </w:pPr>
       <w:r>
         <w:rPr>
@@ -12500,18 +12491,10 @@
         <w:spacing w:before="163"/>
         <w:ind w:firstLineChars="0" w:firstLine="0"/>
         <w:jc w:val="center"/>
-        <w:rPr>
-          <w:rFonts w:hint="eastAsia"/>
-        </w:rPr>
       </w:pPr>
       <w:r>
-        <w:rPr>
-          <w:noProof/>
-        </w:rPr>
-      </w:r>
-      <w:r>
         <w:pict>
-          <v:shape id="_x0000_s2070" type="#_x0000_t202" style="width:404.75pt;height:255pt;mso-position-horizontal-relative:char;mso-position-vertical-relative:line;mso-width-relative:margin;mso-height-relative:margin">
+          <v:shape id="_x0000_s2051" type="#_x0000_t202" style="width:404.75pt;height:255pt;mso-position-horizontal-relative:char;mso-position-vertical-relative:line;mso-width-relative:margin;mso-height-relative:margin">
             <v:textbox>
               <w:txbxContent>
                 <w:p>
@@ -12642,7 +12625,7 @@
                     <w:spacing w:beforeLines="0" w:line="240" w:lineRule="auto"/>
                     <w:ind w:firstLineChars="0" w:firstLine="0"/>
                     <w:rPr>
-                      <w:rFonts w:ascii="Courier New" w:hAnsi="Courier New" w:cs="Courier New" w:hint="eastAsia"/>
+                      <w:rFonts w:ascii="Courier New" w:hAnsi="Courier New" w:cs="Courier New"/>
                       <w:noProof/>
                       <w:kern w:val="0"/>
                       <w:sz w:val="18"/>
@@ -12679,7 +12662,7 @@
                     <w:spacing w:beforeLines="0" w:line="240" w:lineRule="auto"/>
                     <w:ind w:firstLineChars="0" w:firstLine="420"/>
                     <w:rPr>
-                      <w:rFonts w:ascii="Courier New" w:hAnsi="Courier New" w:cs="Courier New" w:hint="eastAsia"/>
+                      <w:rFonts w:ascii="Courier New" w:hAnsi="Courier New" w:cs="Courier New"/>
                       <w:noProof/>
                       <w:kern w:val="0"/>
                       <w:sz w:val="18"/>
@@ -12751,7 +12734,7 @@
                     <w:spacing w:beforeLines="0" w:line="240" w:lineRule="auto"/>
                     <w:ind w:firstLineChars="0" w:firstLine="0"/>
                     <w:rPr>
-                      <w:rFonts w:ascii="Courier New" w:hAnsi="Courier New" w:cs="Courier New" w:hint="eastAsia"/>
+                      <w:rFonts w:ascii="Courier New" w:hAnsi="Courier New" w:cs="Courier New"/>
                       <w:noProof/>
                       <w:kern w:val="0"/>
                       <w:sz w:val="18"/>
@@ -12819,7 +12802,7 @@
                     <w:spacing w:beforeLines="0" w:line="240" w:lineRule="auto"/>
                     <w:ind w:firstLineChars="0" w:firstLine="420"/>
                     <w:rPr>
-                      <w:rFonts w:ascii="Courier New" w:hAnsi="Courier New" w:cs="Courier New" w:hint="eastAsia"/>
+                      <w:rFonts w:ascii="Courier New" w:hAnsi="Courier New" w:cs="Courier New"/>
                       <w:noProof/>
                       <w:kern w:val="0"/>
                       <w:sz w:val="18"/>
@@ -13041,7 +13024,7 @@
                     <w:spacing w:beforeLines="0" w:line="240" w:lineRule="auto"/>
                     <w:ind w:firstLineChars="0" w:firstLine="0"/>
                     <w:rPr>
-                      <w:rFonts w:ascii="Courier New" w:hAnsi="Courier New" w:cs="Courier New" w:hint="eastAsia"/>
+                      <w:rFonts w:ascii="Courier New" w:hAnsi="Courier New" w:cs="Courier New"/>
                       <w:noProof/>
                       <w:kern w:val="0"/>
                       <w:sz w:val="18"/>
@@ -13204,9 +13187,6 @@
       <w:pPr>
         <w:spacing w:before="163"/>
         <w:ind w:firstLine="480"/>
-        <w:rPr>
-          <w:rFonts w:hint="eastAsia"/>
-        </w:rPr>
       </w:pPr>
       <w:r>
         <w:rPr>
@@ -13220,18 +13200,10 @@
         <w:spacing w:before="163"/>
         <w:ind w:firstLineChars="0" w:firstLine="0"/>
         <w:jc w:val="center"/>
-        <w:rPr>
-          <w:rFonts w:hint="eastAsia"/>
-        </w:rPr>
       </w:pPr>
       <w:r>
-        <w:rPr>
-          <w:noProof/>
-        </w:rPr>
-      </w:r>
-      <w:r>
         <w:pict>
-          <v:shape id="_x0000_s2071" type="#_x0000_t202" style="width:398.6pt;height:105.75pt;mso-height-percent:200;mso-position-horizontal-relative:char;mso-position-vertical-relative:line;mso-height-percent:200;mso-width-relative:margin;mso-height-relative:margin">
+          <v:shape id="_x0000_s2050" type="#_x0000_t202" style="width:398.6pt;height:105.75pt;mso-height-percent:200;mso-position-horizontal-relative:char;mso-position-vertical-relative:line;mso-height-percent:200;mso-width-relative:margin;mso-height-relative:margin">
             <v:textbox style="mso-fit-shape-to-text:t">
               <w:txbxContent>
                 <w:p>
@@ -13242,7 +13214,7 @@
                     <w:spacing w:beforeLines="0" w:line="240" w:lineRule="auto"/>
                     <w:ind w:firstLineChars="0" w:firstLine="0"/>
                     <w:rPr>
-                      <w:rFonts w:ascii="Courier New" w:hAnsi="Courier New" w:cs="Courier New" w:hint="eastAsia"/>
+                      <w:rFonts w:ascii="Courier New" w:hAnsi="Courier New" w:cs="Courier New"/>
                       <w:noProof/>
                       <w:color w:val="0000FF"/>
                       <w:kern w:val="0"/>
@@ -13280,7 +13252,7 @@
                     <w:spacing w:beforeLines="0" w:line="240" w:lineRule="auto"/>
                     <w:ind w:firstLineChars="0" w:firstLine="0"/>
                     <w:rPr>
-                      <w:rFonts w:ascii="Courier New" w:hAnsi="Courier New" w:cs="Courier New" w:hint="eastAsia"/>
+                      <w:rFonts w:ascii="Courier New" w:hAnsi="Courier New" w:cs="Courier New"/>
                       <w:noProof/>
                       <w:kern w:val="0"/>
                       <w:sz w:val="18"/>
@@ -13317,7 +13289,7 @@
                     <w:spacing w:beforeLines="0" w:line="240" w:lineRule="auto"/>
                     <w:ind w:firstLineChars="0" w:firstLine="0"/>
                     <w:rPr>
-                      <w:rFonts w:ascii="Courier New" w:hAnsi="Courier New" w:cs="Courier New" w:hint="eastAsia"/>
+                      <w:rFonts w:ascii="Courier New" w:hAnsi="Courier New" w:cs="Courier New"/>
                       <w:noProof/>
                       <w:kern w:val="0"/>
                       <w:sz w:val="18"/>
@@ -13385,7 +13357,7 @@
                     <w:spacing w:beforeLines="0" w:line="240" w:lineRule="auto"/>
                     <w:ind w:firstLineChars="0" w:firstLine="0"/>
                     <w:rPr>
-                      <w:rFonts w:ascii="Courier New" w:hAnsi="Courier New" w:cs="Courier New" w:hint="eastAsia"/>
+                      <w:rFonts w:ascii="Courier New" w:hAnsi="Courier New" w:cs="Courier New"/>
                       <w:noProof/>
                       <w:kern w:val="0"/>
                       <w:sz w:val="18"/>
@@ -13401,7 +13373,7 @@
                     <w:spacing w:beforeLines="0" w:line="240" w:lineRule="auto"/>
                     <w:ind w:firstLineChars="0" w:firstLine="0"/>
                     <w:rPr>
-                      <w:rFonts w:ascii="Courier New" w:hAnsi="Courier New" w:cs="Courier New" w:hint="eastAsia"/>
+                      <w:rFonts w:ascii="Courier New" w:hAnsi="Courier New" w:cs="Courier New"/>
                       <w:noProof/>
                       <w:kern w:val="0"/>
                       <w:sz w:val="18"/>
@@ -13427,7 +13399,7 @@
                     <w:spacing w:beforeLines="0" w:line="240" w:lineRule="auto"/>
                     <w:ind w:firstLineChars="0" w:firstLine="420"/>
                     <w:rPr>
-                      <w:rFonts w:ascii="Courier New" w:hAnsi="Courier New" w:cs="Courier New" w:hint="eastAsia"/>
+                      <w:rFonts w:ascii="Courier New" w:hAnsi="Courier New" w:cs="Courier New"/>
                       <w:noProof/>
                       <w:kern w:val="0"/>
                       <w:sz w:val="18"/>
@@ -13453,7 +13425,7 @@
                     <w:spacing w:beforeLines="0" w:line="240" w:lineRule="auto"/>
                     <w:ind w:firstLineChars="0" w:firstLine="420"/>
                     <w:rPr>
-                      <w:rFonts w:ascii="Courier New" w:hAnsi="Courier New" w:cs="Courier New" w:hint="eastAsia"/>
+                      <w:rFonts w:ascii="Courier New" w:hAnsi="Courier New" w:cs="Courier New"/>
                       <w:noProof/>
                       <w:kern w:val="0"/>
                       <w:sz w:val="18"/>
@@ -13479,7 +13451,7 @@
                     <w:spacing w:beforeLines="0" w:line="240" w:lineRule="auto"/>
                     <w:ind w:firstLineChars="0" w:firstLine="420"/>
                     <w:rPr>
-                      <w:rFonts w:ascii="Courier New" w:hAnsi="Courier New" w:cs="Courier New" w:hint="eastAsia"/>
+                      <w:rFonts w:ascii="Courier New" w:hAnsi="Courier New" w:cs="Courier New"/>
                       <w:noProof/>
                       <w:kern w:val="0"/>
                       <w:sz w:val="18"/>
@@ -13505,7 +13477,7 @@
                     <w:spacing w:beforeLines="0" w:line="240" w:lineRule="auto"/>
                     <w:ind w:firstLineChars="0" w:firstLine="420"/>
                     <w:rPr>
-                      <w:rFonts w:ascii="Courier New" w:hAnsi="Courier New" w:cs="Courier New" w:hint="eastAsia"/>
+                      <w:rFonts w:ascii="Courier New" w:hAnsi="Courier New" w:cs="Courier New"/>
                       <w:noProof/>
                       <w:kern w:val="0"/>
                       <w:sz w:val="18"/>
@@ -13520,17 +13492,7 @@
                       <w:sz w:val="18"/>
                       <w:szCs w:val="18"/>
                     </w:rPr>
-                    <w:t xml:space="preserve">g, </w:t>
-                  </w:r>
-                  <w:r>
-                    <w:rPr>
-                      <w:rFonts w:ascii="Courier New" w:hAnsi="Courier New" w:cs="Courier New"/>
-                      <w:noProof/>
-                      <w:kern w:val="0"/>
-                      <w:sz w:val="18"/>
-                      <w:szCs w:val="18"/>
-                    </w:rPr>
-                    <w:t>qi::in_state(</w:t>
+                    <w:t>g, qi::in_state(</w:t>
                   </w:r>
                   <w:r>
                     <w:rPr>
@@ -13605,9 +13567,6 @@
       <w:pPr>
         <w:spacing w:before="163"/>
         <w:ind w:firstLine="480"/>
-        <w:rPr>
-          <w:rFonts w:hint="eastAsia"/>
-        </w:rPr>
       </w:pPr>
       <w:r>
         <w:rPr>
@@ -13674,175 +13633,6 @@
           <w:rFonts w:hint="eastAsia"/>
         </w:rPr>
         <w:t>了。这样就达到了过滤掉空白符的目的。</w:t>
-      </w:r>
-    </w:p>
-    <w:p>
-      <w:pPr>
-        <w:spacing w:before="163"/>
-        <w:ind w:firstLine="480"/>
-        <w:rPr>
-          <w:rFonts w:hint="eastAsia"/>
-        </w:rPr>
-      </w:pPr>
-      <w:r>
-        <w:rPr>
-          <w:rFonts w:hint="eastAsia"/>
-        </w:rPr>
-        <w:t>不过呢，尽管我们</w:t>
-      </w:r>
-      <w:r>
-        <w:rPr>
-          <w:rFonts w:hint="eastAsia"/>
-        </w:rPr>
-        <w:t>parse</w:t>
-      </w:r>
-      <w:r>
-        <w:rPr>
-          <w:rFonts w:hint="eastAsia"/>
-        </w:rPr>
-        <w:t>通过了，但是仍然没有提取出我们想要的信息来。到目前为止，我们还没能让</w:t>
-      </w:r>
-      <w:r>
-        <w:rPr>
-          <w:rFonts w:hint="eastAsia"/>
-        </w:rPr>
-        <w:t>parser</w:t>
-      </w:r>
-      <w:r>
-        <w:rPr>
-          <w:rFonts w:hint="eastAsia"/>
-        </w:rPr>
-        <w:t>构造出咱们之前手工构建并传递给</w:t>
-      </w:r>
-      <w:r>
-        <w:rPr>
-          <w:rFonts w:hint="eastAsia"/>
-        </w:rPr>
-        <w:t>Code Generator</w:t>
-      </w:r>
-      <w:r>
-        <w:rPr>
-          <w:rFonts w:hint="eastAsia"/>
-        </w:rPr>
-        <w:t>的语法树来。这仍然是横亘在出埃及的我们面前的红海。</w:t>
-      </w:r>
-    </w:p>
-    <w:p>
-      <w:pPr>
-        <w:spacing w:before="163"/>
-        <w:ind w:firstLine="480"/>
-        <w:rPr>
-          <w:rFonts w:hint="eastAsia"/>
-        </w:rPr>
-      </w:pPr>
-      <w:r>
-        <w:rPr>
-          <w:rFonts w:hint="eastAsia"/>
-        </w:rPr>
-        <w:lastRenderedPageBreak/>
-        <w:t>下一次，我们将仍然相信</w:t>
-      </w:r>
-      <w:r>
-        <w:rPr>
-          <w:rFonts w:hint="eastAsia"/>
-        </w:rPr>
-        <w:t>Spirit</w:t>
-      </w:r>
-      <w:r>
-        <w:rPr>
-          <w:rFonts w:hint="eastAsia"/>
-        </w:rPr>
-        <w:t>这本</w:t>
-      </w:r>
-      <w:r>
-        <w:rPr>
-          <w:rFonts w:hint="eastAsia"/>
-        </w:rPr>
-        <w:t>Bible</w:t>
-      </w:r>
-      <w:r>
-        <w:rPr>
-          <w:rFonts w:hint="eastAsia"/>
-        </w:rPr>
-        <w:t>，相信它给我们的一</w:t>
-      </w:r>
-      <w:r>
-        <w:rPr>
-          <w:rFonts w:hint="eastAsia"/>
-        </w:rPr>
-        <w:t>章</w:t>
-      </w:r>
-      <w:r>
-        <w:rPr>
-          <w:rFonts w:hint="eastAsia"/>
-        </w:rPr>
-        <w:t>叫</w:t>
-      </w:r>
-      <w:r>
-        <w:rPr>
-          <w:rFonts w:hint="eastAsia"/>
-        </w:rPr>
-        <w:t xml:space="preserve"> </w:t>
-      </w:r>
-      <w:r>
-        <w:rPr>
-          <w:rFonts w:hint="eastAsia"/>
-        </w:rPr>
-        <w:t>“</w:t>
-      </w:r>
-      <w:r>
-        <w:rPr>
-          <w:rFonts w:hint="eastAsia"/>
-        </w:rPr>
-        <w:t>Semantic Action</w:t>
-      </w:r>
-      <w:r>
-        <w:rPr>
-          <w:rFonts w:hint="eastAsia"/>
-        </w:rPr>
-        <w:t>”的启示录</w:t>
-      </w:r>
-      <w:r>
-        <w:rPr>
-          <w:rFonts w:hint="eastAsia"/>
-        </w:rPr>
-        <w:t>。它将告诉我们，如何把</w:t>
-      </w:r>
-      <w:r>
-        <w:rPr>
-          <w:rFonts w:hint="eastAsia"/>
-        </w:rPr>
-        <w:t>Parser</w:t>
-      </w:r>
-      <w:r>
-        <w:rPr>
-          <w:rFonts w:hint="eastAsia"/>
-        </w:rPr>
-        <w:t>分析出的结果转化为我们要的语法树，</w:t>
-      </w:r>
-      <w:r>
-        <w:rPr>
-          <w:rFonts w:hint="eastAsia"/>
-        </w:rPr>
-        <w:t>以</w:t>
-      </w:r>
-      <w:r>
-        <w:rPr>
-          <w:rFonts w:hint="eastAsia"/>
-        </w:rPr>
-        <w:t>引领我们走向流</w:t>
-      </w:r>
-      <w:r>
-        <w:rPr>
-          <w:rFonts w:hint="eastAsia"/>
-        </w:rPr>
-        <w:t>OP CODE</w:t>
-      </w:r>
-      <w:r>
-        <w:rPr>
-          <w:rFonts w:hint="eastAsia"/>
-        </w:rPr>
-        <w:t>之地。</w:t>
       </w:r>
     </w:p>
     <w:p>
@@ -13854,40 +13644,802 @@
         <w:rPr>
           <w:rFonts w:hint="eastAsia"/>
         </w:rPr>
+        <w:t>不过呢，尽管我们</w:t>
+      </w:r>
+      <w:r>
+        <w:rPr>
+          <w:rFonts w:hint="eastAsia"/>
+        </w:rPr>
+        <w:t>parse</w:t>
+      </w:r>
+      <w:r>
+        <w:rPr>
+          <w:rFonts w:hint="eastAsia"/>
+        </w:rPr>
+        <w:t>通过了，但是仍然没有提取出我们想要的信息来。到目前为止，我们还没能让</w:t>
+      </w:r>
+      <w:r>
+        <w:rPr>
+          <w:rFonts w:hint="eastAsia"/>
+        </w:rPr>
+        <w:t>parser</w:t>
+      </w:r>
+      <w:r>
+        <w:rPr>
+          <w:rFonts w:hint="eastAsia"/>
+        </w:rPr>
+        <w:t>构造出咱们之前手工构建并传递给</w:t>
+      </w:r>
+      <w:r>
+        <w:rPr>
+          <w:rFonts w:hint="eastAsia"/>
+        </w:rPr>
+        <w:t>Code Generator</w:t>
+      </w:r>
+      <w:r>
+        <w:rPr>
+          <w:rFonts w:hint="eastAsia"/>
+        </w:rPr>
+        <w:t>的语法树来。这仍然是横亘在出埃及的我们面前的红海。</w:t>
+      </w:r>
+    </w:p>
+    <w:p>
+      <w:pPr>
+        <w:spacing w:before="163"/>
+        <w:ind w:firstLine="480"/>
+      </w:pPr>
+      <w:r>
+        <w:rPr>
+          <w:rFonts w:hint="eastAsia"/>
+        </w:rPr>
+        <w:lastRenderedPageBreak/>
+        <w:t>下一次，我们将仍然相信</w:t>
+      </w:r>
+      <w:r>
+        <w:rPr>
+          <w:rFonts w:hint="eastAsia"/>
+        </w:rPr>
+        <w:t>Spirit</w:t>
+      </w:r>
+      <w:r>
+        <w:rPr>
+          <w:rFonts w:hint="eastAsia"/>
+        </w:rPr>
+        <w:t>这本</w:t>
+      </w:r>
+      <w:r>
+        <w:rPr>
+          <w:rFonts w:hint="eastAsia"/>
+        </w:rPr>
+        <w:t>Bible</w:t>
+      </w:r>
+      <w:r>
+        <w:rPr>
+          <w:rFonts w:hint="eastAsia"/>
+        </w:rPr>
+        <w:t>，相信它给我们的一</w:t>
+      </w:r>
+      <w:r>
+        <w:rPr>
+          <w:rFonts w:hint="eastAsia"/>
+        </w:rPr>
+        <w:t>章</w:t>
+      </w:r>
+      <w:r>
+        <w:rPr>
+          <w:rFonts w:hint="eastAsia"/>
+        </w:rPr>
+        <w:t>叫</w:t>
+      </w:r>
+      <w:r>
+        <w:rPr>
+          <w:rFonts w:hint="eastAsia"/>
+        </w:rPr>
+        <w:t xml:space="preserve"> </w:t>
+      </w:r>
+      <w:r>
+        <w:rPr>
+          <w:rFonts w:hint="eastAsia"/>
+        </w:rPr>
+        <w:t>“</w:t>
+      </w:r>
+      <w:r>
+        <w:rPr>
+          <w:rFonts w:hint="eastAsia"/>
+        </w:rPr>
+        <w:t>Semantic Action</w:t>
+      </w:r>
+      <w:r>
+        <w:rPr>
+          <w:rFonts w:hint="eastAsia"/>
+        </w:rPr>
+        <w:t>”的启示录</w:t>
+      </w:r>
+      <w:r>
+        <w:rPr>
+          <w:rFonts w:hint="eastAsia"/>
+        </w:rPr>
+        <w:t>。它将告诉我们，如何把</w:t>
+      </w:r>
+      <w:r>
+        <w:rPr>
+          <w:rFonts w:hint="eastAsia"/>
+        </w:rPr>
+        <w:t>Parser</w:t>
+      </w:r>
+      <w:r>
+        <w:rPr>
+          <w:rFonts w:hint="eastAsia"/>
+        </w:rPr>
+        <w:t>分析出的结果转化为我们要的语法树，</w:t>
+      </w:r>
+      <w:r>
+        <w:rPr>
+          <w:rFonts w:hint="eastAsia"/>
+        </w:rPr>
+        <w:t>以</w:t>
+      </w:r>
+      <w:r>
+        <w:rPr>
+          <w:rFonts w:hint="eastAsia"/>
+        </w:rPr>
+        <w:t>引领我们走向流</w:t>
+      </w:r>
+      <w:r>
+        <w:rPr>
+          <w:rFonts w:hint="eastAsia"/>
+        </w:rPr>
+        <w:t>OP CODE</w:t>
+      </w:r>
+      <w:r>
+        <w:rPr>
+          <w:rFonts w:hint="eastAsia"/>
+        </w:rPr>
+        <w:t>之地。</w:t>
+      </w:r>
+    </w:p>
+    <w:p>
+      <w:pPr>
+        <w:spacing w:before="163"/>
+        <w:ind w:firstLine="482"/>
+        <w:rPr>
+          <w:b/>
+          <w:color w:val="FF0000"/>
+        </w:rPr>
+      </w:pPr>
+      <w:r>
+        <w:rPr>
+          <w:rFonts w:hint="eastAsia"/>
+          <w:b/>
+          <w:color w:val="FF0000"/>
+        </w:rPr>
         <w:t xml:space="preserve">God bless programmers </w:t>
       </w:r>
       <w:r>
+        <w:rPr>
+          <w:b/>
+          <w:color w:val="FF0000"/>
+        </w:rPr>
         <w:t xml:space="preserve">and p2p sites </w:t>
       </w:r>
       <w:r>
         <w:rPr>
           <w:rFonts w:hint="eastAsia"/>
-        </w:rPr>
-        <w:t>except gfw</w:t>
-      </w:r>
-      <w:r>
+          <w:b/>
+          <w:color w:val="FF0000"/>
+        </w:rPr>
+        <w:t xml:space="preserve">except </w:t>
+      </w:r>
+      <w:r>
+        <w:rPr>
+          <w:rFonts w:hint="eastAsia"/>
+          <w:b/>
+          <w:color w:val="FF0000"/>
+        </w:rPr>
+        <w:t>GFW</w:t>
+      </w:r>
+      <w:r>
+        <w:rPr>
+          <w:b/>
+          <w:color w:val="FF0000"/>
+        </w:rPr>
         <w:t>’</w:t>
       </w:r>
       <w:r>
         <w:rPr>
           <w:rFonts w:hint="eastAsia"/>
-        </w:rPr>
-        <w:t>s developers</w:t>
-      </w:r>
-      <w:r>
-        <w:rPr>
-          <w:rFonts w:hint="eastAsia"/>
+          <w:b/>
+          <w:color w:val="FF0000"/>
+        </w:rPr>
+        <w:t>s</w:t>
+      </w:r>
+      <w:r>
+        <w:rPr>
+          <w:rFonts w:hint="eastAsia"/>
+          <w:b/>
+          <w:color w:val="FF0000"/>
+        </w:rPr>
+        <w:t xml:space="preserve"> developers</w:t>
+      </w:r>
+      <w:r>
+        <w:rPr>
+          <w:rFonts w:hint="eastAsia"/>
+          <w:b/>
+          <w:color w:val="FF0000"/>
         </w:rPr>
         <w:t xml:space="preserve"> and </w:t>
       </w:r>
       <w:r>
+        <w:rPr>
+          <w:b/>
+          <w:color w:val="FF0000"/>
+        </w:rPr>
         <w:t>Cisco</w:t>
       </w:r>
       <w:r>
         <w:rPr>
           <w:rFonts w:hint="eastAsia"/>
+          <w:b/>
+          <w:color w:val="FF0000"/>
         </w:rPr>
         <w:t>. Amen.</w:t>
+      </w:r>
+    </w:p>
+    <w:p>
+      <w:pPr>
+        <w:pStyle w:val="1"/>
+        <w:spacing w:before="163"/>
+      </w:pPr>
+      <w:r>
+        <w:rPr>
+          <w:rFonts w:hint="eastAsia"/>
+        </w:rPr>
+        <w:t>语义：从</w:t>
+      </w:r>
+      <w:r>
+        <w:rPr>
+          <w:rFonts w:hint="eastAsia"/>
+        </w:rPr>
+        <w:t>分析树</w:t>
+      </w:r>
+      <w:r>
+        <w:rPr>
+          <w:rFonts w:hint="eastAsia"/>
+        </w:rPr>
+        <w:t>到</w:t>
+      </w:r>
+      <w:r>
+        <w:rPr>
+          <w:rFonts w:hint="eastAsia"/>
+        </w:rPr>
+        <w:t>语法树</w:t>
+      </w:r>
+      <w:r>
+        <w:rPr>
+          <w:rFonts w:hint="eastAsia"/>
+        </w:rPr>
+        <w:t>（一）</w:t>
+      </w:r>
+    </w:p>
+    <w:p>
+      <w:pPr>
+        <w:spacing w:before="163"/>
+        <w:ind w:firstLine="480"/>
+        <w:rPr>
+          <w:rFonts w:hint="eastAsia"/>
+        </w:rPr>
+      </w:pPr>
+      <w:r>
+        <w:rPr>
+          <w:rFonts w:hint="eastAsia"/>
+        </w:rPr>
+        <w:t>在</w:t>
+      </w:r>
+      <w:r>
+        <w:rPr>
+          <w:rFonts w:hint="eastAsia"/>
+        </w:rPr>
+        <w:t>1-7</w:t>
+      </w:r>
+      <w:r>
+        <w:rPr>
+          <w:rFonts w:hint="eastAsia"/>
+        </w:rPr>
+        <w:t>章里，我们已经建立了一个编译器所需要的绝大部分环节：词法分析、语法分析、代码生成、代码执行。</w:t>
+      </w:r>
+      <w:r>
+        <w:rPr>
+          <w:rFonts w:hint="eastAsia"/>
+        </w:rPr>
+        <w:t>前两个阶段，将会生成分析树（</w:t>
+      </w:r>
+      <w:r>
+        <w:rPr>
+          <w:rFonts w:hint="eastAsia"/>
+        </w:rPr>
+        <w:t>Parse Tree</w:t>
+      </w:r>
+      <w:r>
+        <w:rPr>
+          <w:rFonts w:hint="eastAsia"/>
+        </w:rPr>
+        <w:t>）后两个阶段，则是用语法树生成的。我们多希望语法分析后的分析树，直接就能用作语法树啊！</w:t>
+      </w:r>
+    </w:p>
+    <w:p>
+      <w:pPr>
+        <w:spacing w:before="163"/>
+        <w:ind w:firstLine="480"/>
+        <w:rPr>
+          <w:rFonts w:hint="eastAsia"/>
+        </w:rPr>
+      </w:pPr>
+      <w:r>
+        <w:rPr>
+          <w:rFonts w:hint="eastAsia"/>
+        </w:rPr>
+        <w:t>从结构上看，分析树和语法树几乎是如出一辙的。只可惜，如果我们再仔细的观察会发现，从分析树到语法树有一条深深的鸿沟。是的，你猜得没错，这条鸿沟，就是</w:t>
+      </w:r>
+      <w:r>
+        <w:rPr>
+          <w:rFonts w:hint="eastAsia"/>
+          <w:b/>
+        </w:rPr>
+        <w:t>语义</w:t>
+      </w:r>
+      <w:r>
+        <w:rPr>
+          <w:rFonts w:hint="eastAsia"/>
+        </w:rPr>
+        <w:t>。</w:t>
+      </w:r>
+      <w:r>
+        <w:rPr>
+          <w:rFonts w:hint="eastAsia"/>
+        </w:rPr>
+        <w:t>只要有了语义，我们就可以将我们的分析树，变成可以产生代码的语法树。</w:t>
+      </w:r>
+    </w:p>
+    <w:p>
+      <w:pPr>
+        <w:spacing w:before="163"/>
+        <w:ind w:firstLine="480"/>
+      </w:pPr>
+      <w:r>
+        <w:rPr>
+          <w:rFonts w:hint="eastAsia"/>
+        </w:rPr>
+        <w:t>本质上讲，语法树（</w:t>
+      </w:r>
+      <w:r>
+        <w:rPr>
+          <w:rFonts w:hint="eastAsia"/>
+        </w:rPr>
+        <w:t>Syntax Tree</w:t>
+      </w:r>
+      <w:r>
+        <w:rPr>
+          <w:rFonts w:hint="eastAsia"/>
+        </w:rPr>
+        <w:t>）是含有语义的。仍然用</w:t>
+      </w:r>
+      <w:r>
+        <w:rPr>
+          <w:rFonts w:hint="eastAsia"/>
+        </w:rPr>
+        <w:t>A+B</w:t>
+      </w:r>
+      <w:r>
+        <w:rPr>
+          <w:rFonts w:hint="eastAsia"/>
+        </w:rPr>
+        <w:t>这个表达式</w:t>
+      </w:r>
+      <w:r>
+        <w:rPr>
+          <w:rFonts w:hint="eastAsia"/>
+        </w:rPr>
+        <w:t>的语法树</w:t>
+      </w:r>
+      <w:r>
+        <w:rPr>
+          <w:rFonts w:hint="eastAsia"/>
+        </w:rPr>
+        <w:t>来举例子。在这里，</w:t>
+      </w:r>
+      <w:r>
+        <w:rPr>
+          <w:rFonts w:hint="eastAsia"/>
+        </w:rPr>
+        <w:t>A</w:t>
+      </w:r>
+      <w:r>
+        <w:rPr>
+          <w:rFonts w:hint="eastAsia"/>
+        </w:rPr>
+        <w:t>和</w:t>
+      </w:r>
+      <w:r>
+        <w:rPr>
+          <w:rFonts w:hint="eastAsia"/>
+        </w:rPr>
+        <w:t>B</w:t>
+      </w:r>
+      <w:r>
+        <w:rPr>
+          <w:rFonts w:hint="eastAsia"/>
+        </w:rPr>
+        <w:t>都是一个</w:t>
+      </w:r>
+      <w:r>
+        <w:rPr>
+          <w:rFonts w:hint="eastAsia"/>
+        </w:rPr>
+        <w:t>Int32</w:t>
+      </w:r>
+      <w:r>
+        <w:rPr>
+          <w:rFonts w:hint="eastAsia"/>
+        </w:rPr>
+        <w:t>的常量，例如我们这里</w:t>
+      </w:r>
+      <w:r>
+        <w:rPr>
+          <w:rFonts w:hint="eastAsia"/>
+        </w:rPr>
+        <w:t>A</w:t>
+      </w:r>
+      <w:r>
+        <w:rPr>
+          <w:rFonts w:hint="eastAsia"/>
+        </w:rPr>
+        <w:t>是</w:t>
+      </w:r>
+      <w:r>
+        <w:rPr>
+          <w:rFonts w:hint="eastAsia"/>
+        </w:rPr>
+        <w:t>5</w:t>
+      </w:r>
+      <w:r>
+        <w:rPr>
+          <w:rFonts w:hint="eastAsia"/>
+        </w:rPr>
+        <w:t>，</w:t>
+      </w:r>
+      <w:r>
+        <w:rPr>
+          <w:rFonts w:hint="eastAsia"/>
+        </w:rPr>
+        <w:t>B</w:t>
+      </w:r>
+      <w:r>
+        <w:rPr>
+          <w:rFonts w:hint="eastAsia"/>
+        </w:rPr>
+        <w:t>是</w:t>
+      </w:r>
+      <w:r>
+        <w:rPr>
+          <w:rFonts w:hint="eastAsia"/>
+        </w:rPr>
+        <w:t>10</w:t>
+      </w:r>
+      <w:r>
+        <w:rPr>
+          <w:rFonts w:hint="eastAsia"/>
+        </w:rPr>
+        <w:t>。这个语法树里面</w:t>
+      </w:r>
+      <w:r>
+        <w:rPr>
+          <w:rFonts w:hint="eastAsia"/>
+        </w:rPr>
+        <w:t>A</w:t>
+      </w:r>
+      <w:r>
+        <w:rPr>
+          <w:rFonts w:hint="eastAsia"/>
+        </w:rPr>
+        <w:t>节点，它具有以下的语义：</w:t>
+      </w:r>
+    </w:p>
+    <w:p>
+      <w:pPr>
+        <w:pStyle w:val="a7"/>
+        <w:numPr>
+          <w:ilvl w:val="0"/>
+          <w:numId w:val="11"/>
+        </w:numPr>
+        <w:spacing w:before="163"/>
+        <w:ind w:firstLineChars="0"/>
+      </w:pPr>
+      <w:r>
+        <w:t>A</w:t>
+      </w:r>
+      <w:r>
+        <w:rPr>
+          <w:rFonts w:hint="eastAsia"/>
+        </w:rPr>
+        <w:t>是一个常量。</w:t>
+      </w:r>
+    </w:p>
+    <w:p>
+      <w:pPr>
+        <w:pStyle w:val="a7"/>
+        <w:numPr>
+          <w:ilvl w:val="0"/>
+          <w:numId w:val="11"/>
+        </w:numPr>
+        <w:spacing w:before="163"/>
+        <w:ind w:firstLineChars="0"/>
+      </w:pPr>
+      <w:r>
+        <w:rPr>
+          <w:rFonts w:hint="eastAsia"/>
+        </w:rPr>
+        <w:t>A</w:t>
+      </w:r>
+      <w:r>
+        <w:rPr>
+          <w:rFonts w:hint="eastAsia"/>
+        </w:rPr>
+        <w:t>是一个整型值。</w:t>
+      </w:r>
+    </w:p>
+    <w:p>
+      <w:pPr>
+        <w:pStyle w:val="a7"/>
+        <w:numPr>
+          <w:ilvl w:val="0"/>
+          <w:numId w:val="11"/>
+        </w:numPr>
+        <w:spacing w:before="163"/>
+        <w:ind w:firstLineChars="0"/>
+      </w:pPr>
+      <w:r>
+        <w:rPr>
+          <w:rFonts w:hint="eastAsia"/>
+        </w:rPr>
+        <w:t>A</w:t>
+      </w:r>
+      <w:r>
+        <w:rPr>
+          <w:rFonts w:hint="eastAsia"/>
+        </w:rPr>
+        <w:t>是</w:t>
+      </w:r>
+      <w:r>
+        <w:rPr>
+          <w:rFonts w:hint="eastAsia"/>
+        </w:rPr>
+        <w:t>5</w:t>
+      </w:r>
+      <w:r>
+        <w:rPr>
+          <w:rFonts w:hint="eastAsia"/>
+        </w:rPr>
+        <w:t>。</w:t>
+      </w:r>
+    </w:p>
+    <w:p>
+      <w:pPr>
+        <w:spacing w:before="163"/>
+        <w:ind w:firstLine="480"/>
+      </w:pPr>
+      <w:r>
+        <w:rPr>
+          <w:rFonts w:hint="eastAsia"/>
+        </w:rPr>
+        <w:t>这些</w:t>
+      </w:r>
+      <w:r>
+        <w:rPr>
+          <w:rFonts w:hint="eastAsia"/>
+        </w:rPr>
+        <w:t>语义</w:t>
+      </w:r>
+      <w:r>
+        <w:rPr>
+          <w:rFonts w:hint="eastAsia"/>
+        </w:rPr>
+        <w:t>信息在</w:t>
+      </w:r>
+      <w:r>
+        <w:rPr>
+          <w:rFonts w:hint="eastAsia"/>
+        </w:rPr>
+        <w:t>语法树里面都具备，而在语法分析之后的分析树里面，只有“</w:t>
+      </w:r>
+      <w:r>
+        <w:rPr>
+          <w:rFonts w:hint="eastAsia"/>
+        </w:rPr>
+        <w:t>5</w:t>
+      </w:r>
+      <w:r>
+        <w:rPr>
+          <w:rFonts w:hint="eastAsia"/>
+        </w:rPr>
+        <w:t>”这样一个字符串。所以实际上，从分析树到语法树的建立，还需要经历一个附加语义的过程。</w:t>
+      </w:r>
+    </w:p>
+    <w:p>
+      <w:pPr>
+        <w:spacing w:before="163"/>
+        <w:ind w:firstLine="480"/>
+      </w:pPr>
+      <w:r>
+        <w:rPr>
+          <w:rFonts w:hint="eastAsia"/>
+        </w:rPr>
+        <w:t>在一个常见的编译流程里，语义分析</w:t>
+      </w:r>
+      <w:r>
+        <w:rPr>
+          <w:rFonts w:hint="eastAsia"/>
+        </w:rPr>
+        <w:t>可以</w:t>
+      </w:r>
+      <w:r>
+        <w:rPr>
+          <w:rFonts w:hint="eastAsia"/>
+        </w:rPr>
+        <w:t>分为两个部分。其中一部分会跟随在词法和语法分析中，用于解析一些最基本的语义。例如输入的是不是关键字啦，是不是字面量啦，是不是运算符啦一类的信息，这些语义信息还可能用来指导后一阶段的语法分析。</w:t>
+      </w:r>
+    </w:p>
+    <w:p>
+      <w:pPr>
+        <w:spacing w:before="163"/>
+        <w:ind w:firstLine="480"/>
+        <w:rPr>
+          <w:rFonts w:hint="eastAsia"/>
+        </w:rPr>
+      </w:pPr>
+      <w:r>
+        <w:rPr>
+          <w:rFonts w:hint="eastAsia"/>
+        </w:rPr>
+        <w:t>还有一个部分就是例如类型推导、符号设置、函数签名分析一类的语义分析。</w:t>
+      </w:r>
+      <w:r>
+        <w:rPr>
+          <w:rFonts w:hint="eastAsia"/>
+        </w:rPr>
+        <w:lastRenderedPageBreak/>
+        <w:t>这些分析的结果通常并不影响语法树的结构，而放在语法分析阶段又会增加分析的复杂度。这一类的语义分析，通常是在语法树建立好之后，再来对语法树进行进一步的分析，将语法树上的语义信息补完。</w:t>
+      </w:r>
+    </w:p>
+    <w:p>
+      <w:pPr>
+        <w:spacing w:before="163"/>
+        <w:ind w:firstLine="480"/>
+        <w:rPr>
+          <w:rFonts w:hint="eastAsia"/>
+        </w:rPr>
+      </w:pPr>
+      <w:r>
+        <w:rPr>
+          <w:rFonts w:hint="eastAsia"/>
+        </w:rPr>
+        <w:t>在</w:t>
+      </w:r>
+      <w:r>
+        <w:rPr>
+          <w:rFonts w:hint="eastAsia"/>
+        </w:rPr>
+        <w:t>SASL</w:t>
+      </w:r>
+      <w:r>
+        <w:rPr>
+          <w:rFonts w:hint="eastAsia"/>
+        </w:rPr>
+        <w:t>里，我们将语法树的建立分成三个步骤。</w:t>
+      </w:r>
+    </w:p>
+    <w:p>
+      <w:pPr>
+        <w:spacing w:before="163"/>
+        <w:ind w:firstLine="480"/>
+        <w:rPr>
+          <w:rFonts w:hint="eastAsia"/>
+        </w:rPr>
+      </w:pPr>
+      <w:r>
+        <w:rPr>
+          <w:rFonts w:hint="eastAsia"/>
+        </w:rPr>
+        <w:t>第一步，在词法分析和语法分析的同时，进行简单的语义解析</w:t>
+      </w:r>
+      <w:r>
+        <w:rPr>
+          <w:rFonts w:hint="eastAsia"/>
+        </w:rPr>
+        <w:t>。包括字面值、操作符、关键字的提取等。这些一方面是语义，一方面也是为了语法分析服务的。</w:t>
+      </w:r>
+    </w:p>
+    <w:p>
+      <w:pPr>
+        <w:spacing w:before="163"/>
+        <w:ind w:firstLine="480"/>
+        <w:rPr>
+          <w:rFonts w:hint="eastAsia"/>
+        </w:rPr>
+      </w:pPr>
+      <w:r>
+        <w:rPr>
+          <w:rFonts w:hint="eastAsia"/>
+        </w:rPr>
+        <w:t>第二步，我们将语法分析得出来的分析树，转换成我们需要的语法树的形式。我们的语法树上，拥有一些属性</w:t>
+      </w:r>
+      <w:r>
+        <w:rPr>
+          <w:rFonts w:hint="eastAsia"/>
+        </w:rPr>
+        <w:t>。通过</w:t>
+      </w:r>
+      <w:r>
+        <w:rPr>
+          <w:rFonts w:hint="eastAsia"/>
+        </w:rPr>
+        <w:t>这些属性</w:t>
+      </w:r>
+      <w:r>
+        <w:rPr>
+          <w:rFonts w:hint="eastAsia"/>
+        </w:rPr>
+        <w:t>可以</w:t>
+      </w:r>
+      <w:r>
+        <w:rPr>
+          <w:rFonts w:hint="eastAsia"/>
+        </w:rPr>
+        <w:t>给语法树节点上附加</w:t>
+      </w:r>
+      <w:r>
+        <w:rPr>
+          <w:rFonts w:hint="eastAsia"/>
+        </w:rPr>
+        <w:t>产生代码所必须的</w:t>
+      </w:r>
+      <w:r>
+        <w:rPr>
+          <w:rFonts w:hint="eastAsia"/>
+        </w:rPr>
+        <w:t>语义。</w:t>
+      </w:r>
+    </w:p>
+    <w:p>
+      <w:pPr>
+        <w:spacing w:before="163"/>
+        <w:ind w:firstLine="480"/>
+        <w:rPr>
+          <w:rFonts w:hint="eastAsia"/>
+        </w:rPr>
+      </w:pPr>
+      <w:r>
+        <w:rPr>
+          <w:rFonts w:hint="eastAsia"/>
+        </w:rPr>
+        <w:t>第三步，遍历语法树，填充语义，执行一些准备工作。</w:t>
+      </w:r>
+    </w:p>
+    <w:p>
+      <w:pPr>
+        <w:spacing w:before="163"/>
+        <w:ind w:firstLine="480"/>
+      </w:pPr>
+      <w:r>
+        <w:rPr>
+          <w:rFonts w:hint="eastAsia"/>
+        </w:rPr>
+        <w:t>这样，我们就建立了一颗可以被</w:t>
+      </w:r>
+      <w:r>
+        <w:rPr>
+          <w:rFonts w:hint="eastAsia"/>
+        </w:rPr>
+        <w:t>代码生成工具所识别的语法树。</w:t>
       </w:r>
     </w:p>
     <w:sectPr>
@@ -14118,56 +14670,6 @@
       <w:ind w:firstLineChars="0" w:firstLine="0"/>
       <w:jc w:val="left"/>
     </w:pPr>
-    <w:sdt>
-      <w:sdtPr>
-        <w:rPr>
-          <w:rFonts w:hint="eastAsia"/>
-        </w:rPr>
-        <w:id w:val="734385"/>
-        <w:docPartObj>
-          <w:docPartGallery w:val="Watermarks"/>
-          <w:docPartUnique/>
-        </w:docPartObj>
-      </w:sdtPr>
-      <w:sdtContent>
-        <w:r>
-          <w:rPr>
-            <w:noProof/>
-          </w:rPr>
-          <w:pict>
-            <v:shapetype id="_x0000_t136" coordsize="21600,21600" o:spt="136" adj="10800" path="m@7,l@8,m@5,21600l@6,21600e">
-              <v:formulas>
-                <v:f eqn="sum #0 0 10800"/>
-                <v:f eqn="prod #0 2 1"/>
-                <v:f eqn="sum 21600 0 @1"/>
-                <v:f eqn="sum 0 0 @2"/>
-                <v:f eqn="sum 21600 0 @3"/>
-                <v:f eqn="if @0 @3 0"/>
-                <v:f eqn="if @0 21600 @1"/>
-                <v:f eqn="if @0 0 @2"/>
-                <v:f eqn="if @0 @4 21600"/>
-                <v:f eqn="mid @5 @6"/>
-                <v:f eqn="mid @8 @5"/>
-                <v:f eqn="mid @7 @8"/>
-                <v:f eqn="mid @6 @7"/>
-                <v:f eqn="sum @6 0 @5"/>
-              </v:formulas>
-              <v:path textpathok="t" o:connecttype="custom" o:connectlocs="@9,0;@10,10800;@11,21600;@12,10800" o:connectangles="270,180,90,0"/>
-              <v:textpath on="t" fitshape="t"/>
-              <v:handles>
-                <v:h position="#0,bottomRight" xrange="6629,14971"/>
-              </v:handles>
-              <o:lock v:ext="edit" text="t" shapetype="t"/>
-            </v:shapetype>
-            <v:shape id="PowerPlusWaterMarkObject2922914" o:spid="_x0000_s1025" type="#_x0000_t136" style="position:absolute;margin-left:0;margin-top:0;width:551pt;height:34.4pt;rotation:315;z-index:-251658752;mso-position-horizontal:center;mso-position-horizontal-relative:margin;mso-position-vertical:center;mso-position-vertical-relative:margin" o:allowincell="f" fillcolor="#a7a7a7 [2412]" stroked="f">
-              <v:fill opacity=".5"/>
-              <v:textpath style="font-family:&quot;Kozuka Mincho Pro B&quot;;font-size:1pt;v-text-reverse:t" string="SoftArt Development Group"/>
-              <w10:wrap anchorx="margin" anchory="margin"/>
-            </v:shape>
-          </w:pict>
-        </w:r>
-      </w:sdtContent>
-    </w:sdt>
     <w:r>
       <w:ptab w:relativeTo="margin" w:alignment="center" w:leader="none"/>
     </w:r>
@@ -14185,7 +14687,7 @@
         <w:rPr>
           <w:noProof/>
         </w:rPr>
-        <w:t>- 15 -</w:t>
+        <w:t>- 19 -</w:t>
       </w:r>
     </w:fldSimple>
   </w:p>
@@ -15260,6 +15762,119 @@
       </w:pPr>
     </w:lvl>
   </w:abstractNum>
+  <w:abstractNum w:abstractNumId="10">
+    <w:nsid w:val="639057BC"/>
+    <w:multiLevelType w:val="hybridMultilevel"/>
+    <w:tmpl w:val="1C22C0BA"/>
+    <w:lvl w:ilvl="0" w:tplc="04090001">
+      <w:start w:val="1"/>
+      <w:numFmt w:val="bullet"/>
+      <w:lvlText w:val=""/>
+      <w:lvlJc w:val="left"/>
+      <w:pPr>
+        <w:ind w:left="900" w:hanging="420"/>
+      </w:pPr>
+      <w:rPr>
+        <w:rFonts w:ascii="Wingdings" w:hAnsi="Wingdings" w:hint="default"/>
+      </w:rPr>
+    </w:lvl>
+    <w:lvl w:ilvl="1" w:tplc="04090003" w:tentative="1">
+      <w:start w:val="1"/>
+      <w:numFmt w:val="bullet"/>
+      <w:lvlText w:val=""/>
+      <w:lvlJc w:val="left"/>
+      <w:pPr>
+        <w:ind w:left="1320" w:hanging="420"/>
+      </w:pPr>
+      <w:rPr>
+        <w:rFonts w:ascii="Wingdings" w:hAnsi="Wingdings" w:hint="default"/>
+      </w:rPr>
+    </w:lvl>
+    <w:lvl w:ilvl="2" w:tplc="04090005" w:tentative="1">
+      <w:start w:val="1"/>
+      <w:numFmt w:val="bullet"/>
+      <w:lvlText w:val=""/>
+      <w:lvlJc w:val="left"/>
+      <w:pPr>
+        <w:ind w:left="1740" w:hanging="420"/>
+      </w:pPr>
+      <w:rPr>
+        <w:rFonts w:ascii="Wingdings" w:hAnsi="Wingdings" w:hint="default"/>
+      </w:rPr>
+    </w:lvl>
+    <w:lvl w:ilvl="3" w:tplc="04090001" w:tentative="1">
+      <w:start w:val="1"/>
+      <w:numFmt w:val="bullet"/>
+      <w:lvlText w:val=""/>
+      <w:lvlJc w:val="left"/>
+      <w:pPr>
+        <w:ind w:left="2160" w:hanging="420"/>
+      </w:pPr>
+      <w:rPr>
+        <w:rFonts w:ascii="Wingdings" w:hAnsi="Wingdings" w:hint="default"/>
+      </w:rPr>
+    </w:lvl>
+    <w:lvl w:ilvl="4" w:tplc="04090003" w:tentative="1">
+      <w:start w:val="1"/>
+      <w:numFmt w:val="bullet"/>
+      <w:lvlText w:val=""/>
+      <w:lvlJc w:val="left"/>
+      <w:pPr>
+        <w:ind w:left="2580" w:hanging="420"/>
+      </w:pPr>
+      <w:rPr>
+        <w:rFonts w:ascii="Wingdings" w:hAnsi="Wingdings" w:hint="default"/>
+      </w:rPr>
+    </w:lvl>
+    <w:lvl w:ilvl="5" w:tplc="04090005" w:tentative="1">
+      <w:start w:val="1"/>
+      <w:numFmt w:val="bullet"/>
+      <w:lvlText w:val=""/>
+      <w:lvlJc w:val="left"/>
+      <w:pPr>
+        <w:ind w:left="3000" w:hanging="420"/>
+      </w:pPr>
+      <w:rPr>
+        <w:rFonts w:ascii="Wingdings" w:hAnsi="Wingdings" w:hint="default"/>
+      </w:rPr>
+    </w:lvl>
+    <w:lvl w:ilvl="6" w:tplc="04090001" w:tentative="1">
+      <w:start w:val="1"/>
+      <w:numFmt w:val="bullet"/>
+      <w:lvlText w:val=""/>
+      <w:lvlJc w:val="left"/>
+      <w:pPr>
+        <w:ind w:left="3420" w:hanging="420"/>
+      </w:pPr>
+      <w:rPr>
+        <w:rFonts w:ascii="Wingdings" w:hAnsi="Wingdings" w:hint="default"/>
+      </w:rPr>
+    </w:lvl>
+    <w:lvl w:ilvl="7" w:tplc="04090003" w:tentative="1">
+      <w:start w:val="1"/>
+      <w:numFmt w:val="bullet"/>
+      <w:lvlText w:val=""/>
+      <w:lvlJc w:val="left"/>
+      <w:pPr>
+        <w:ind w:left="3840" w:hanging="420"/>
+      </w:pPr>
+      <w:rPr>
+        <w:rFonts w:ascii="Wingdings" w:hAnsi="Wingdings" w:hint="default"/>
+      </w:rPr>
+    </w:lvl>
+    <w:lvl w:ilvl="8" w:tplc="04090005" w:tentative="1">
+      <w:start w:val="1"/>
+      <w:numFmt w:val="bullet"/>
+      <w:lvlText w:val=""/>
+      <w:lvlJc w:val="left"/>
+      <w:pPr>
+        <w:ind w:left="4260" w:hanging="420"/>
+      </w:pPr>
+      <w:rPr>
+        <w:rFonts w:ascii="Wingdings" w:hAnsi="Wingdings" w:hint="default"/>
+      </w:rPr>
+    </w:lvl>
+  </w:abstractNum>
   <w:num w:numId="1">
     <w:abstractNumId w:val="7"/>
   </w:num>
@@ -15289,6 +15904,9 @@
   </w:num>
   <w:num w:numId="10">
     <w:abstractNumId w:val="8"/>
+  </w:num>
+  <w:num w:numId="11">
+    <w:abstractNumId w:val="10"/>
   </w:num>
 </w:numbering>
 </file>
@@ -15861,6 +16479,33 @@
       </w:tblCellMar>
     </w:tblPr>
   </w:style>
+  <w:style w:type="paragraph" w:styleId="af">
+    <w:name w:val="Document Map"/>
+    <w:basedOn w:val="a"/>
+    <w:link w:val="Char5"/>
+    <w:uiPriority w:val="99"/>
+    <w:semiHidden/>
+    <w:unhideWhenUsed/>
+    <w:rsid w:val="00D35C4B"/>
+    <w:rPr>
+      <w:rFonts w:ascii="宋体" w:eastAsia="宋体"/>
+      <w:sz w:val="16"/>
+      <w:szCs w:val="16"/>
+    </w:rPr>
+  </w:style>
+  <w:style w:type="character" w:customStyle="1" w:styleId="Char5">
+    <w:name w:val="文档结构图 Char"/>
+    <w:basedOn w:val="a0"/>
+    <w:link w:val="af"/>
+    <w:uiPriority w:val="99"/>
+    <w:semiHidden/>
+    <w:rsid w:val="00D35C4B"/>
+    <w:rPr>
+      <w:rFonts w:ascii="宋体" w:eastAsia="宋体"/>
+      <w:sz w:val="16"/>
+      <w:szCs w:val="16"/>
+    </w:rPr>
+  </w:style>
 </w:styles>
 </file>
 
@@ -18468,37 +19113,37 @@
   </dgm:ptLst>
   <dgm:cxnLst>
     <dgm:cxn modelId="{00BBB802-5A76-4954-B2A8-41358DF67021}" srcId="{4054A66D-0511-478C-9E50-A2C237C867EA}" destId="{3E10F5F4-13A0-4840-B8A8-589C3AFB1DD5}" srcOrd="4" destOrd="0" parTransId="{28A7048A-4661-4390-BD9A-4D048CF5A179}" sibTransId="{E55FB506-5773-469A-85B9-749163FAE2A2}"/>
-    <dgm:cxn modelId="{BA987464-F1F5-4F45-B853-9C90AA430361}" type="presOf" srcId="{0C15DFD8-52FC-4017-A05A-CA36B9AAD6C3}" destId="{CCC2EF57-26DC-4427-9C89-FC6682DF087F}" srcOrd="0" destOrd="0" presId="urn:microsoft.com/office/officeart/2005/8/layout/process1"/>
+    <dgm:cxn modelId="{0ABB05C5-D227-4FB3-B98F-32CFF5C3204F}" type="presOf" srcId="{AF6A3731-1394-4293-961C-1F09BB3E6AC1}" destId="{0A2272E5-BC01-4BD8-9100-41E9C32FD955}" srcOrd="1" destOrd="0" presId="urn:microsoft.com/office/officeart/2005/8/layout/process1"/>
     <dgm:cxn modelId="{F76F9476-5535-48BD-BBB6-2A6A02F3B404}" srcId="{4054A66D-0511-478C-9E50-A2C237C867EA}" destId="{913C0262-89E7-4223-848C-DAA9449FD753}" srcOrd="1" destOrd="0" parTransId="{D707280F-AF00-46EB-8C3C-256DEC0D845F}" sibTransId="{0C15DFD8-52FC-4017-A05A-CA36B9AAD6C3}"/>
-    <dgm:cxn modelId="{86B2DFB7-5D05-4DB6-8C4C-FD879538F653}" type="presOf" srcId="{0C15DFD8-52FC-4017-A05A-CA36B9AAD6C3}" destId="{C4B19665-3845-4EA4-A729-3121C7A786BC}" srcOrd="1" destOrd="0" presId="urn:microsoft.com/office/officeart/2005/8/layout/process1"/>
-    <dgm:cxn modelId="{04BA44E3-6EEC-44AB-8ACB-95729E69A50C}" type="presOf" srcId="{AF6A3731-1394-4293-961C-1F09BB3E6AC1}" destId="{6113ED37-31DF-492C-B24B-A56AD21DFB1A}" srcOrd="0" destOrd="0" presId="urn:microsoft.com/office/officeart/2005/8/layout/process1"/>
-    <dgm:cxn modelId="{6B2FFDD8-8C54-4FD8-BDBD-F1F3F50B66D8}" type="presOf" srcId="{8B8110E9-A44C-4790-B4C4-191F1DDFB442}" destId="{0F8C741D-E803-4B96-AD4B-DFB7F7EE18B2}" srcOrd="0" destOrd="0" presId="urn:microsoft.com/office/officeart/2005/8/layout/process1"/>
-    <dgm:cxn modelId="{38B8466D-AACC-446D-97B2-00BD7A7C4429}" type="presOf" srcId="{913C0262-89E7-4223-848C-DAA9449FD753}" destId="{7C8B1CA4-00C3-4203-8A38-51AC0984ECCC}" srcOrd="0" destOrd="0" presId="urn:microsoft.com/office/officeart/2005/8/layout/process1"/>
+    <dgm:cxn modelId="{98C2CE8B-D68B-4B35-8DD2-404DB6C3A209}" type="presOf" srcId="{8B8110E9-A44C-4790-B4C4-191F1DDFB442}" destId="{0F8C741D-E803-4B96-AD4B-DFB7F7EE18B2}" srcOrd="0" destOrd="0" presId="urn:microsoft.com/office/officeart/2005/8/layout/process1"/>
+    <dgm:cxn modelId="{AB90CB46-74CB-46A8-9DBC-6C7AABDEB485}" type="presOf" srcId="{5CBAAC86-0731-4A30-BBE5-988E6E92F2A6}" destId="{2593F691-0AF7-4FF4-9742-2750ACCB2CE5}" srcOrd="0" destOrd="0" presId="urn:microsoft.com/office/officeart/2005/8/layout/process1"/>
+    <dgm:cxn modelId="{9F905FC2-890A-465B-9043-96933FCF911D}" type="presOf" srcId="{B63A687D-567C-4F9D-B5FB-732725B48DF5}" destId="{3228393D-C5F6-4035-BC08-D92728999904}" srcOrd="0" destOrd="0" presId="urn:microsoft.com/office/officeart/2005/8/layout/process1"/>
+    <dgm:cxn modelId="{8B30865A-3322-49E7-8EF5-05D4298628ED}" type="presOf" srcId="{0C15DFD8-52FC-4017-A05A-CA36B9AAD6C3}" destId="{C4B19665-3845-4EA4-A729-3121C7A786BC}" srcOrd="1" destOrd="0" presId="urn:microsoft.com/office/officeart/2005/8/layout/process1"/>
     <dgm:cxn modelId="{1A6AFCD6-3B13-47F5-99F4-5D423EA3168E}" srcId="{4054A66D-0511-478C-9E50-A2C237C867EA}" destId="{0258382A-8756-4A59-958A-A468A57ABFF0}" srcOrd="2" destOrd="0" parTransId="{69A321A4-AE3A-47A8-83B3-6332370F4113}" sibTransId="{AF6A3731-1394-4293-961C-1F09BB3E6AC1}"/>
     <dgm:cxn modelId="{ECD0C312-D537-441A-AC36-090F3F68BB7E}" srcId="{4054A66D-0511-478C-9E50-A2C237C867EA}" destId="{5CBAAC86-0731-4A30-BBE5-988E6E92F2A6}" srcOrd="0" destOrd="0" parTransId="{8A588EC2-D8FA-42B3-AC1A-C1030B6C07E5}" sibTransId="{33AF2BFB-CA68-4114-A7E4-B5EEF727BC55}"/>
-    <dgm:cxn modelId="{17CFA9B5-C394-47FE-B224-67895DD58A4F}" type="presOf" srcId="{AF6A3731-1394-4293-961C-1F09BB3E6AC1}" destId="{0A2272E5-BC01-4BD8-9100-41E9C32FD955}" srcOrd="1" destOrd="0" presId="urn:microsoft.com/office/officeart/2005/8/layout/process1"/>
-    <dgm:cxn modelId="{A1242122-AE84-48C6-84AC-89013B25295F}" type="presOf" srcId="{33AF2BFB-CA68-4114-A7E4-B5EEF727BC55}" destId="{AB661FFE-713C-4717-87F1-D3813196B57B}" srcOrd="0" destOrd="0" presId="urn:microsoft.com/office/officeart/2005/8/layout/process1"/>
-    <dgm:cxn modelId="{847C4971-DF50-4DF0-B615-A74093DC7A56}" type="presOf" srcId="{5CBAAC86-0731-4A30-BBE5-988E6E92F2A6}" destId="{2593F691-0AF7-4FF4-9742-2750ACCB2CE5}" srcOrd="0" destOrd="0" presId="urn:microsoft.com/office/officeart/2005/8/layout/process1"/>
+    <dgm:cxn modelId="{7C862412-9E2A-4868-97A4-AD6FE9D573C5}" type="presOf" srcId="{0C15DFD8-52FC-4017-A05A-CA36B9AAD6C3}" destId="{CCC2EF57-26DC-4427-9C89-FC6682DF087F}" srcOrd="0" destOrd="0" presId="urn:microsoft.com/office/officeart/2005/8/layout/process1"/>
+    <dgm:cxn modelId="{A9785D82-D44C-4257-8230-6BD7F6C912B4}" type="presOf" srcId="{8B8110E9-A44C-4790-B4C4-191F1DDFB442}" destId="{051AF630-7FC8-47D9-A58F-0796678710AD}" srcOrd="1" destOrd="0" presId="urn:microsoft.com/office/officeart/2005/8/layout/process1"/>
+    <dgm:cxn modelId="{0AD810C8-5C58-4CDD-A4FE-4F6F24A721A2}" type="presOf" srcId="{33AF2BFB-CA68-4114-A7E4-B5EEF727BC55}" destId="{E774DAE5-1681-47D4-BB5E-D27618047B6A}" srcOrd="1" destOrd="0" presId="urn:microsoft.com/office/officeart/2005/8/layout/process1"/>
+    <dgm:cxn modelId="{6EF1A60D-ADA2-492D-A572-027CDE6A5C37}" type="presOf" srcId="{33AF2BFB-CA68-4114-A7E4-B5EEF727BC55}" destId="{AB661FFE-713C-4717-87F1-D3813196B57B}" srcOrd="0" destOrd="0" presId="urn:microsoft.com/office/officeart/2005/8/layout/process1"/>
+    <dgm:cxn modelId="{7B17778F-9454-42B6-BB4C-8E84A04F837F}" type="presOf" srcId="{913C0262-89E7-4223-848C-DAA9449FD753}" destId="{7C8B1CA4-00C3-4203-8A38-51AC0984ECCC}" srcOrd="0" destOrd="0" presId="urn:microsoft.com/office/officeart/2005/8/layout/process1"/>
     <dgm:cxn modelId="{C85FAA8B-84E7-4177-9140-29AC6389F0CC}" srcId="{4054A66D-0511-478C-9E50-A2C237C867EA}" destId="{B63A687D-567C-4F9D-B5FB-732725B48DF5}" srcOrd="3" destOrd="0" parTransId="{05F1FAEC-1F75-4FFD-ABE0-216CA6327DAC}" sibTransId="{8B8110E9-A44C-4790-B4C4-191F1DDFB442}"/>
-    <dgm:cxn modelId="{38AD3FDF-6EEE-401B-B9F1-0617F6A92CF5}" type="presOf" srcId="{33AF2BFB-CA68-4114-A7E4-B5EEF727BC55}" destId="{E774DAE5-1681-47D4-BB5E-D27618047B6A}" srcOrd="1" destOrd="0" presId="urn:microsoft.com/office/officeart/2005/8/layout/process1"/>
-    <dgm:cxn modelId="{0BC68CD8-9600-489B-B9C2-D64453B1A46D}" type="presOf" srcId="{B63A687D-567C-4F9D-B5FB-732725B48DF5}" destId="{3228393D-C5F6-4035-BC08-D92728999904}" srcOrd="0" destOrd="0" presId="urn:microsoft.com/office/officeart/2005/8/layout/process1"/>
-    <dgm:cxn modelId="{C995524D-00C4-419A-BFED-2E1AFB0752A8}" type="presOf" srcId="{0258382A-8756-4A59-958A-A468A57ABFF0}" destId="{16B037A2-EB55-4877-B952-42E27FDF79AD}" srcOrd="0" destOrd="0" presId="urn:microsoft.com/office/officeart/2005/8/layout/process1"/>
-    <dgm:cxn modelId="{A46D77A0-7B40-4C07-97B1-C78EEAB03C64}" type="presOf" srcId="{8B8110E9-A44C-4790-B4C4-191F1DDFB442}" destId="{051AF630-7FC8-47D9-A58F-0796678710AD}" srcOrd="1" destOrd="0" presId="urn:microsoft.com/office/officeart/2005/8/layout/process1"/>
-    <dgm:cxn modelId="{70D79FA1-C0B9-4F65-B6C1-AE7C445B3796}" type="presOf" srcId="{3E10F5F4-13A0-4840-B8A8-589C3AFB1DD5}" destId="{64EEEC6A-14BF-4022-977B-6227B3453477}" srcOrd="0" destOrd="0" presId="urn:microsoft.com/office/officeart/2005/8/layout/process1"/>
-    <dgm:cxn modelId="{CD961DCA-5885-46EE-946E-CC1CD1E36E80}" type="presOf" srcId="{4054A66D-0511-478C-9E50-A2C237C867EA}" destId="{CEA8333A-259A-442B-A815-2F888930ADA1}" srcOrd="0" destOrd="0" presId="urn:microsoft.com/office/officeart/2005/8/layout/process1"/>
-    <dgm:cxn modelId="{ADEA1649-6580-4A3D-A8EF-B015AB9B441D}" type="presParOf" srcId="{CEA8333A-259A-442B-A815-2F888930ADA1}" destId="{2593F691-0AF7-4FF4-9742-2750ACCB2CE5}" srcOrd="0" destOrd="0" presId="urn:microsoft.com/office/officeart/2005/8/layout/process1"/>
-    <dgm:cxn modelId="{60215F93-81E9-41EE-8DA8-7A33A8A9E0B7}" type="presParOf" srcId="{CEA8333A-259A-442B-A815-2F888930ADA1}" destId="{AB661FFE-713C-4717-87F1-D3813196B57B}" srcOrd="1" destOrd="0" presId="urn:microsoft.com/office/officeart/2005/8/layout/process1"/>
-    <dgm:cxn modelId="{51B18B3A-7514-49ED-A242-0B19ED730D6E}" type="presParOf" srcId="{AB661FFE-713C-4717-87F1-D3813196B57B}" destId="{E774DAE5-1681-47D4-BB5E-D27618047B6A}" srcOrd="0" destOrd="0" presId="urn:microsoft.com/office/officeart/2005/8/layout/process1"/>
-    <dgm:cxn modelId="{9EB114B1-7DEE-4CE4-B7CF-3E3924F8E288}" type="presParOf" srcId="{CEA8333A-259A-442B-A815-2F888930ADA1}" destId="{7C8B1CA4-00C3-4203-8A38-51AC0984ECCC}" srcOrd="2" destOrd="0" presId="urn:microsoft.com/office/officeart/2005/8/layout/process1"/>
-    <dgm:cxn modelId="{33566457-2D98-43B0-880F-70933F071514}" type="presParOf" srcId="{CEA8333A-259A-442B-A815-2F888930ADA1}" destId="{CCC2EF57-26DC-4427-9C89-FC6682DF087F}" srcOrd="3" destOrd="0" presId="urn:microsoft.com/office/officeart/2005/8/layout/process1"/>
-    <dgm:cxn modelId="{C605DE4A-223F-4904-A7B8-FF2B607D4138}" type="presParOf" srcId="{CCC2EF57-26DC-4427-9C89-FC6682DF087F}" destId="{C4B19665-3845-4EA4-A729-3121C7A786BC}" srcOrd="0" destOrd="0" presId="urn:microsoft.com/office/officeart/2005/8/layout/process1"/>
-    <dgm:cxn modelId="{D11F8280-114B-4D9C-9E93-65EE4B9EE3D8}" type="presParOf" srcId="{CEA8333A-259A-442B-A815-2F888930ADA1}" destId="{16B037A2-EB55-4877-B952-42E27FDF79AD}" srcOrd="4" destOrd="0" presId="urn:microsoft.com/office/officeart/2005/8/layout/process1"/>
-    <dgm:cxn modelId="{D43AD302-A9A7-490A-8C3F-C5FF81B28280}" type="presParOf" srcId="{CEA8333A-259A-442B-A815-2F888930ADA1}" destId="{6113ED37-31DF-492C-B24B-A56AD21DFB1A}" srcOrd="5" destOrd="0" presId="urn:microsoft.com/office/officeart/2005/8/layout/process1"/>
-    <dgm:cxn modelId="{CF7AA397-896B-419E-9D15-058CA59D68AB}" type="presParOf" srcId="{6113ED37-31DF-492C-B24B-A56AD21DFB1A}" destId="{0A2272E5-BC01-4BD8-9100-41E9C32FD955}" srcOrd="0" destOrd="0" presId="urn:microsoft.com/office/officeart/2005/8/layout/process1"/>
-    <dgm:cxn modelId="{E40D7811-5BD8-4AC3-9459-AB46E0AC1081}" type="presParOf" srcId="{CEA8333A-259A-442B-A815-2F888930ADA1}" destId="{3228393D-C5F6-4035-BC08-D92728999904}" srcOrd="6" destOrd="0" presId="urn:microsoft.com/office/officeart/2005/8/layout/process1"/>
-    <dgm:cxn modelId="{F8222846-95D5-49F3-8B4F-570309959522}" type="presParOf" srcId="{CEA8333A-259A-442B-A815-2F888930ADA1}" destId="{0F8C741D-E803-4B96-AD4B-DFB7F7EE18B2}" srcOrd="7" destOrd="0" presId="urn:microsoft.com/office/officeart/2005/8/layout/process1"/>
-    <dgm:cxn modelId="{81B9B411-7B59-46B3-A914-36295EFF485C}" type="presParOf" srcId="{0F8C741D-E803-4B96-AD4B-DFB7F7EE18B2}" destId="{051AF630-7FC8-47D9-A58F-0796678710AD}" srcOrd="0" destOrd="0" presId="urn:microsoft.com/office/officeart/2005/8/layout/process1"/>
-    <dgm:cxn modelId="{3299A433-2321-4BB3-88E2-643AF5594B2C}" type="presParOf" srcId="{CEA8333A-259A-442B-A815-2F888930ADA1}" destId="{64EEEC6A-14BF-4022-977B-6227B3453477}" srcOrd="8" destOrd="0" presId="urn:microsoft.com/office/officeart/2005/8/layout/process1"/>
+    <dgm:cxn modelId="{34961377-F378-44C4-ACD1-E5A7774801B6}" type="presOf" srcId="{0258382A-8756-4A59-958A-A468A57ABFF0}" destId="{16B037A2-EB55-4877-B952-42E27FDF79AD}" srcOrd="0" destOrd="0" presId="urn:microsoft.com/office/officeart/2005/8/layout/process1"/>
+    <dgm:cxn modelId="{B2FFFA63-D26B-4377-A95C-569D48C650E9}" type="presOf" srcId="{AF6A3731-1394-4293-961C-1F09BB3E6AC1}" destId="{6113ED37-31DF-492C-B24B-A56AD21DFB1A}" srcOrd="0" destOrd="0" presId="urn:microsoft.com/office/officeart/2005/8/layout/process1"/>
+    <dgm:cxn modelId="{DDA20509-1612-4FF8-9852-784D873712EB}" type="presOf" srcId="{3E10F5F4-13A0-4840-B8A8-589C3AFB1DD5}" destId="{64EEEC6A-14BF-4022-977B-6227B3453477}" srcOrd="0" destOrd="0" presId="urn:microsoft.com/office/officeart/2005/8/layout/process1"/>
+    <dgm:cxn modelId="{15E45DF1-CC21-4243-8F07-ED5FC77A8C0D}" type="presOf" srcId="{4054A66D-0511-478C-9E50-A2C237C867EA}" destId="{CEA8333A-259A-442B-A815-2F888930ADA1}" srcOrd="0" destOrd="0" presId="urn:microsoft.com/office/officeart/2005/8/layout/process1"/>
+    <dgm:cxn modelId="{C4ACDC5B-2251-4D71-A9A8-30EF18ACF32F}" type="presParOf" srcId="{CEA8333A-259A-442B-A815-2F888930ADA1}" destId="{2593F691-0AF7-4FF4-9742-2750ACCB2CE5}" srcOrd="0" destOrd="0" presId="urn:microsoft.com/office/officeart/2005/8/layout/process1"/>
+    <dgm:cxn modelId="{F51D5B02-EE45-419F-852B-0133888E5808}" type="presParOf" srcId="{CEA8333A-259A-442B-A815-2F888930ADA1}" destId="{AB661FFE-713C-4717-87F1-D3813196B57B}" srcOrd="1" destOrd="0" presId="urn:microsoft.com/office/officeart/2005/8/layout/process1"/>
+    <dgm:cxn modelId="{6D4DBAA9-566D-4955-B51C-C17C85935031}" type="presParOf" srcId="{AB661FFE-713C-4717-87F1-D3813196B57B}" destId="{E774DAE5-1681-47D4-BB5E-D27618047B6A}" srcOrd="0" destOrd="0" presId="urn:microsoft.com/office/officeart/2005/8/layout/process1"/>
+    <dgm:cxn modelId="{816A70A4-E8A8-49C5-A93C-921EC41DF3F7}" type="presParOf" srcId="{CEA8333A-259A-442B-A815-2F888930ADA1}" destId="{7C8B1CA4-00C3-4203-8A38-51AC0984ECCC}" srcOrd="2" destOrd="0" presId="urn:microsoft.com/office/officeart/2005/8/layout/process1"/>
+    <dgm:cxn modelId="{0550390C-595D-4793-9D3F-3CE3EB3A5D85}" type="presParOf" srcId="{CEA8333A-259A-442B-A815-2F888930ADA1}" destId="{CCC2EF57-26DC-4427-9C89-FC6682DF087F}" srcOrd="3" destOrd="0" presId="urn:microsoft.com/office/officeart/2005/8/layout/process1"/>
+    <dgm:cxn modelId="{2C760013-6700-4816-9944-1938EE3AD75B}" type="presParOf" srcId="{CCC2EF57-26DC-4427-9C89-FC6682DF087F}" destId="{C4B19665-3845-4EA4-A729-3121C7A786BC}" srcOrd="0" destOrd="0" presId="urn:microsoft.com/office/officeart/2005/8/layout/process1"/>
+    <dgm:cxn modelId="{FF6708F0-73AF-40B7-83E1-7789B47C69DC}" type="presParOf" srcId="{CEA8333A-259A-442B-A815-2F888930ADA1}" destId="{16B037A2-EB55-4877-B952-42E27FDF79AD}" srcOrd="4" destOrd="0" presId="urn:microsoft.com/office/officeart/2005/8/layout/process1"/>
+    <dgm:cxn modelId="{B115A089-94E5-4BBC-B677-C04022543524}" type="presParOf" srcId="{CEA8333A-259A-442B-A815-2F888930ADA1}" destId="{6113ED37-31DF-492C-B24B-A56AD21DFB1A}" srcOrd="5" destOrd="0" presId="urn:microsoft.com/office/officeart/2005/8/layout/process1"/>
+    <dgm:cxn modelId="{7724EAEA-A5C6-4A51-8CDF-3044206DB278}" type="presParOf" srcId="{6113ED37-31DF-492C-B24B-A56AD21DFB1A}" destId="{0A2272E5-BC01-4BD8-9100-41E9C32FD955}" srcOrd="0" destOrd="0" presId="urn:microsoft.com/office/officeart/2005/8/layout/process1"/>
+    <dgm:cxn modelId="{DCC7E3BD-2E1F-419C-8171-2059FA601D36}" type="presParOf" srcId="{CEA8333A-259A-442B-A815-2F888930ADA1}" destId="{3228393D-C5F6-4035-BC08-D92728999904}" srcOrd="6" destOrd="0" presId="urn:microsoft.com/office/officeart/2005/8/layout/process1"/>
+    <dgm:cxn modelId="{5338D5D9-6935-4C62-A0E3-4999097C8743}" type="presParOf" srcId="{CEA8333A-259A-442B-A815-2F888930ADA1}" destId="{0F8C741D-E803-4B96-AD4B-DFB7F7EE18B2}" srcOrd="7" destOrd="0" presId="urn:microsoft.com/office/officeart/2005/8/layout/process1"/>
+    <dgm:cxn modelId="{08448055-B879-487B-AA56-8012FA97640F}" type="presParOf" srcId="{0F8C741D-E803-4B96-AD4B-DFB7F7EE18B2}" destId="{051AF630-7FC8-47D9-A58F-0796678710AD}" srcOrd="0" destOrd="0" presId="urn:microsoft.com/office/officeart/2005/8/layout/process1"/>
+    <dgm:cxn modelId="{373532AE-F0CE-4240-9BA7-F1482392FF86}" type="presParOf" srcId="{CEA8333A-259A-442B-A815-2F888930ADA1}" destId="{64EEEC6A-14BF-4022-977B-6227B3453477}" srcOrd="8" destOrd="0" presId="urn:microsoft.com/office/officeart/2005/8/layout/process1"/>
   </dgm:cxnLst>
   <dgm:bg/>
   <dgm:whole/>
@@ -18812,38 +19457,38 @@
     </dgm:pt>
   </dgm:ptLst>
   <dgm:cxnLst>
-    <dgm:cxn modelId="{7CDA02E0-E1A2-4AEA-AAE7-03F06FCDEA80}" type="presOf" srcId="{D4802F19-752D-4D70-BB73-681F5A806479}" destId="{3807CC86-1A71-4AF1-886A-A44A74B8C438}" srcOrd="1" destOrd="0" presId="urn:microsoft.com/office/officeart/2005/8/layout/orgChart1"/>
-    <dgm:cxn modelId="{CE0B5C90-D2A2-4D5F-8F89-0A6003C99F9F}" type="presOf" srcId="{E75FCB6B-35C5-47B4-A84D-1DD50079A5C2}" destId="{0F4067A4-FF73-485D-BCA4-305497DF5447}" srcOrd="0" destOrd="0" presId="urn:microsoft.com/office/officeart/2005/8/layout/orgChart1"/>
-    <dgm:cxn modelId="{042960FF-939D-4359-94BE-6FCAF7021A4D}" type="presOf" srcId="{69DE11AB-DA54-409B-AB31-691A334D53CA}" destId="{0BD58565-196E-478F-A0F4-034280FBD0EB}" srcOrd="1" destOrd="0" presId="urn:microsoft.com/office/officeart/2005/8/layout/orgChart1"/>
-    <dgm:cxn modelId="{DBBD03A8-6FC0-4AD0-BC67-1C43D5D4B025}" type="presOf" srcId="{D4802F19-752D-4D70-BB73-681F5A806479}" destId="{4669D981-785D-40AB-B6DF-B9A4E5AE8EF2}" srcOrd="0" destOrd="0" presId="urn:microsoft.com/office/officeart/2005/8/layout/orgChart1"/>
-    <dgm:cxn modelId="{D956392A-F9E4-421E-9BC8-F2A005CD5A63}" type="presOf" srcId="{CC4EE10E-B4D4-4780-B7E5-FD0F660BE417}" destId="{3BFD35F2-0960-44F3-80EE-519CC0930A79}" srcOrd="1" destOrd="0" presId="urn:microsoft.com/office/officeart/2005/8/layout/orgChart1"/>
-    <dgm:cxn modelId="{511478C9-23EE-4767-97E6-30C46C882ED5}" type="presOf" srcId="{CC4EE10E-B4D4-4780-B7E5-FD0F660BE417}" destId="{3A64BE22-6995-4112-A6BA-F20E31392C6D}" srcOrd="0" destOrd="0" presId="urn:microsoft.com/office/officeart/2005/8/layout/orgChart1"/>
+    <dgm:cxn modelId="{E7BDCAC6-E1FE-46D9-B8A4-B5B65B3D895E}" type="presOf" srcId="{D4802F19-752D-4D70-BB73-681F5A806479}" destId="{4669D981-785D-40AB-B6DF-B9A4E5AE8EF2}" srcOrd="0" destOrd="0" presId="urn:microsoft.com/office/officeart/2005/8/layout/orgChart1"/>
+    <dgm:cxn modelId="{B5804943-9F0B-432F-8575-BDA89725FF03}" type="presOf" srcId="{69DE11AB-DA54-409B-AB31-691A334D53CA}" destId="{0BD58565-196E-478F-A0F4-034280FBD0EB}" srcOrd="1" destOrd="0" presId="urn:microsoft.com/office/officeart/2005/8/layout/orgChart1"/>
+    <dgm:cxn modelId="{563B9689-8298-4308-9B94-B4FF2B6356E8}" type="presOf" srcId="{CC4EE10E-B4D4-4780-B7E5-FD0F660BE417}" destId="{3BFD35F2-0960-44F3-80EE-519CC0930A79}" srcOrd="1" destOrd="0" presId="urn:microsoft.com/office/officeart/2005/8/layout/orgChart1"/>
+    <dgm:cxn modelId="{6A245C4B-5087-4597-89C7-140A2B72108B}" type="presOf" srcId="{1468BC4E-A1E5-4020-9E5D-D437D9238CE1}" destId="{A1A8530A-D1C0-46CF-BFCD-FE8DF0553F87}" srcOrd="0" destOrd="0" presId="urn:microsoft.com/office/officeart/2005/8/layout/orgChart1"/>
+    <dgm:cxn modelId="{E1A9AFEC-0FA6-4DF4-AD72-2CCD4250A9C5}" type="presOf" srcId="{D4802F19-752D-4D70-BB73-681F5A806479}" destId="{3807CC86-1A71-4AF1-886A-A44A74B8C438}" srcOrd="1" destOrd="0" presId="urn:microsoft.com/office/officeart/2005/8/layout/orgChart1"/>
     <dgm:cxn modelId="{7212B3E3-E4B8-49E8-A481-AE2689044E66}" srcId="{69DE11AB-DA54-409B-AB31-691A334D53CA}" destId="{D4802F19-752D-4D70-BB73-681F5A806479}" srcOrd="0" destOrd="0" parTransId="{12340182-B379-40C8-BF55-1442435F9FED}" sibTransId="{F927D48F-89FD-487E-89F8-6CC6CDEA727D}"/>
-    <dgm:cxn modelId="{4F5AA52B-59C0-4679-A9FE-C4B0226FC960}" type="presOf" srcId="{12340182-B379-40C8-BF55-1442435F9FED}" destId="{C60095C6-2CF8-4D95-9A4C-CE0BA701EFAF}" srcOrd="0" destOrd="0" presId="urn:microsoft.com/office/officeart/2005/8/layout/orgChart1"/>
-    <dgm:cxn modelId="{20BF484A-F16D-4F17-A13E-2614B1F9F1E9}" type="presOf" srcId="{1468BC4E-A1E5-4020-9E5D-D437D9238CE1}" destId="{A1A8530A-D1C0-46CF-BFCD-FE8DF0553F87}" srcOrd="0" destOrd="0" presId="urn:microsoft.com/office/officeart/2005/8/layout/orgChart1"/>
+    <dgm:cxn modelId="{A0A42B9A-6615-4AEC-9239-F5256D9774E4}" type="presOf" srcId="{CC4EE10E-B4D4-4780-B7E5-FD0F660BE417}" destId="{3A64BE22-6995-4112-A6BA-F20E31392C6D}" srcOrd="0" destOrd="0" presId="urn:microsoft.com/office/officeart/2005/8/layout/orgChart1"/>
     <dgm:cxn modelId="{9D24A845-E1B1-4197-A74D-2E80BC314BC2}" srcId="{69DE11AB-DA54-409B-AB31-691A334D53CA}" destId="{CC4EE10E-B4D4-4780-B7E5-FD0F660BE417}" srcOrd="1" destOrd="0" parTransId="{1468BC4E-A1E5-4020-9E5D-D437D9238CE1}" sibTransId="{C6AC8AAE-C378-40E1-8C76-336C4B726DB0}"/>
-    <dgm:cxn modelId="{99F44BEC-26F3-456D-90DB-5EB92B32B9A2}" type="presOf" srcId="{69DE11AB-DA54-409B-AB31-691A334D53CA}" destId="{2B24FDB7-A834-4357-8FED-A00C5A15C97E}" srcOrd="0" destOrd="0" presId="urn:microsoft.com/office/officeart/2005/8/layout/orgChart1"/>
+    <dgm:cxn modelId="{8FF134BC-32A8-4E07-BFFA-270E26D9F5B1}" type="presOf" srcId="{12340182-B379-40C8-BF55-1442435F9FED}" destId="{C60095C6-2CF8-4D95-9A4C-CE0BA701EFAF}" srcOrd="0" destOrd="0" presId="urn:microsoft.com/office/officeart/2005/8/layout/orgChart1"/>
     <dgm:cxn modelId="{1FBC3938-4616-4098-A752-C3BF0DDA435D}" srcId="{E75FCB6B-35C5-47B4-A84D-1DD50079A5C2}" destId="{69DE11AB-DA54-409B-AB31-691A334D53CA}" srcOrd="0" destOrd="0" parTransId="{6AEE6FD8-D3FE-40AF-BFBE-15A1928BFE91}" sibTransId="{D938A4C7-ECD7-4699-82BC-7615D1D0001F}"/>
-    <dgm:cxn modelId="{1EE65D3D-7643-4084-BB54-CA697EEE4BE1}" type="presParOf" srcId="{0F4067A4-FF73-485D-BCA4-305497DF5447}" destId="{E993EFA2-1B65-4452-95F2-4C81AF05A5BA}" srcOrd="0" destOrd="0" presId="urn:microsoft.com/office/officeart/2005/8/layout/orgChart1"/>
-    <dgm:cxn modelId="{25D4F39C-CF3B-4EC4-BF65-0A07291447BB}" type="presParOf" srcId="{E993EFA2-1B65-4452-95F2-4C81AF05A5BA}" destId="{C66EB3F9-3D40-4952-9ACC-E07FA56DA4D2}" srcOrd="0" destOrd="0" presId="urn:microsoft.com/office/officeart/2005/8/layout/orgChart1"/>
-    <dgm:cxn modelId="{01EBC38F-3649-48FD-8EF8-5CF06DF8481A}" type="presParOf" srcId="{C66EB3F9-3D40-4952-9ACC-E07FA56DA4D2}" destId="{2B24FDB7-A834-4357-8FED-A00C5A15C97E}" srcOrd="0" destOrd="0" presId="urn:microsoft.com/office/officeart/2005/8/layout/orgChart1"/>
-    <dgm:cxn modelId="{9073BF8B-BD0E-4F8A-A2E6-BC44AD5E756A}" type="presParOf" srcId="{C66EB3F9-3D40-4952-9ACC-E07FA56DA4D2}" destId="{0BD58565-196E-478F-A0F4-034280FBD0EB}" srcOrd="1" destOrd="0" presId="urn:microsoft.com/office/officeart/2005/8/layout/orgChart1"/>
-    <dgm:cxn modelId="{5BC5934E-64D4-49E3-A482-E5F0905BECA5}" type="presParOf" srcId="{E993EFA2-1B65-4452-95F2-4C81AF05A5BA}" destId="{0D0474BC-936A-4FFC-B300-B7D1C80FFD11}" srcOrd="1" destOrd="0" presId="urn:microsoft.com/office/officeart/2005/8/layout/orgChart1"/>
-    <dgm:cxn modelId="{3D5CFB39-86A7-4745-BD4A-DAB6FEB8BA89}" type="presParOf" srcId="{0D0474BC-936A-4FFC-B300-B7D1C80FFD11}" destId="{C60095C6-2CF8-4D95-9A4C-CE0BA701EFAF}" srcOrd="0" destOrd="0" presId="urn:microsoft.com/office/officeart/2005/8/layout/orgChart1"/>
-    <dgm:cxn modelId="{06366404-C64B-46E2-BC94-3C9920AF7567}" type="presParOf" srcId="{0D0474BC-936A-4FFC-B300-B7D1C80FFD11}" destId="{1C029595-349C-4AE8-8816-E8B612B96DC2}" srcOrd="1" destOrd="0" presId="urn:microsoft.com/office/officeart/2005/8/layout/orgChart1"/>
-    <dgm:cxn modelId="{218F71AC-1BBD-49C8-A532-0D0E77F51F21}" type="presParOf" srcId="{1C029595-349C-4AE8-8816-E8B612B96DC2}" destId="{57A21FF6-77FB-4F17-ABC8-32201DCEE552}" srcOrd="0" destOrd="0" presId="urn:microsoft.com/office/officeart/2005/8/layout/orgChart1"/>
-    <dgm:cxn modelId="{D007705A-E766-4766-BC08-47866BBD36CC}" type="presParOf" srcId="{57A21FF6-77FB-4F17-ABC8-32201DCEE552}" destId="{4669D981-785D-40AB-B6DF-B9A4E5AE8EF2}" srcOrd="0" destOrd="0" presId="urn:microsoft.com/office/officeart/2005/8/layout/orgChart1"/>
-    <dgm:cxn modelId="{7556CB1F-6735-4447-B0B1-FEB469811AED}" type="presParOf" srcId="{57A21FF6-77FB-4F17-ABC8-32201DCEE552}" destId="{3807CC86-1A71-4AF1-886A-A44A74B8C438}" srcOrd="1" destOrd="0" presId="urn:microsoft.com/office/officeart/2005/8/layout/orgChart1"/>
-    <dgm:cxn modelId="{38553266-2BA5-4FCB-ACA4-04E1EDC25710}" type="presParOf" srcId="{1C029595-349C-4AE8-8816-E8B612B96DC2}" destId="{D2AF4264-C5A9-4F0D-9765-B5EC1AE3DA75}" srcOrd="1" destOrd="0" presId="urn:microsoft.com/office/officeart/2005/8/layout/orgChart1"/>
-    <dgm:cxn modelId="{3F23C13B-D73B-4086-A266-63F5EB14AEFC}" type="presParOf" srcId="{1C029595-349C-4AE8-8816-E8B612B96DC2}" destId="{862304BE-25B2-48D1-B0B0-23335002C41C}" srcOrd="2" destOrd="0" presId="urn:microsoft.com/office/officeart/2005/8/layout/orgChart1"/>
-    <dgm:cxn modelId="{1306B093-7440-496C-AAF1-8C32F5C34CBB}" type="presParOf" srcId="{0D0474BC-936A-4FFC-B300-B7D1C80FFD11}" destId="{A1A8530A-D1C0-46CF-BFCD-FE8DF0553F87}" srcOrd="2" destOrd="0" presId="urn:microsoft.com/office/officeart/2005/8/layout/orgChart1"/>
-    <dgm:cxn modelId="{367708D9-1505-44D8-943B-63828C59EC80}" type="presParOf" srcId="{0D0474BC-936A-4FFC-B300-B7D1C80FFD11}" destId="{E2D4D3FF-E52D-4433-8B2B-17B6151623D7}" srcOrd="3" destOrd="0" presId="urn:microsoft.com/office/officeart/2005/8/layout/orgChart1"/>
-    <dgm:cxn modelId="{24B3D4EB-7D04-4E01-9EA6-EEE798CA7353}" type="presParOf" srcId="{E2D4D3FF-E52D-4433-8B2B-17B6151623D7}" destId="{7EAF4936-E4AC-4F37-9C55-B30C3F76F27C}" srcOrd="0" destOrd="0" presId="urn:microsoft.com/office/officeart/2005/8/layout/orgChart1"/>
-    <dgm:cxn modelId="{078502F6-41CD-4371-82AE-1CFB82888069}" type="presParOf" srcId="{7EAF4936-E4AC-4F37-9C55-B30C3F76F27C}" destId="{3A64BE22-6995-4112-A6BA-F20E31392C6D}" srcOrd="0" destOrd="0" presId="urn:microsoft.com/office/officeart/2005/8/layout/orgChart1"/>
-    <dgm:cxn modelId="{E47179E4-4C32-44A9-A376-BCB575706213}" type="presParOf" srcId="{7EAF4936-E4AC-4F37-9C55-B30C3F76F27C}" destId="{3BFD35F2-0960-44F3-80EE-519CC0930A79}" srcOrd="1" destOrd="0" presId="urn:microsoft.com/office/officeart/2005/8/layout/orgChart1"/>
-    <dgm:cxn modelId="{5F52E651-1D9C-4173-BF6E-172A69FA4E2C}" type="presParOf" srcId="{E2D4D3FF-E52D-4433-8B2B-17B6151623D7}" destId="{568A8B1B-F59C-4113-A5FD-7D9ABD609377}" srcOrd="1" destOrd="0" presId="urn:microsoft.com/office/officeart/2005/8/layout/orgChart1"/>
-    <dgm:cxn modelId="{EEAAB709-E411-43F0-952C-3BA5CA515870}" type="presParOf" srcId="{E2D4D3FF-E52D-4433-8B2B-17B6151623D7}" destId="{7BA9E037-2D16-4036-B30F-6BE0A8DEA13D}" srcOrd="2" destOrd="0" presId="urn:microsoft.com/office/officeart/2005/8/layout/orgChart1"/>
-    <dgm:cxn modelId="{4A806DA8-3BEC-44FC-B580-C922BA0D4078}" type="presParOf" srcId="{E993EFA2-1B65-4452-95F2-4C81AF05A5BA}" destId="{3C9B83AB-3259-49E6-BBF1-F7322008ABA2}" srcOrd="2" destOrd="0" presId="urn:microsoft.com/office/officeart/2005/8/layout/orgChart1"/>
+    <dgm:cxn modelId="{771CBF41-BB54-4217-8FD9-14E70BC88547}" type="presOf" srcId="{E75FCB6B-35C5-47B4-A84D-1DD50079A5C2}" destId="{0F4067A4-FF73-485D-BCA4-305497DF5447}" srcOrd="0" destOrd="0" presId="urn:microsoft.com/office/officeart/2005/8/layout/orgChart1"/>
+    <dgm:cxn modelId="{0C58FB12-1187-4528-B825-7CA97BBB79FE}" type="presOf" srcId="{69DE11AB-DA54-409B-AB31-691A334D53CA}" destId="{2B24FDB7-A834-4357-8FED-A00C5A15C97E}" srcOrd="0" destOrd="0" presId="urn:microsoft.com/office/officeart/2005/8/layout/orgChart1"/>
+    <dgm:cxn modelId="{B0EC80D5-B781-4616-917E-9B38B15031B3}" type="presParOf" srcId="{0F4067A4-FF73-485D-BCA4-305497DF5447}" destId="{E993EFA2-1B65-4452-95F2-4C81AF05A5BA}" srcOrd="0" destOrd="0" presId="urn:microsoft.com/office/officeart/2005/8/layout/orgChart1"/>
+    <dgm:cxn modelId="{D7C2CAF8-94A8-44D5-9F40-98E77A0379F6}" type="presParOf" srcId="{E993EFA2-1B65-4452-95F2-4C81AF05A5BA}" destId="{C66EB3F9-3D40-4952-9ACC-E07FA56DA4D2}" srcOrd="0" destOrd="0" presId="urn:microsoft.com/office/officeart/2005/8/layout/orgChart1"/>
+    <dgm:cxn modelId="{9472935F-89C7-4A00-8031-1CBA2A71FA8D}" type="presParOf" srcId="{C66EB3F9-3D40-4952-9ACC-E07FA56DA4D2}" destId="{2B24FDB7-A834-4357-8FED-A00C5A15C97E}" srcOrd="0" destOrd="0" presId="urn:microsoft.com/office/officeart/2005/8/layout/orgChart1"/>
+    <dgm:cxn modelId="{79F9B376-8ABA-45A8-9B13-2D6D79D15E59}" type="presParOf" srcId="{C66EB3F9-3D40-4952-9ACC-E07FA56DA4D2}" destId="{0BD58565-196E-478F-A0F4-034280FBD0EB}" srcOrd="1" destOrd="0" presId="urn:microsoft.com/office/officeart/2005/8/layout/orgChart1"/>
+    <dgm:cxn modelId="{2D643A27-F732-431F-8D39-461C60167EB5}" type="presParOf" srcId="{E993EFA2-1B65-4452-95F2-4C81AF05A5BA}" destId="{0D0474BC-936A-4FFC-B300-B7D1C80FFD11}" srcOrd="1" destOrd="0" presId="urn:microsoft.com/office/officeart/2005/8/layout/orgChart1"/>
+    <dgm:cxn modelId="{9523DFA6-414A-4D57-8328-4D16F6D0A6D2}" type="presParOf" srcId="{0D0474BC-936A-4FFC-B300-B7D1C80FFD11}" destId="{C60095C6-2CF8-4D95-9A4C-CE0BA701EFAF}" srcOrd="0" destOrd="0" presId="urn:microsoft.com/office/officeart/2005/8/layout/orgChart1"/>
+    <dgm:cxn modelId="{BA1B4883-4A46-42B9-8605-209D72822206}" type="presParOf" srcId="{0D0474BC-936A-4FFC-B300-B7D1C80FFD11}" destId="{1C029595-349C-4AE8-8816-E8B612B96DC2}" srcOrd="1" destOrd="0" presId="urn:microsoft.com/office/officeart/2005/8/layout/orgChart1"/>
+    <dgm:cxn modelId="{2612D62A-8BBF-4BBC-80CB-5A2FF9296DE7}" type="presParOf" srcId="{1C029595-349C-4AE8-8816-E8B612B96DC2}" destId="{57A21FF6-77FB-4F17-ABC8-32201DCEE552}" srcOrd="0" destOrd="0" presId="urn:microsoft.com/office/officeart/2005/8/layout/orgChart1"/>
+    <dgm:cxn modelId="{6584C9F8-B21D-43B1-ACE9-BC8B8D1CF575}" type="presParOf" srcId="{57A21FF6-77FB-4F17-ABC8-32201DCEE552}" destId="{4669D981-785D-40AB-B6DF-B9A4E5AE8EF2}" srcOrd="0" destOrd="0" presId="urn:microsoft.com/office/officeart/2005/8/layout/orgChart1"/>
+    <dgm:cxn modelId="{0F128A40-3A7C-4787-9A92-98B975C73FA7}" type="presParOf" srcId="{57A21FF6-77FB-4F17-ABC8-32201DCEE552}" destId="{3807CC86-1A71-4AF1-886A-A44A74B8C438}" srcOrd="1" destOrd="0" presId="urn:microsoft.com/office/officeart/2005/8/layout/orgChart1"/>
+    <dgm:cxn modelId="{13D0F07A-2BC7-4F11-8146-C54E032BC9DF}" type="presParOf" srcId="{1C029595-349C-4AE8-8816-E8B612B96DC2}" destId="{D2AF4264-C5A9-4F0D-9765-B5EC1AE3DA75}" srcOrd="1" destOrd="0" presId="urn:microsoft.com/office/officeart/2005/8/layout/orgChart1"/>
+    <dgm:cxn modelId="{46673622-D9E7-4640-B374-1BFCF66D9049}" type="presParOf" srcId="{1C029595-349C-4AE8-8816-E8B612B96DC2}" destId="{862304BE-25B2-48D1-B0B0-23335002C41C}" srcOrd="2" destOrd="0" presId="urn:microsoft.com/office/officeart/2005/8/layout/orgChart1"/>
+    <dgm:cxn modelId="{FA4BA836-A1CF-41C0-B589-95E45F8C9F7B}" type="presParOf" srcId="{0D0474BC-936A-4FFC-B300-B7D1C80FFD11}" destId="{A1A8530A-D1C0-46CF-BFCD-FE8DF0553F87}" srcOrd="2" destOrd="0" presId="urn:microsoft.com/office/officeart/2005/8/layout/orgChart1"/>
+    <dgm:cxn modelId="{7600539A-4768-4734-97B3-738116742E81}" type="presParOf" srcId="{0D0474BC-936A-4FFC-B300-B7D1C80FFD11}" destId="{E2D4D3FF-E52D-4433-8B2B-17B6151623D7}" srcOrd="3" destOrd="0" presId="urn:microsoft.com/office/officeart/2005/8/layout/orgChart1"/>
+    <dgm:cxn modelId="{9EBF7168-8B83-4D6F-8FF5-97883509BEC7}" type="presParOf" srcId="{E2D4D3FF-E52D-4433-8B2B-17B6151623D7}" destId="{7EAF4936-E4AC-4F37-9C55-B30C3F76F27C}" srcOrd="0" destOrd="0" presId="urn:microsoft.com/office/officeart/2005/8/layout/orgChart1"/>
+    <dgm:cxn modelId="{C29B3BE5-3DBF-4B19-8994-F14F968D13AC}" type="presParOf" srcId="{7EAF4936-E4AC-4F37-9C55-B30C3F76F27C}" destId="{3A64BE22-6995-4112-A6BA-F20E31392C6D}" srcOrd="0" destOrd="0" presId="urn:microsoft.com/office/officeart/2005/8/layout/orgChart1"/>
+    <dgm:cxn modelId="{D4A52D6B-BE48-4150-8C2C-04AD3AE1CEDE}" type="presParOf" srcId="{7EAF4936-E4AC-4F37-9C55-B30C3F76F27C}" destId="{3BFD35F2-0960-44F3-80EE-519CC0930A79}" srcOrd="1" destOrd="0" presId="urn:microsoft.com/office/officeart/2005/8/layout/orgChart1"/>
+    <dgm:cxn modelId="{FCCD5D03-C602-48FB-8F25-AFD1F7B42B45}" type="presParOf" srcId="{E2D4D3FF-E52D-4433-8B2B-17B6151623D7}" destId="{568A8B1B-F59C-4113-A5FD-7D9ABD609377}" srcOrd="1" destOrd="0" presId="urn:microsoft.com/office/officeart/2005/8/layout/orgChart1"/>
+    <dgm:cxn modelId="{F9BEEC89-6D40-46B8-A3AF-57EF68C69648}" type="presParOf" srcId="{E2D4D3FF-E52D-4433-8B2B-17B6151623D7}" destId="{7BA9E037-2D16-4036-B30F-6BE0A8DEA13D}" srcOrd="2" destOrd="0" presId="urn:microsoft.com/office/officeart/2005/8/layout/orgChart1"/>
+    <dgm:cxn modelId="{DB67CCCF-904A-4CF5-BA9A-024961A6B90B}" type="presParOf" srcId="{E993EFA2-1B65-4452-95F2-4C81AF05A5BA}" destId="{3C9B83AB-3259-49E6-BBF1-F7322008ABA2}" srcOrd="2" destOrd="0" presId="urn:microsoft.com/office/officeart/2005/8/layout/orgChart1"/>
   </dgm:cxnLst>
   <dgm:bg/>
   <dgm:whole/>
@@ -19361,59 +20006,59 @@
   </dgm:ptLst>
   <dgm:cxnLst>
     <dgm:cxn modelId="{71000DD3-D96B-4E91-B001-8DB5F11750EE}" srcId="{FA72DE04-A520-47A0-AD0D-3BFDF84D6586}" destId="{703E7D6C-4483-42AD-91AA-8F5727D69A38}" srcOrd="0" destOrd="0" parTransId="{270474CB-DA1D-449D-9C1B-0E72898343ED}" sibTransId="{52C54E4D-F638-40DF-B01C-B5E6D87B0BF4}"/>
-    <dgm:cxn modelId="{25099D72-13F6-452C-9B6F-527F8C5B2FA7}" type="presOf" srcId="{C1DA5D2A-3EC0-465F-985D-57741304E8E4}" destId="{FCD8C2B3-4C86-45BF-9FD5-02C894C74AA5}" srcOrd="0" destOrd="0" presId="urn:microsoft.com/office/officeart/2005/8/layout/orgChart1"/>
-    <dgm:cxn modelId="{F73E5A6B-37F4-4045-BAE8-C6BFA4DDEE66}" type="presOf" srcId="{1A71F65F-36FD-4AAD-AED4-9969FBF34B93}" destId="{687DE7D3-F3E3-4B5F-A90E-07F065621998}" srcOrd="0" destOrd="0" presId="urn:microsoft.com/office/officeart/2005/8/layout/orgChart1"/>
-    <dgm:cxn modelId="{08A46DD6-D93D-427E-AD86-7F8472921A1C}" type="presOf" srcId="{9B17064A-2B66-476A-A3AF-C816A715748B}" destId="{C91BBB4E-66A7-47B9-85DF-5A9FD10A9D4B}" srcOrd="0" destOrd="0" presId="urn:microsoft.com/office/officeart/2005/8/layout/orgChart1"/>
-    <dgm:cxn modelId="{A3872BD8-7DC3-4D0C-909E-A3190281D9FF}" type="presOf" srcId="{770F5E79-E155-44AD-8DE7-4173B2EA679D}" destId="{01EE2497-DE00-4CAC-8EEB-0A7FDA644D6B}" srcOrd="1" destOrd="0" presId="urn:microsoft.com/office/officeart/2005/8/layout/orgChart1"/>
-    <dgm:cxn modelId="{FD01C983-4137-46D8-BCC2-C93A20ACB75E}" type="presOf" srcId="{770F5E79-E155-44AD-8DE7-4173B2EA679D}" destId="{7B72BEE4-ABCF-42E9-8A7C-0A2280F19C54}" srcOrd="0" destOrd="0" presId="urn:microsoft.com/office/officeart/2005/8/layout/orgChart1"/>
-    <dgm:cxn modelId="{13F32C28-3067-45E2-ADD0-F8BD014617C4}" type="presOf" srcId="{270474CB-DA1D-449D-9C1B-0E72898343ED}" destId="{3DF1EBF0-F6FB-4C1A-957C-A9F09E0C6F99}" srcOrd="0" destOrd="0" presId="urn:microsoft.com/office/officeart/2005/8/layout/orgChart1"/>
+    <dgm:cxn modelId="{B4FC19C3-DFE3-49A3-B190-DD2206FFCB6A}" type="presOf" srcId="{6D6BC688-7878-47F8-8FBA-B627CC37D135}" destId="{FEC1C44D-146C-4404-90E8-4B96E49C0D55}" srcOrd="0" destOrd="0" presId="urn:microsoft.com/office/officeart/2005/8/layout/orgChart1"/>
+    <dgm:cxn modelId="{7C1F560D-D475-4117-A309-6B3AA7E56242}" type="presOf" srcId="{9B17064A-2B66-476A-A3AF-C816A715748B}" destId="{C91BBB4E-66A7-47B9-85DF-5A9FD10A9D4B}" srcOrd="0" destOrd="0" presId="urn:microsoft.com/office/officeart/2005/8/layout/orgChart1"/>
+    <dgm:cxn modelId="{56FAF791-0B8D-4C73-84DC-4CA24230E91A}" type="presOf" srcId="{703E7D6C-4483-42AD-91AA-8F5727D69A38}" destId="{ADAD390D-7247-4E9D-BA97-A4B64FEB306E}" srcOrd="0" destOrd="0" presId="urn:microsoft.com/office/officeart/2005/8/layout/orgChart1"/>
+    <dgm:cxn modelId="{24FFD5A6-9D84-44BD-B0BE-C854FF5614DC}" type="presOf" srcId="{ECEE92B7-9565-4912-AA91-95BFAD98CD2B}" destId="{51F41EE2-C842-4F12-BB64-7855885CC06B}" srcOrd="0" destOrd="0" presId="urn:microsoft.com/office/officeart/2005/8/layout/orgChart1"/>
+    <dgm:cxn modelId="{D488BEEB-6B99-43BE-99ED-4F498163F331}" type="presOf" srcId="{703E7D6C-4483-42AD-91AA-8F5727D69A38}" destId="{8FD171BA-A63C-461E-8606-9241ADA02B8F}" srcOrd="1" destOrd="0" presId="urn:microsoft.com/office/officeart/2005/8/layout/orgChart1"/>
+    <dgm:cxn modelId="{12BBC4C5-B5EC-4CC1-99F5-9AB79CC36C29}" type="presOf" srcId="{270474CB-DA1D-449D-9C1B-0E72898343ED}" destId="{3DF1EBF0-F6FB-4C1A-957C-A9F09E0C6F99}" srcOrd="0" destOrd="0" presId="urn:microsoft.com/office/officeart/2005/8/layout/orgChart1"/>
+    <dgm:cxn modelId="{95F90753-925C-48BB-8C85-C05884A5F133}" type="presOf" srcId="{1A71F65F-36FD-4AAD-AED4-9969FBF34B93}" destId="{687DE7D3-F3E3-4B5F-A90E-07F065621998}" srcOrd="0" destOrd="0" presId="urn:microsoft.com/office/officeart/2005/8/layout/orgChart1"/>
+    <dgm:cxn modelId="{DC754CE1-4E5C-47DA-83D0-F9A7C7F71C7C}" type="presOf" srcId="{C1DA5D2A-3EC0-465F-985D-57741304E8E4}" destId="{B1814C21-D67D-4CF2-95B7-BA3C9C20A13A}" srcOrd="1" destOrd="0" presId="urn:microsoft.com/office/officeart/2005/8/layout/orgChart1"/>
     <dgm:cxn modelId="{1B161CDA-039E-4D3A-BF9C-D6B51149B147}" srcId="{C1DA5D2A-3EC0-465F-985D-57741304E8E4}" destId="{6D6BC688-7878-47F8-8FBA-B627CC37D135}" srcOrd="1" destOrd="0" parTransId="{1A71F65F-36FD-4AAD-AED4-9969FBF34B93}" sibTransId="{C4229191-3066-4415-9B66-5D7109548F9D}"/>
     <dgm:cxn modelId="{D2A8173F-AAC4-401D-AEBB-0D88898CBE6D}" srcId="{FA72DE04-A520-47A0-AD0D-3BFDF84D6586}" destId="{770F5E79-E155-44AD-8DE7-4173B2EA679D}" srcOrd="1" destOrd="0" parTransId="{ECEE92B7-9565-4912-AA91-95BFAD98CD2B}" sibTransId="{22467B98-04E5-49AA-8E03-7B10B784FDBC}"/>
-    <dgm:cxn modelId="{985ABAEF-93DF-418E-BEB9-A3DEE882E4F4}" type="presOf" srcId="{703E7D6C-4483-42AD-91AA-8F5727D69A38}" destId="{8FD171BA-A63C-461E-8606-9241ADA02B8F}" srcOrd="1" destOrd="0" presId="urn:microsoft.com/office/officeart/2005/8/layout/orgChart1"/>
-    <dgm:cxn modelId="{BC7E51BE-8A39-41AC-A764-597AC331AB09}" type="presOf" srcId="{6D6BC688-7878-47F8-8FBA-B627CC37D135}" destId="{8380893C-FB75-451D-9BB1-7F3D1ECE2A1E}" srcOrd="1" destOrd="0" presId="urn:microsoft.com/office/officeart/2005/8/layout/orgChart1"/>
-    <dgm:cxn modelId="{7C5F3D4A-44E0-4E2B-B138-C3E5DB78739A}" type="presOf" srcId="{C1DA5D2A-3EC0-465F-985D-57741304E8E4}" destId="{B1814C21-D67D-4CF2-95B7-BA3C9C20A13A}" srcOrd="1" destOrd="0" presId="urn:microsoft.com/office/officeart/2005/8/layout/orgChart1"/>
-    <dgm:cxn modelId="{28FDC8E0-A697-4714-8C69-6D46ABBB09E6}" type="presOf" srcId="{FA72DE04-A520-47A0-AD0D-3BFDF84D6586}" destId="{F289EF60-E45F-4A64-83FA-3988C5D39D8F}" srcOrd="0" destOrd="0" presId="urn:microsoft.com/office/officeart/2005/8/layout/orgChart1"/>
-    <dgm:cxn modelId="{2812FBE3-B398-48E4-887C-97E609E99126}" type="presOf" srcId="{85555EA4-BB7C-460B-8C33-45CECAF7B6D5}" destId="{96763731-E82B-4B3B-8C66-121940B95D20}" srcOrd="0" destOrd="0" presId="urn:microsoft.com/office/officeart/2005/8/layout/orgChart1"/>
-    <dgm:cxn modelId="{9D04F7DB-9B1B-460C-9C4E-D73F5D0E66A0}" type="presOf" srcId="{6D6BC688-7878-47F8-8FBA-B627CC37D135}" destId="{FEC1C44D-146C-4404-90E8-4B96E49C0D55}" srcOrd="0" destOrd="0" presId="urn:microsoft.com/office/officeart/2005/8/layout/orgChart1"/>
-    <dgm:cxn modelId="{B87F9156-B740-4C67-B45F-7180EBEC9CBF}" type="presOf" srcId="{ECEE92B7-9565-4912-AA91-95BFAD98CD2B}" destId="{51F41EE2-C842-4F12-BB64-7855885CC06B}" srcOrd="0" destOrd="0" presId="urn:microsoft.com/office/officeart/2005/8/layout/orgChart1"/>
+    <dgm:cxn modelId="{A241B4D7-28ED-4656-861F-FCA394A84CDD}" type="presOf" srcId="{85555EA4-BB7C-460B-8C33-45CECAF7B6D5}" destId="{96763731-E82B-4B3B-8C66-121940B95D20}" srcOrd="0" destOrd="0" presId="urn:microsoft.com/office/officeart/2005/8/layout/orgChart1"/>
+    <dgm:cxn modelId="{53386DAA-DF9E-47D0-8395-689EACBBB602}" type="presOf" srcId="{FA72DE04-A520-47A0-AD0D-3BFDF84D6586}" destId="{70B59274-A9EE-4693-BA26-48C691BC1873}" srcOrd="1" destOrd="0" presId="urn:microsoft.com/office/officeart/2005/8/layout/orgChart1"/>
+    <dgm:cxn modelId="{8A7DDEBC-209B-440F-928B-997AAD4EC212}" type="presOf" srcId="{770F5E79-E155-44AD-8DE7-4173B2EA679D}" destId="{01EE2497-DE00-4CAC-8EEB-0A7FDA644D6B}" srcOrd="1" destOrd="0" presId="urn:microsoft.com/office/officeart/2005/8/layout/orgChart1"/>
+    <dgm:cxn modelId="{3B324903-ABF9-4B25-94A7-8FE2947B1CC5}" type="presOf" srcId="{6D6BC688-7878-47F8-8FBA-B627CC37D135}" destId="{8380893C-FB75-451D-9BB1-7F3D1ECE2A1E}" srcOrd="1" destOrd="0" presId="urn:microsoft.com/office/officeart/2005/8/layout/orgChart1"/>
     <dgm:cxn modelId="{43D46681-9747-4B81-B1C0-BAFCD19AB821}" srcId="{85555EA4-BB7C-460B-8C33-45CECAF7B6D5}" destId="{C1DA5D2A-3EC0-465F-985D-57741304E8E4}" srcOrd="0" destOrd="0" parTransId="{8D33E5D4-A64C-414F-856F-09F55D4211F4}" sibTransId="{A070B5C0-4953-4284-B018-53B490E212F5}"/>
-    <dgm:cxn modelId="{F9824B89-08D1-46B4-8C8B-FC40434CFE4E}" type="presOf" srcId="{FA72DE04-A520-47A0-AD0D-3BFDF84D6586}" destId="{70B59274-A9EE-4693-BA26-48C691BC1873}" srcOrd="1" destOrd="0" presId="urn:microsoft.com/office/officeart/2005/8/layout/orgChart1"/>
-    <dgm:cxn modelId="{02D63C23-DBA0-4FAA-893C-24C38EC3840D}" type="presOf" srcId="{703E7D6C-4483-42AD-91AA-8F5727D69A38}" destId="{ADAD390D-7247-4E9D-BA97-A4B64FEB306E}" srcOrd="0" destOrd="0" presId="urn:microsoft.com/office/officeart/2005/8/layout/orgChart1"/>
+    <dgm:cxn modelId="{E7B69C3C-5C5C-4F9D-BF47-7A38B03AEDD2}" type="presOf" srcId="{770F5E79-E155-44AD-8DE7-4173B2EA679D}" destId="{7B72BEE4-ABCF-42E9-8A7C-0A2280F19C54}" srcOrd="0" destOrd="0" presId="urn:microsoft.com/office/officeart/2005/8/layout/orgChart1"/>
+    <dgm:cxn modelId="{A20C3ADF-0005-4798-B254-2CB4CFF425A1}" type="presOf" srcId="{C1DA5D2A-3EC0-465F-985D-57741304E8E4}" destId="{FCD8C2B3-4C86-45BF-9FD5-02C894C74AA5}" srcOrd="0" destOrd="0" presId="urn:microsoft.com/office/officeart/2005/8/layout/orgChart1"/>
+    <dgm:cxn modelId="{7D39BCD3-B22F-4774-B927-F6A4B3146EFB}" type="presOf" srcId="{FA72DE04-A520-47A0-AD0D-3BFDF84D6586}" destId="{F289EF60-E45F-4A64-83FA-3988C5D39D8F}" srcOrd="0" destOrd="0" presId="urn:microsoft.com/office/officeart/2005/8/layout/orgChart1"/>
     <dgm:cxn modelId="{35EA5373-708B-4ACA-9179-616ED2B2B3CC}" srcId="{C1DA5D2A-3EC0-465F-985D-57741304E8E4}" destId="{FA72DE04-A520-47A0-AD0D-3BFDF84D6586}" srcOrd="0" destOrd="0" parTransId="{9B17064A-2B66-476A-A3AF-C816A715748B}" sibTransId="{606E708A-B1A9-4CD0-B833-32EA5F1F09E8}"/>
-    <dgm:cxn modelId="{A378A442-01E0-4CFB-9D1C-26FE33EF8336}" type="presParOf" srcId="{96763731-E82B-4B3B-8C66-121940B95D20}" destId="{B5BDAB4A-4564-4531-894C-12DA180A114D}" srcOrd="0" destOrd="0" presId="urn:microsoft.com/office/officeart/2005/8/layout/orgChart1"/>
-    <dgm:cxn modelId="{3FB24B0D-188F-4253-AABF-A0CADE15EC57}" type="presParOf" srcId="{B5BDAB4A-4564-4531-894C-12DA180A114D}" destId="{1B55821C-4DFB-435F-8631-77E7BE91146D}" srcOrd="0" destOrd="0" presId="urn:microsoft.com/office/officeart/2005/8/layout/orgChart1"/>
-    <dgm:cxn modelId="{77D49FB1-BEAC-4877-AC19-6601C3C40252}" type="presParOf" srcId="{1B55821C-4DFB-435F-8631-77E7BE91146D}" destId="{FCD8C2B3-4C86-45BF-9FD5-02C894C74AA5}" srcOrd="0" destOrd="0" presId="urn:microsoft.com/office/officeart/2005/8/layout/orgChart1"/>
-    <dgm:cxn modelId="{CC7CD5D6-83FA-4372-A7EE-10F6D2624777}" type="presParOf" srcId="{1B55821C-4DFB-435F-8631-77E7BE91146D}" destId="{B1814C21-D67D-4CF2-95B7-BA3C9C20A13A}" srcOrd="1" destOrd="0" presId="urn:microsoft.com/office/officeart/2005/8/layout/orgChart1"/>
-    <dgm:cxn modelId="{B5480D5C-695D-4221-9FD4-A9096D94598C}" type="presParOf" srcId="{B5BDAB4A-4564-4531-894C-12DA180A114D}" destId="{E900A10D-DD49-40B6-8263-A3C96603D962}" srcOrd="1" destOrd="0" presId="urn:microsoft.com/office/officeart/2005/8/layout/orgChart1"/>
-    <dgm:cxn modelId="{E4A89373-38C0-404B-81CA-B12F409D90FC}" type="presParOf" srcId="{E900A10D-DD49-40B6-8263-A3C96603D962}" destId="{C91BBB4E-66A7-47B9-85DF-5A9FD10A9D4B}" srcOrd="0" destOrd="0" presId="urn:microsoft.com/office/officeart/2005/8/layout/orgChart1"/>
-    <dgm:cxn modelId="{B6A15149-14E5-4F5F-BF34-222BE5989A02}" type="presParOf" srcId="{E900A10D-DD49-40B6-8263-A3C96603D962}" destId="{CD62AC58-F1D8-4D74-A2AD-3170DC0514F3}" srcOrd="1" destOrd="0" presId="urn:microsoft.com/office/officeart/2005/8/layout/orgChart1"/>
-    <dgm:cxn modelId="{81B62D3E-BEA4-4006-B325-829105894364}" type="presParOf" srcId="{CD62AC58-F1D8-4D74-A2AD-3170DC0514F3}" destId="{A69B673C-FFAE-492B-A290-6A8E4CD0195D}" srcOrd="0" destOrd="0" presId="urn:microsoft.com/office/officeart/2005/8/layout/orgChart1"/>
-    <dgm:cxn modelId="{A44ADD47-A9EA-41C7-9C4C-0417DB1D5BFB}" type="presParOf" srcId="{A69B673C-FFAE-492B-A290-6A8E4CD0195D}" destId="{F289EF60-E45F-4A64-83FA-3988C5D39D8F}" srcOrd="0" destOrd="0" presId="urn:microsoft.com/office/officeart/2005/8/layout/orgChart1"/>
-    <dgm:cxn modelId="{3D53AD74-0147-4F1F-BB9D-1FDF80AA8A3A}" type="presParOf" srcId="{A69B673C-FFAE-492B-A290-6A8E4CD0195D}" destId="{70B59274-A9EE-4693-BA26-48C691BC1873}" srcOrd="1" destOrd="0" presId="urn:microsoft.com/office/officeart/2005/8/layout/orgChart1"/>
-    <dgm:cxn modelId="{FF612BC0-3101-4B8E-AFB8-354E5DB1C171}" type="presParOf" srcId="{CD62AC58-F1D8-4D74-A2AD-3170DC0514F3}" destId="{6F1ABDF3-8F49-48ED-BD9F-31918E59D393}" srcOrd="1" destOrd="0" presId="urn:microsoft.com/office/officeart/2005/8/layout/orgChart1"/>
-    <dgm:cxn modelId="{6C5E49A8-58C2-4B6A-9846-C408FD5E240F}" type="presParOf" srcId="{6F1ABDF3-8F49-48ED-BD9F-31918E59D393}" destId="{3DF1EBF0-F6FB-4C1A-957C-A9F09E0C6F99}" srcOrd="0" destOrd="0" presId="urn:microsoft.com/office/officeart/2005/8/layout/orgChart1"/>
-    <dgm:cxn modelId="{05CC9F48-95C9-4E18-9F2C-727983BEE466}" type="presParOf" srcId="{6F1ABDF3-8F49-48ED-BD9F-31918E59D393}" destId="{91277BE5-3F42-42F6-8CF3-A8FCBC7C7CF1}" srcOrd="1" destOrd="0" presId="urn:microsoft.com/office/officeart/2005/8/layout/orgChart1"/>
-    <dgm:cxn modelId="{97B28AD2-BCDE-435A-8FEF-22CB13F2F119}" type="presParOf" srcId="{91277BE5-3F42-42F6-8CF3-A8FCBC7C7CF1}" destId="{43DDBEA1-462C-4B78-B642-EEAC835CAD6F}" srcOrd="0" destOrd="0" presId="urn:microsoft.com/office/officeart/2005/8/layout/orgChart1"/>
-    <dgm:cxn modelId="{FF93F1D0-F00D-4ACC-9B4C-AD0A1D2E8C65}" type="presParOf" srcId="{43DDBEA1-462C-4B78-B642-EEAC835CAD6F}" destId="{ADAD390D-7247-4E9D-BA97-A4B64FEB306E}" srcOrd="0" destOrd="0" presId="urn:microsoft.com/office/officeart/2005/8/layout/orgChart1"/>
-    <dgm:cxn modelId="{8E2FC427-AFCF-4343-A461-D21085273E41}" type="presParOf" srcId="{43DDBEA1-462C-4B78-B642-EEAC835CAD6F}" destId="{8FD171BA-A63C-461E-8606-9241ADA02B8F}" srcOrd="1" destOrd="0" presId="urn:microsoft.com/office/officeart/2005/8/layout/orgChart1"/>
-    <dgm:cxn modelId="{E9FDE03F-27FE-41E1-860A-95155763BFE8}" type="presParOf" srcId="{91277BE5-3F42-42F6-8CF3-A8FCBC7C7CF1}" destId="{65D2E541-2196-48C5-B8D2-A0544B59502D}" srcOrd="1" destOrd="0" presId="urn:microsoft.com/office/officeart/2005/8/layout/orgChart1"/>
-    <dgm:cxn modelId="{79198A07-7D29-4149-BF0D-6800C5751C46}" type="presParOf" srcId="{91277BE5-3F42-42F6-8CF3-A8FCBC7C7CF1}" destId="{2A8F27AB-EA8E-4D6C-AB6B-0CC5B385BB01}" srcOrd="2" destOrd="0" presId="urn:microsoft.com/office/officeart/2005/8/layout/orgChart1"/>
-    <dgm:cxn modelId="{5D385B2D-D306-4BBC-8109-EADF63D258C6}" type="presParOf" srcId="{6F1ABDF3-8F49-48ED-BD9F-31918E59D393}" destId="{51F41EE2-C842-4F12-BB64-7855885CC06B}" srcOrd="2" destOrd="0" presId="urn:microsoft.com/office/officeart/2005/8/layout/orgChart1"/>
-    <dgm:cxn modelId="{2D95FB14-86DB-4F34-B3E0-C220F4106CAF}" type="presParOf" srcId="{6F1ABDF3-8F49-48ED-BD9F-31918E59D393}" destId="{85DA0130-0BC5-448A-A0C3-D312643EBD2A}" srcOrd="3" destOrd="0" presId="urn:microsoft.com/office/officeart/2005/8/layout/orgChart1"/>
-    <dgm:cxn modelId="{A93540AF-EED1-4DF8-87EC-E70A15DE5231}" type="presParOf" srcId="{85DA0130-0BC5-448A-A0C3-D312643EBD2A}" destId="{6EA89613-CFD3-475B-94E3-55AE28F2C9C6}" srcOrd="0" destOrd="0" presId="urn:microsoft.com/office/officeart/2005/8/layout/orgChart1"/>
-    <dgm:cxn modelId="{DD31FF9B-D007-4F4F-A6DE-05860FC55051}" type="presParOf" srcId="{6EA89613-CFD3-475B-94E3-55AE28F2C9C6}" destId="{7B72BEE4-ABCF-42E9-8A7C-0A2280F19C54}" srcOrd="0" destOrd="0" presId="urn:microsoft.com/office/officeart/2005/8/layout/orgChart1"/>
-    <dgm:cxn modelId="{A42AC54E-00AD-4AD7-B963-EA217B01EAD4}" type="presParOf" srcId="{6EA89613-CFD3-475B-94E3-55AE28F2C9C6}" destId="{01EE2497-DE00-4CAC-8EEB-0A7FDA644D6B}" srcOrd="1" destOrd="0" presId="urn:microsoft.com/office/officeart/2005/8/layout/orgChart1"/>
-    <dgm:cxn modelId="{B2CD09C5-84C4-46D9-8E4E-1F1638953733}" type="presParOf" srcId="{85DA0130-0BC5-448A-A0C3-D312643EBD2A}" destId="{BDA415F2-5D21-4334-AF83-87974DDEFF0F}" srcOrd="1" destOrd="0" presId="urn:microsoft.com/office/officeart/2005/8/layout/orgChart1"/>
-    <dgm:cxn modelId="{26D1B760-5BE0-454C-AD87-C2EDD63E0CF2}" type="presParOf" srcId="{85DA0130-0BC5-448A-A0C3-D312643EBD2A}" destId="{70203727-1055-4C1A-957C-BEA0D21436FA}" srcOrd="2" destOrd="0" presId="urn:microsoft.com/office/officeart/2005/8/layout/orgChart1"/>
-    <dgm:cxn modelId="{C7540558-99CE-4B9B-ABDF-F0833BD96F38}" type="presParOf" srcId="{CD62AC58-F1D8-4D74-A2AD-3170DC0514F3}" destId="{22881261-3388-4B5B-B8D0-F13031E95E7B}" srcOrd="2" destOrd="0" presId="urn:microsoft.com/office/officeart/2005/8/layout/orgChart1"/>
-    <dgm:cxn modelId="{CDF0E181-4B7D-4818-8277-17AC479AC2A9}" type="presParOf" srcId="{E900A10D-DD49-40B6-8263-A3C96603D962}" destId="{687DE7D3-F3E3-4B5F-A90E-07F065621998}" srcOrd="2" destOrd="0" presId="urn:microsoft.com/office/officeart/2005/8/layout/orgChart1"/>
-    <dgm:cxn modelId="{BE9E7FD6-8B97-40B2-9FFF-3EFA90524D6B}" type="presParOf" srcId="{E900A10D-DD49-40B6-8263-A3C96603D962}" destId="{DF409A96-3077-47B7-9C34-075BB023AAA8}" srcOrd="3" destOrd="0" presId="urn:microsoft.com/office/officeart/2005/8/layout/orgChart1"/>
-    <dgm:cxn modelId="{08B0DE03-E0CD-4CEC-B492-940F38242153}" type="presParOf" srcId="{DF409A96-3077-47B7-9C34-075BB023AAA8}" destId="{DD24BA4F-1C23-4935-8DEF-6C3A5403D484}" srcOrd="0" destOrd="0" presId="urn:microsoft.com/office/officeart/2005/8/layout/orgChart1"/>
-    <dgm:cxn modelId="{EF882CFB-C118-4B62-918E-32D388AC5B6F}" type="presParOf" srcId="{DD24BA4F-1C23-4935-8DEF-6C3A5403D484}" destId="{FEC1C44D-146C-4404-90E8-4B96E49C0D55}" srcOrd="0" destOrd="0" presId="urn:microsoft.com/office/officeart/2005/8/layout/orgChart1"/>
-    <dgm:cxn modelId="{7A64BB82-758B-4E46-9A87-C3CC9F5A9846}" type="presParOf" srcId="{DD24BA4F-1C23-4935-8DEF-6C3A5403D484}" destId="{8380893C-FB75-451D-9BB1-7F3D1ECE2A1E}" srcOrd="1" destOrd="0" presId="urn:microsoft.com/office/officeart/2005/8/layout/orgChart1"/>
-    <dgm:cxn modelId="{D2D23393-3A2E-4DEA-ACBE-44168C133531}" type="presParOf" srcId="{DF409A96-3077-47B7-9C34-075BB023AAA8}" destId="{E3A20262-E68E-4A6E-8929-D3DD25FE7C02}" srcOrd="1" destOrd="0" presId="urn:microsoft.com/office/officeart/2005/8/layout/orgChart1"/>
-    <dgm:cxn modelId="{8D15E9F1-D8BE-4C7C-B1FD-2CF2BE6B2A4D}" type="presParOf" srcId="{DF409A96-3077-47B7-9C34-075BB023AAA8}" destId="{CF2071B3-0379-4E14-821D-0A38033A76E8}" srcOrd="2" destOrd="0" presId="urn:microsoft.com/office/officeart/2005/8/layout/orgChart1"/>
-    <dgm:cxn modelId="{9900F3CD-6D6C-467E-8071-BB0457138EBA}" type="presParOf" srcId="{B5BDAB4A-4564-4531-894C-12DA180A114D}" destId="{FAE1CBF0-17A5-4A2B-AFEB-DCC344F316B7}" srcOrd="2" destOrd="0" presId="urn:microsoft.com/office/officeart/2005/8/layout/orgChart1"/>
+    <dgm:cxn modelId="{AA343DBF-5ABE-42EE-A389-25C3A3E74176}" type="presParOf" srcId="{96763731-E82B-4B3B-8C66-121940B95D20}" destId="{B5BDAB4A-4564-4531-894C-12DA180A114D}" srcOrd="0" destOrd="0" presId="urn:microsoft.com/office/officeart/2005/8/layout/orgChart1"/>
+    <dgm:cxn modelId="{BF245BCD-457E-491E-855A-9884863969E1}" type="presParOf" srcId="{B5BDAB4A-4564-4531-894C-12DA180A114D}" destId="{1B55821C-4DFB-435F-8631-77E7BE91146D}" srcOrd="0" destOrd="0" presId="urn:microsoft.com/office/officeart/2005/8/layout/orgChart1"/>
+    <dgm:cxn modelId="{11F8F413-46FA-40BD-B1EB-91F3EE5A15EC}" type="presParOf" srcId="{1B55821C-4DFB-435F-8631-77E7BE91146D}" destId="{FCD8C2B3-4C86-45BF-9FD5-02C894C74AA5}" srcOrd="0" destOrd="0" presId="urn:microsoft.com/office/officeart/2005/8/layout/orgChart1"/>
+    <dgm:cxn modelId="{B3414090-950B-4ED9-AAAA-4B5D2377FD07}" type="presParOf" srcId="{1B55821C-4DFB-435F-8631-77E7BE91146D}" destId="{B1814C21-D67D-4CF2-95B7-BA3C9C20A13A}" srcOrd="1" destOrd="0" presId="urn:microsoft.com/office/officeart/2005/8/layout/orgChart1"/>
+    <dgm:cxn modelId="{010EB089-E642-48BE-82A0-9C259642483C}" type="presParOf" srcId="{B5BDAB4A-4564-4531-894C-12DA180A114D}" destId="{E900A10D-DD49-40B6-8263-A3C96603D962}" srcOrd="1" destOrd="0" presId="urn:microsoft.com/office/officeart/2005/8/layout/orgChart1"/>
+    <dgm:cxn modelId="{2A1949FE-4D66-4012-86AA-AEAF93A4824A}" type="presParOf" srcId="{E900A10D-DD49-40B6-8263-A3C96603D962}" destId="{C91BBB4E-66A7-47B9-85DF-5A9FD10A9D4B}" srcOrd="0" destOrd="0" presId="urn:microsoft.com/office/officeart/2005/8/layout/orgChart1"/>
+    <dgm:cxn modelId="{DCB0D6B9-7F28-4A6F-94C9-6774E81F47B4}" type="presParOf" srcId="{E900A10D-DD49-40B6-8263-A3C96603D962}" destId="{CD62AC58-F1D8-4D74-A2AD-3170DC0514F3}" srcOrd="1" destOrd="0" presId="urn:microsoft.com/office/officeart/2005/8/layout/orgChart1"/>
+    <dgm:cxn modelId="{CAB28C1B-151D-4604-830A-2D66911F0421}" type="presParOf" srcId="{CD62AC58-F1D8-4D74-A2AD-3170DC0514F3}" destId="{A69B673C-FFAE-492B-A290-6A8E4CD0195D}" srcOrd="0" destOrd="0" presId="urn:microsoft.com/office/officeart/2005/8/layout/orgChart1"/>
+    <dgm:cxn modelId="{8FC3EA29-BFBF-4C45-96A3-9EA82377DD60}" type="presParOf" srcId="{A69B673C-FFAE-492B-A290-6A8E4CD0195D}" destId="{F289EF60-E45F-4A64-83FA-3988C5D39D8F}" srcOrd="0" destOrd="0" presId="urn:microsoft.com/office/officeart/2005/8/layout/orgChart1"/>
+    <dgm:cxn modelId="{7AF363CE-4E1A-4489-99A2-2F7CAC436A40}" type="presParOf" srcId="{A69B673C-FFAE-492B-A290-6A8E4CD0195D}" destId="{70B59274-A9EE-4693-BA26-48C691BC1873}" srcOrd="1" destOrd="0" presId="urn:microsoft.com/office/officeart/2005/8/layout/orgChart1"/>
+    <dgm:cxn modelId="{FD99CBD9-5DC3-46FB-8225-75372145352E}" type="presParOf" srcId="{CD62AC58-F1D8-4D74-A2AD-3170DC0514F3}" destId="{6F1ABDF3-8F49-48ED-BD9F-31918E59D393}" srcOrd="1" destOrd="0" presId="urn:microsoft.com/office/officeart/2005/8/layout/orgChart1"/>
+    <dgm:cxn modelId="{AD01AF58-5EA2-4CCA-886E-0B4EDEB7BE16}" type="presParOf" srcId="{6F1ABDF3-8F49-48ED-BD9F-31918E59D393}" destId="{3DF1EBF0-F6FB-4C1A-957C-A9F09E0C6F99}" srcOrd="0" destOrd="0" presId="urn:microsoft.com/office/officeart/2005/8/layout/orgChart1"/>
+    <dgm:cxn modelId="{2DC56DBC-C280-4BB1-ACD3-09CDE486F862}" type="presParOf" srcId="{6F1ABDF3-8F49-48ED-BD9F-31918E59D393}" destId="{91277BE5-3F42-42F6-8CF3-A8FCBC7C7CF1}" srcOrd="1" destOrd="0" presId="urn:microsoft.com/office/officeart/2005/8/layout/orgChart1"/>
+    <dgm:cxn modelId="{F52DAE9E-962F-422A-9FDC-2B0B92E28799}" type="presParOf" srcId="{91277BE5-3F42-42F6-8CF3-A8FCBC7C7CF1}" destId="{43DDBEA1-462C-4B78-B642-EEAC835CAD6F}" srcOrd="0" destOrd="0" presId="urn:microsoft.com/office/officeart/2005/8/layout/orgChart1"/>
+    <dgm:cxn modelId="{DE6D2F70-8C68-42C7-B8BE-A92491F94B67}" type="presParOf" srcId="{43DDBEA1-462C-4B78-B642-EEAC835CAD6F}" destId="{ADAD390D-7247-4E9D-BA97-A4B64FEB306E}" srcOrd="0" destOrd="0" presId="urn:microsoft.com/office/officeart/2005/8/layout/orgChart1"/>
+    <dgm:cxn modelId="{47D9B6AF-E3CD-4E06-A79B-932A7610F729}" type="presParOf" srcId="{43DDBEA1-462C-4B78-B642-EEAC835CAD6F}" destId="{8FD171BA-A63C-461E-8606-9241ADA02B8F}" srcOrd="1" destOrd="0" presId="urn:microsoft.com/office/officeart/2005/8/layout/orgChart1"/>
+    <dgm:cxn modelId="{23B1EB4C-5E88-471C-AE3C-48CE1D4664CE}" type="presParOf" srcId="{91277BE5-3F42-42F6-8CF3-A8FCBC7C7CF1}" destId="{65D2E541-2196-48C5-B8D2-A0544B59502D}" srcOrd="1" destOrd="0" presId="urn:microsoft.com/office/officeart/2005/8/layout/orgChart1"/>
+    <dgm:cxn modelId="{35C49595-D09A-4E31-98A8-BD5EA397E21B}" type="presParOf" srcId="{91277BE5-3F42-42F6-8CF3-A8FCBC7C7CF1}" destId="{2A8F27AB-EA8E-4D6C-AB6B-0CC5B385BB01}" srcOrd="2" destOrd="0" presId="urn:microsoft.com/office/officeart/2005/8/layout/orgChart1"/>
+    <dgm:cxn modelId="{097E7540-295D-4F34-B0F2-BAEA71005B8E}" type="presParOf" srcId="{6F1ABDF3-8F49-48ED-BD9F-31918E59D393}" destId="{51F41EE2-C842-4F12-BB64-7855885CC06B}" srcOrd="2" destOrd="0" presId="urn:microsoft.com/office/officeart/2005/8/layout/orgChart1"/>
+    <dgm:cxn modelId="{EDB6849B-CC1A-48B3-BB64-6C21AFDB19FD}" type="presParOf" srcId="{6F1ABDF3-8F49-48ED-BD9F-31918E59D393}" destId="{85DA0130-0BC5-448A-A0C3-D312643EBD2A}" srcOrd="3" destOrd="0" presId="urn:microsoft.com/office/officeart/2005/8/layout/orgChart1"/>
+    <dgm:cxn modelId="{B9BC8318-0EC0-4452-B9B8-289CAFA90F18}" type="presParOf" srcId="{85DA0130-0BC5-448A-A0C3-D312643EBD2A}" destId="{6EA89613-CFD3-475B-94E3-55AE28F2C9C6}" srcOrd="0" destOrd="0" presId="urn:microsoft.com/office/officeart/2005/8/layout/orgChart1"/>
+    <dgm:cxn modelId="{5F064207-3602-4DF6-9D8C-70C6A52BDE0B}" type="presParOf" srcId="{6EA89613-CFD3-475B-94E3-55AE28F2C9C6}" destId="{7B72BEE4-ABCF-42E9-8A7C-0A2280F19C54}" srcOrd="0" destOrd="0" presId="urn:microsoft.com/office/officeart/2005/8/layout/orgChart1"/>
+    <dgm:cxn modelId="{79707817-1E2E-4154-A499-4932AD997D1A}" type="presParOf" srcId="{6EA89613-CFD3-475B-94E3-55AE28F2C9C6}" destId="{01EE2497-DE00-4CAC-8EEB-0A7FDA644D6B}" srcOrd="1" destOrd="0" presId="urn:microsoft.com/office/officeart/2005/8/layout/orgChart1"/>
+    <dgm:cxn modelId="{EFCA18F6-D8B1-4C4A-B650-EF63FB7C9491}" type="presParOf" srcId="{85DA0130-0BC5-448A-A0C3-D312643EBD2A}" destId="{BDA415F2-5D21-4334-AF83-87974DDEFF0F}" srcOrd="1" destOrd="0" presId="urn:microsoft.com/office/officeart/2005/8/layout/orgChart1"/>
+    <dgm:cxn modelId="{32EF1C82-6FD4-44CB-BE37-D607FBD98E5E}" type="presParOf" srcId="{85DA0130-0BC5-448A-A0C3-D312643EBD2A}" destId="{70203727-1055-4C1A-957C-BEA0D21436FA}" srcOrd="2" destOrd="0" presId="urn:microsoft.com/office/officeart/2005/8/layout/orgChart1"/>
+    <dgm:cxn modelId="{43EDDFB6-5710-4F9E-A08B-D740027E6B4E}" type="presParOf" srcId="{CD62AC58-F1D8-4D74-A2AD-3170DC0514F3}" destId="{22881261-3388-4B5B-B8D0-F13031E95E7B}" srcOrd="2" destOrd="0" presId="urn:microsoft.com/office/officeart/2005/8/layout/orgChart1"/>
+    <dgm:cxn modelId="{8C05577C-1FFA-432D-9819-5DC2A05864E8}" type="presParOf" srcId="{E900A10D-DD49-40B6-8263-A3C96603D962}" destId="{687DE7D3-F3E3-4B5F-A90E-07F065621998}" srcOrd="2" destOrd="0" presId="urn:microsoft.com/office/officeart/2005/8/layout/orgChart1"/>
+    <dgm:cxn modelId="{6C1B51B0-E5B3-43F8-9A58-AA58631584FA}" type="presParOf" srcId="{E900A10D-DD49-40B6-8263-A3C96603D962}" destId="{DF409A96-3077-47B7-9C34-075BB023AAA8}" srcOrd="3" destOrd="0" presId="urn:microsoft.com/office/officeart/2005/8/layout/orgChart1"/>
+    <dgm:cxn modelId="{B18730AB-BFED-418D-A3CA-F347B4D0DC9B}" type="presParOf" srcId="{DF409A96-3077-47B7-9C34-075BB023AAA8}" destId="{DD24BA4F-1C23-4935-8DEF-6C3A5403D484}" srcOrd="0" destOrd="0" presId="urn:microsoft.com/office/officeart/2005/8/layout/orgChart1"/>
+    <dgm:cxn modelId="{D7E09701-CD5C-46DC-A20A-74A8BED67847}" type="presParOf" srcId="{DD24BA4F-1C23-4935-8DEF-6C3A5403D484}" destId="{FEC1C44D-146C-4404-90E8-4B96E49C0D55}" srcOrd="0" destOrd="0" presId="urn:microsoft.com/office/officeart/2005/8/layout/orgChart1"/>
+    <dgm:cxn modelId="{65B2E9A8-EF54-44E6-AE52-B069689C4845}" type="presParOf" srcId="{DD24BA4F-1C23-4935-8DEF-6C3A5403D484}" destId="{8380893C-FB75-451D-9BB1-7F3D1ECE2A1E}" srcOrd="1" destOrd="0" presId="urn:microsoft.com/office/officeart/2005/8/layout/orgChart1"/>
+    <dgm:cxn modelId="{95EF02D0-2FE2-4F25-A915-30FD86767DFD}" type="presParOf" srcId="{DF409A96-3077-47B7-9C34-075BB023AAA8}" destId="{E3A20262-E68E-4A6E-8929-D3DD25FE7C02}" srcOrd="1" destOrd="0" presId="urn:microsoft.com/office/officeart/2005/8/layout/orgChart1"/>
+    <dgm:cxn modelId="{A1017015-F0C9-4762-B378-34A793F00340}" type="presParOf" srcId="{DF409A96-3077-47B7-9C34-075BB023AAA8}" destId="{CF2071B3-0379-4E14-821D-0A38033A76E8}" srcOrd="2" destOrd="0" presId="urn:microsoft.com/office/officeart/2005/8/layout/orgChart1"/>
+    <dgm:cxn modelId="{0F64AA0B-84AC-4AFB-BFDF-E84D5E6AAC6E}" type="presParOf" srcId="{B5BDAB4A-4564-4531-894C-12DA180A114D}" destId="{FAE1CBF0-17A5-4A2B-AFEB-DCC344F316B7}" srcOrd="2" destOrd="0" presId="urn:microsoft.com/office/officeart/2005/8/layout/orgChart1"/>
   </dgm:cxnLst>
   <dgm:bg/>
   <dgm:whole/>
@@ -25062,106 +25707,6 @@
         </w:p>
       </w:docPartBody>
     </w:docPart>
-    <w:docPart>
-      <w:docPartPr>
-        <w:name w:val="6F81F1B846C14882A4BD3416EE7FFFBF"/>
-        <w:category>
-          <w:name w:val="常规"/>
-          <w:gallery w:val="placeholder"/>
-        </w:category>
-        <w:types>
-          <w:type w:val="bbPlcHdr"/>
-        </w:types>
-        <w:behaviors>
-          <w:behavior w:val="content"/>
-        </w:behaviors>
-        <w:guid w:val="{B92DF688-F7FA-4299-8A83-C7ACC2860D52}"/>
-      </w:docPartPr>
-      <w:docPartBody>
-        <w:p>
-          <w:pPr>
-            <w:pStyle w:val="6F81F1B846C14882A4BD3416EE7FFFBF"/>
-          </w:pPr>
-          <w:r>
-            <w:rPr>
-              <w:rFonts w:asciiTheme="majorHAnsi" w:eastAsiaTheme="majorEastAsia" w:hAnsiTheme="majorHAnsi" w:cstheme="majorBidi"/>
-              <w:sz w:val="80"/>
-              <w:szCs w:val="80"/>
-              <w:lang w:val="zh-CN"/>
-            </w:rPr>
-            <w:t>[</w:t>
-          </w:r>
-          <w:r>
-            <w:rPr>
-              <w:rFonts w:asciiTheme="majorHAnsi" w:eastAsiaTheme="majorEastAsia" w:hAnsiTheme="majorHAnsi" w:cstheme="majorBidi"/>
-              <w:sz w:val="80"/>
-              <w:szCs w:val="80"/>
-              <w:lang w:val="zh-CN"/>
-            </w:rPr>
-            <w:t>键入文档标题</w:t>
-          </w:r>
-          <w:r>
-            <w:rPr>
-              <w:rFonts w:asciiTheme="majorHAnsi" w:eastAsiaTheme="majorEastAsia" w:hAnsiTheme="majorHAnsi" w:cstheme="majorBidi"/>
-              <w:sz w:val="80"/>
-              <w:szCs w:val="80"/>
-              <w:lang w:val="zh-CN"/>
-            </w:rPr>
-            <w:t>]</w:t>
-          </w:r>
-        </w:p>
-      </w:docPartBody>
-    </w:docPart>
-    <w:docPart>
-      <w:docPartPr>
-        <w:name w:val="E9AE225C04394B94B96F15A83E473478"/>
-        <w:category>
-          <w:name w:val="常规"/>
-          <w:gallery w:val="placeholder"/>
-        </w:category>
-        <w:types>
-          <w:type w:val="bbPlcHdr"/>
-        </w:types>
-        <w:behaviors>
-          <w:behavior w:val="content"/>
-        </w:behaviors>
-        <w:guid w:val="{276C54CD-5F10-40E6-8FEE-D9788C5440A1}"/>
-      </w:docPartPr>
-      <w:docPartBody>
-        <w:p>
-          <w:pPr>
-            <w:pStyle w:val="E9AE225C04394B94B96F15A83E473478"/>
-          </w:pPr>
-          <w:r>
-            <w:rPr>
-              <w:rFonts w:asciiTheme="majorHAnsi" w:eastAsiaTheme="majorEastAsia" w:hAnsiTheme="majorHAnsi" w:cstheme="majorBidi"/>
-              <w:sz w:val="44"/>
-              <w:szCs w:val="44"/>
-              <w:lang w:val="zh-CN"/>
-            </w:rPr>
-            <w:t>[</w:t>
-          </w:r>
-          <w:r>
-            <w:rPr>
-              <w:rFonts w:asciiTheme="majorHAnsi" w:eastAsiaTheme="majorEastAsia" w:hAnsiTheme="majorHAnsi" w:cstheme="majorBidi"/>
-              <w:sz w:val="44"/>
-              <w:szCs w:val="44"/>
-              <w:lang w:val="zh-CN"/>
-            </w:rPr>
-            <w:t>键入文档副标题</w:t>
-          </w:r>
-          <w:r>
-            <w:rPr>
-              <w:rFonts w:asciiTheme="majorHAnsi" w:eastAsiaTheme="majorEastAsia" w:hAnsiTheme="majorHAnsi" w:cstheme="majorBidi"/>
-              <w:sz w:val="44"/>
-              <w:szCs w:val="44"/>
-              <w:lang w:val="zh-CN"/>
-            </w:rPr>
-            <w:t>]</w:t>
-          </w:r>
-        </w:p>
-      </w:docPartBody>
-    </w:docPart>
   </w:docParts>
 </w:glossaryDocument>
 </file>
@@ -25251,6 +25796,7 @@
     <w:rsidRoot w:val="00B353A9"/>
     <w:rsid w:val="000F54E6"/>
     <w:rsid w:val="003D5549"/>
+    <w:rsid w:val="00491A06"/>
     <w:rsid w:val="004D1338"/>
     <w:rsid w:val="004D7287"/>
     <w:rsid w:val="00595684"/>
@@ -25260,6 +25806,7 @@
     <w:rsid w:val="009B17D8"/>
     <w:rsid w:val="00A01406"/>
     <w:rsid w:val="00B353A9"/>
+    <w:rsid w:val="00D049DC"/>
     <w:rsid w:val="00FB42AF"/>
     <w:rsid w:val="00FF1D69"/>
   </w:rsids>
@@ -26167,7 +26714,7 @@
 </file>
 
 <file path=customXml/itemProps2.xml><?xml version="1.0" encoding="utf-8"?>
-<ds:datastoreItem xmlns:ds="http://schemas.openxmlformats.org/officeDocument/2006/customXml" ds:itemID="{E15EF7EA-BFB2-45ED-9A82-3FE385C66DB4}">
+<ds:datastoreItem xmlns:ds="http://schemas.openxmlformats.org/officeDocument/2006/customXml" ds:itemID="{27DF18D4-4004-45AA-97B6-0DCAB6800BED}">
   <ds:schemaRefs>
     <ds:schemaRef ds:uri="http://schemas.openxmlformats.org/officeDocument/2006/bibliography"/>
   </ds:schemaRefs>

</xml_diff>